<commit_message>
Doc: Se realizaron 2 flujogramas uno de administrador y el otro de los demas usuarios, se actualizo informacion de los casos de uso en la propuesta y su indice de la tabla
</commit_message>
<xml_diff>
--- a/1. Etapa de inicio/Propuesta/Propuesta de Desarrollo_Vesta Risk Manager_T-Code.docx
+++ b/1. Etapa de inicio/Propuesta/Propuesta de Desarrollo_Vesta Risk Manager_T-Code.docx
@@ -358,7 +358,25 @@
           <w:sz w:val="36"/>
           <w:szCs w:val="36"/>
         </w:rPr>
-        <w:t>Vesta Risk Manager</w:t>
+        <w:t xml:space="preserve">Vesta </w:t>
+      </w:r>
+      <w:proofErr w:type="spellStart"/>
+      <w:r>
+        <w:rPr>
+          <w:rFonts w:ascii="Cambria" w:hAnsi="Cambria"/>
+          <w:sz w:val="36"/>
+          <w:szCs w:val="36"/>
+        </w:rPr>
+        <w:t>Risk</w:t>
+      </w:r>
+      <w:proofErr w:type="spellEnd"/>
+      <w:r>
+        <w:rPr>
+          <w:rFonts w:ascii="Cambria" w:hAnsi="Cambria"/>
+          <w:sz w:val="36"/>
+          <w:szCs w:val="36"/>
+        </w:rPr>
+        <w:t xml:space="preserve"> Manager</w:t>
       </w:r>
     </w:p>
     <w:p>
@@ -389,12 +407,20 @@
         <w:rPr>
           <w:lang w:val="es-AR"/>
         </w:rPr>
-        <w:t>T-Code</w:t>
-      </w:r>
+        <w:t>T-</w:t>
+      </w:r>
+      <w:proofErr w:type="spellStart"/>
       <w:r>
         <w:rPr>
           <w:lang w:val="es-AR"/>
         </w:rPr>
+        <w:t>Code</w:t>
+      </w:r>
+      <w:proofErr w:type="spellEnd"/>
+      <w:r>
+        <w:rPr>
+          <w:lang w:val="es-AR"/>
+        </w:rPr>
         <w:t xml:space="preserve">  </w:t>
       </w:r>
       <w:r>
@@ -409,7 +435,23 @@
         <w:pStyle w:val="Sinespaciado"/>
       </w:pPr>
       <w:r>
-        <w:t>Agustín Collareda, Cintia Hernandez y Hugo Frey</w:t>
+        <w:t xml:space="preserve">Agustín </w:t>
+      </w:r>
+      <w:proofErr w:type="spellStart"/>
+      <w:r>
+        <w:t>Collareda</w:t>
+      </w:r>
+      <w:proofErr w:type="spellEnd"/>
+      <w:r>
+        <w:t xml:space="preserve">, Cintia </w:t>
+      </w:r>
+      <w:proofErr w:type="spellStart"/>
+      <w:r>
+        <w:t>Hernandez</w:t>
+      </w:r>
+      <w:proofErr w:type="spellEnd"/>
+      <w:r>
+        <w:t xml:space="preserve"> y Hugo Frey</w:t>
       </w:r>
     </w:p>
     <w:p/>
@@ -921,7 +963,7 @@
       <w:r>
         <w:fldChar w:fldCharType="separate"/>
       </w:r>
-      <w:hyperlink w:anchor="_Toc176607490" w:history="1">
+      <w:hyperlink w:anchor="_Toc177219627" w:history="1">
         <w:r>
           <w:rPr>
             <w:rStyle w:val="Hipervnculo"/>
@@ -948,7 +990,7 @@
             <w:noProof/>
             <w:webHidden/>
           </w:rPr>
-          <w:instrText xml:space="preserve"> PAGEREF _Toc176607490 \h </w:instrText>
+          <w:instrText xml:space="preserve"> PAGEREF _Toc177219627 \h </w:instrText>
         </w:r>
         <w:r>
           <w:rPr>
@@ -994,7 +1036,7 @@
           <w14:ligatures w14:val="standardContextual"/>
         </w:rPr>
       </w:pPr>
-      <w:hyperlink w:anchor="_Toc176607491" w:history="1">
+      <w:hyperlink w:anchor="_Toc177219628" w:history="1">
         <w:r>
           <w:rPr>
             <w:rStyle w:val="Hipervnculo"/>
@@ -1021,7 +1063,7 @@
             <w:noProof/>
             <w:webHidden/>
           </w:rPr>
-          <w:instrText xml:space="preserve"> PAGEREF _Toc176607491 \h </w:instrText>
+          <w:instrText xml:space="preserve"> PAGEREF _Toc177219628 \h </w:instrText>
         </w:r>
         <w:r>
           <w:rPr>
@@ -1067,7 +1109,7 @@
           <w14:ligatures w14:val="standardContextual"/>
         </w:rPr>
       </w:pPr>
-      <w:hyperlink w:anchor="_Toc176607492" w:history="1">
+      <w:hyperlink w:anchor="_Toc177219629" w:history="1">
         <w:r>
           <w:rPr>
             <w:rStyle w:val="Hipervnculo"/>
@@ -1094,7 +1136,7 @@
             <w:noProof/>
             <w:webHidden/>
           </w:rPr>
-          <w:instrText xml:space="preserve"> PAGEREF _Toc176607492 \h </w:instrText>
+          <w:instrText xml:space="preserve"> PAGEREF _Toc177219629 \h </w:instrText>
         </w:r>
         <w:r>
           <w:rPr>
@@ -1140,7 +1182,7 @@
           <w14:ligatures w14:val="standardContextual"/>
         </w:rPr>
       </w:pPr>
-      <w:hyperlink w:anchor="_Toc176607493" w:history="1">
+      <w:hyperlink w:anchor="_Toc177219630" w:history="1">
         <w:r>
           <w:rPr>
             <w:rStyle w:val="Hipervnculo"/>
@@ -1167,7 +1209,7 @@
             <w:noProof/>
             <w:webHidden/>
           </w:rPr>
-          <w:instrText xml:space="preserve"> PAGEREF _Toc176607493 \h </w:instrText>
+          <w:instrText xml:space="preserve"> PAGEREF _Toc177219630 \h </w:instrText>
         </w:r>
         <w:r>
           <w:rPr>
@@ -1213,13 +1255,13 @@
           <w14:ligatures w14:val="standardContextual"/>
         </w:rPr>
       </w:pPr>
-      <w:hyperlink w:anchor="_Toc176607494" w:history="1">
+      <w:hyperlink w:anchor="_Toc177219631" w:history="1">
         <w:r>
           <w:rPr>
             <w:rStyle w:val="Hipervnculo"/>
             <w:noProof/>
           </w:rPr>
-          <w:t>Abreviaturas</w:t>
+          <w:t>Acrónimos</w:t>
         </w:r>
         <w:r>
           <w:rPr>
@@ -1240,7 +1282,80 @@
             <w:noProof/>
             <w:webHidden/>
           </w:rPr>
-          <w:instrText xml:space="preserve"> PAGEREF _Toc176607494 \h </w:instrText>
+          <w:instrText xml:space="preserve"> PAGEREF _Toc177219631 \h </w:instrText>
+        </w:r>
+        <w:r>
+          <w:rPr>
+            <w:noProof/>
+            <w:webHidden/>
+          </w:rPr>
+        </w:r>
+        <w:r>
+          <w:rPr>
+            <w:noProof/>
+            <w:webHidden/>
+          </w:rPr>
+          <w:fldChar w:fldCharType="separate"/>
+        </w:r>
+        <w:r>
+          <w:rPr>
+            <w:noProof/>
+            <w:webHidden/>
+          </w:rPr>
+          <w:t>4</w:t>
+        </w:r>
+        <w:r>
+          <w:rPr>
+            <w:noProof/>
+            <w:webHidden/>
+          </w:rPr>
+          <w:fldChar w:fldCharType="end"/>
+        </w:r>
+      </w:hyperlink>
+    </w:p>
+    <w:p>
+      <w:pPr>
+        <w:pStyle w:val="TDC2"/>
+        <w:rPr>
+          <w:rFonts w:asciiTheme="minorHAnsi" w:eastAsiaTheme="minorEastAsia" w:hAnsiTheme="minorHAnsi" w:cstheme="minorBidi"/>
+          <w:i w:val="0"/>
+          <w:iCs w:val="0"/>
+          <w:noProof/>
+          <w:kern w:val="2"/>
+          <w:sz w:val="24"/>
+          <w:szCs w:val="24"/>
+          <w:lang w:val="es-AR" w:eastAsia="es-AR"/>
+          <w14:ligatures w14:val="standardContextual"/>
+        </w:rPr>
+      </w:pPr>
+      <w:hyperlink w:anchor="_Toc177219632" w:history="1">
+        <w:r>
+          <w:rPr>
+            <w:rStyle w:val="Hipervnculo"/>
+            <w:noProof/>
+          </w:rPr>
+          <w:t>Definiciones</w:t>
+        </w:r>
+        <w:r>
+          <w:rPr>
+            <w:noProof/>
+            <w:webHidden/>
+          </w:rPr>
+          <w:tab/>
+        </w:r>
+        <w:r>
+          <w:rPr>
+            <w:noProof/>
+            <w:webHidden/>
+          </w:rPr>
+          <w:fldChar w:fldCharType="begin"/>
+        </w:r>
+        <w:r>
+          <w:rPr>
+            <w:noProof/>
+            <w:webHidden/>
+          </w:rPr>
+          <w:instrText xml:space="preserve"> PAGEREF _Toc177219632 \h </w:instrText>
         </w:r>
         <w:r>
           <w:rPr>
@@ -1286,7 +1401,7 @@
           <w14:ligatures w14:val="standardContextual"/>
         </w:rPr>
       </w:pPr>
-      <w:hyperlink w:anchor="_Toc176607495" w:history="1">
+      <w:hyperlink w:anchor="_Toc177219633" w:history="1">
         <w:r>
           <w:rPr>
             <w:rStyle w:val="Hipervnculo"/>
@@ -1313,7 +1428,7 @@
             <w:noProof/>
             <w:webHidden/>
           </w:rPr>
-          <w:instrText xml:space="preserve"> PAGEREF _Toc176607495 \h </w:instrText>
+          <w:instrText xml:space="preserve"> PAGEREF _Toc177219633 \h </w:instrText>
         </w:r>
         <w:r>
           <w:rPr>
@@ -1333,7 +1448,7 @@
             <w:noProof/>
             <w:webHidden/>
           </w:rPr>
-          <w:t>4</w:t>
+          <w:t>5</w:t>
         </w:r>
         <w:r>
           <w:rPr>
@@ -1359,7 +1474,7 @@
           <w14:ligatures w14:val="standardContextual"/>
         </w:rPr>
       </w:pPr>
-      <w:hyperlink w:anchor="_Toc176607496" w:history="1">
+      <w:hyperlink w:anchor="_Toc177219634" w:history="1">
         <w:r>
           <w:rPr>
             <w:rStyle w:val="Hipervnculo"/>
@@ -1386,7 +1501,7 @@
             <w:noProof/>
             <w:webHidden/>
           </w:rPr>
-          <w:instrText xml:space="preserve"> PAGEREF _Toc176607496 \h </w:instrText>
+          <w:instrText xml:space="preserve"> PAGEREF _Toc177219634 \h </w:instrText>
         </w:r>
         <w:r>
           <w:rPr>
@@ -1406,7 +1521,7 @@
             <w:noProof/>
             <w:webHidden/>
           </w:rPr>
-          <w:t>4</w:t>
+          <w:t>5</w:t>
         </w:r>
         <w:r>
           <w:rPr>
@@ -1432,7 +1547,7 @@
           <w14:ligatures w14:val="standardContextual"/>
         </w:rPr>
       </w:pPr>
-      <w:hyperlink w:anchor="_Toc176607497" w:history="1">
+      <w:hyperlink w:anchor="_Toc177219635" w:history="1">
         <w:r>
           <w:rPr>
             <w:rStyle w:val="Hipervnculo"/>
@@ -1459,7 +1574,7 @@
             <w:noProof/>
             <w:webHidden/>
           </w:rPr>
-          <w:instrText xml:space="preserve"> PAGEREF _Toc176607497 \h </w:instrText>
+          <w:instrText xml:space="preserve"> PAGEREF _Toc177219635 \h </w:instrText>
         </w:r>
         <w:r>
           <w:rPr>
@@ -1505,7 +1620,7 @@
           <w14:ligatures w14:val="standardContextual"/>
         </w:rPr>
       </w:pPr>
-      <w:hyperlink w:anchor="_Toc176607498" w:history="1">
+      <w:hyperlink w:anchor="_Toc177219636" w:history="1">
         <w:r>
           <w:rPr>
             <w:rStyle w:val="Hipervnculo"/>
@@ -1532,7 +1647,7 @@
             <w:noProof/>
             <w:webHidden/>
           </w:rPr>
-          <w:instrText xml:space="preserve"> PAGEREF _Toc176607498 \h </w:instrText>
+          <w:instrText xml:space="preserve"> PAGEREF _Toc177219636 \h </w:instrText>
         </w:r>
         <w:r>
           <w:rPr>
@@ -1552,7 +1667,7 @@
             <w:noProof/>
             <w:webHidden/>
           </w:rPr>
-          <w:t>5</w:t>
+          <w:t>6</w:t>
         </w:r>
         <w:r>
           <w:rPr>
@@ -1578,7 +1693,7 @@
           <w14:ligatures w14:val="standardContextual"/>
         </w:rPr>
       </w:pPr>
-      <w:hyperlink w:anchor="_Toc176607499" w:history="1">
+      <w:hyperlink w:anchor="_Toc177219637" w:history="1">
         <w:r>
           <w:rPr>
             <w:rStyle w:val="Hipervnculo"/>
@@ -1605,7 +1720,7 @@
             <w:noProof/>
             <w:webHidden/>
           </w:rPr>
-          <w:instrText xml:space="preserve"> PAGEREF _Toc176607499 \h </w:instrText>
+          <w:instrText xml:space="preserve"> PAGEREF _Toc177219637 \h </w:instrText>
         </w:r>
         <w:r>
           <w:rPr>
@@ -1625,7 +1740,7 @@
             <w:noProof/>
             <w:webHidden/>
           </w:rPr>
-          <w:t>5</w:t>
+          <w:t>6</w:t>
         </w:r>
         <w:r>
           <w:rPr>
@@ -1651,7 +1766,7 @@
           <w14:ligatures w14:val="standardContextual"/>
         </w:rPr>
       </w:pPr>
-      <w:hyperlink w:anchor="_Toc176607500" w:history="1">
+      <w:hyperlink w:anchor="_Toc177219638" w:history="1">
         <w:r>
           <w:rPr>
             <w:rStyle w:val="Hipervnculo"/>
@@ -1678,7 +1793,7 @@
             <w:noProof/>
             <w:webHidden/>
           </w:rPr>
-          <w:instrText xml:space="preserve"> PAGEREF _Toc176607500 \h </w:instrText>
+          <w:instrText xml:space="preserve"> PAGEREF _Toc177219638 \h </w:instrText>
         </w:r>
         <w:r>
           <w:rPr>
@@ -1698,7 +1813,7 @@
             <w:noProof/>
             <w:webHidden/>
           </w:rPr>
-          <w:t>5</w:t>
+          <w:t>6</w:t>
         </w:r>
         <w:r>
           <w:rPr>
@@ -1722,7 +1837,7 @@
           <w14:ligatures w14:val="standardContextual"/>
         </w:rPr>
       </w:pPr>
-      <w:hyperlink w:anchor="_Toc176607501" w:history="1">
+      <w:hyperlink w:anchor="_Toc177219639" w:history="1">
         <w:r>
           <w:rPr>
             <w:rStyle w:val="Hipervnculo"/>
@@ -1749,7 +1864,7 @@
             <w:noProof/>
             <w:webHidden/>
           </w:rPr>
-          <w:instrText xml:space="preserve"> PAGEREF _Toc176607501 \h </w:instrText>
+          <w:instrText xml:space="preserve"> PAGEREF _Toc177219639 \h </w:instrText>
         </w:r>
         <w:r>
           <w:rPr>
@@ -1769,7 +1884,7 @@
             <w:noProof/>
             <w:webHidden/>
           </w:rPr>
-          <w:t>5</w:t>
+          <w:t>6</w:t>
         </w:r>
         <w:r>
           <w:rPr>
@@ -1793,7 +1908,7 @@
           <w14:ligatures w14:val="standardContextual"/>
         </w:rPr>
       </w:pPr>
-      <w:hyperlink w:anchor="_Toc176607502" w:history="1">
+      <w:hyperlink w:anchor="_Toc177219640" w:history="1">
         <w:r>
           <w:rPr>
             <w:rStyle w:val="Hipervnculo"/>
@@ -1820,7 +1935,7 @@
             <w:noProof/>
             <w:webHidden/>
           </w:rPr>
-          <w:instrText xml:space="preserve"> PAGEREF _Toc176607502 \h </w:instrText>
+          <w:instrText xml:space="preserve"> PAGEREF _Toc177219640 \h </w:instrText>
         </w:r>
         <w:r>
           <w:rPr>
@@ -1840,7 +1955,7 @@
             <w:noProof/>
             <w:webHidden/>
           </w:rPr>
-          <w:t>5</w:t>
+          <w:t>6</w:t>
         </w:r>
         <w:r>
           <w:rPr>
@@ -1864,7 +1979,7 @@
           <w14:ligatures w14:val="standardContextual"/>
         </w:rPr>
       </w:pPr>
-      <w:hyperlink w:anchor="_Toc176607503" w:history="1">
+      <w:hyperlink w:anchor="_Toc177219641" w:history="1">
         <w:r>
           <w:rPr>
             <w:rStyle w:val="Hipervnculo"/>
@@ -1891,7 +2006,7 @@
             <w:noProof/>
             <w:webHidden/>
           </w:rPr>
-          <w:instrText xml:space="preserve"> PAGEREF _Toc176607503 \h </w:instrText>
+          <w:instrText xml:space="preserve"> PAGEREF _Toc177219641 \h </w:instrText>
         </w:r>
         <w:r>
           <w:rPr>
@@ -1935,7 +2050,7 @@
           <w14:ligatures w14:val="standardContextual"/>
         </w:rPr>
       </w:pPr>
-      <w:hyperlink w:anchor="_Toc176607504" w:history="1">
+      <w:hyperlink w:anchor="_Toc177219642" w:history="1">
         <w:r>
           <w:rPr>
             <w:rStyle w:val="Hipervnculo"/>
@@ -1962,7 +2077,7 @@
             <w:noProof/>
             <w:webHidden/>
           </w:rPr>
-          <w:instrText xml:space="preserve"> PAGEREF _Toc176607504 \h </w:instrText>
+          <w:instrText xml:space="preserve"> PAGEREF _Toc177219642 \h </w:instrText>
         </w:r>
         <w:r>
           <w:rPr>
@@ -1982,7 +2097,7 @@
             <w:noProof/>
             <w:webHidden/>
           </w:rPr>
-          <w:t>6</w:t>
+          <w:t>7</w:t>
         </w:r>
         <w:r>
           <w:rPr>
@@ -2008,7 +2123,7 @@
           <w14:ligatures w14:val="standardContextual"/>
         </w:rPr>
       </w:pPr>
-      <w:hyperlink w:anchor="_Toc176607505" w:history="1">
+      <w:hyperlink w:anchor="_Toc177219643" w:history="1">
         <w:r>
           <w:rPr>
             <w:rStyle w:val="Hipervnculo"/>
@@ -2035,7 +2150,7 @@
             <w:noProof/>
             <w:webHidden/>
           </w:rPr>
-          <w:instrText xml:space="preserve"> PAGEREF _Toc176607505 \h </w:instrText>
+          <w:instrText xml:space="preserve"> PAGEREF _Toc177219643 \h </w:instrText>
         </w:r>
         <w:r>
           <w:rPr>
@@ -2055,7 +2170,7 @@
             <w:noProof/>
             <w:webHidden/>
           </w:rPr>
-          <w:t>6</w:t>
+          <w:t>8</w:t>
         </w:r>
         <w:r>
           <w:rPr>
@@ -2079,7 +2194,7 @@
           <w14:ligatures w14:val="standardContextual"/>
         </w:rPr>
       </w:pPr>
-      <w:hyperlink w:anchor="_Toc176607506" w:history="1">
+      <w:hyperlink w:anchor="_Toc177219644" w:history="1">
         <w:r>
           <w:rPr>
             <w:rStyle w:val="Hipervnculo"/>
@@ -2106,7 +2221,7 @@
             <w:noProof/>
             <w:webHidden/>
           </w:rPr>
-          <w:instrText xml:space="preserve"> PAGEREF _Toc176607506 \h </w:instrText>
+          <w:instrText xml:space="preserve"> PAGEREF _Toc177219644 \h </w:instrText>
         </w:r>
         <w:r>
           <w:rPr>
@@ -2126,7 +2241,7 @@
             <w:noProof/>
             <w:webHidden/>
           </w:rPr>
-          <w:t>6</w:t>
+          <w:t>8</w:t>
         </w:r>
         <w:r>
           <w:rPr>
@@ -2152,7 +2267,7 @@
           <w14:ligatures w14:val="standardContextual"/>
         </w:rPr>
       </w:pPr>
-      <w:hyperlink w:anchor="_Toc176607507" w:history="1">
+      <w:hyperlink w:anchor="_Toc177219645" w:history="1">
         <w:r>
           <w:rPr>
             <w:rStyle w:val="Hipervnculo"/>
@@ -2179,7 +2294,7 @@
             <w:noProof/>
             <w:webHidden/>
           </w:rPr>
-          <w:instrText xml:space="preserve"> PAGEREF _Toc176607507 \h </w:instrText>
+          <w:instrText xml:space="preserve"> PAGEREF _Toc177219645 \h </w:instrText>
         </w:r>
         <w:r>
           <w:rPr>
@@ -2199,7 +2314,7 @@
             <w:noProof/>
             <w:webHidden/>
           </w:rPr>
-          <w:t>6</w:t>
+          <w:t>9</w:t>
         </w:r>
         <w:r>
           <w:rPr>
@@ -2225,7 +2340,7 @@
           <w14:ligatures w14:val="standardContextual"/>
         </w:rPr>
       </w:pPr>
-      <w:hyperlink w:anchor="_Toc176607508" w:history="1">
+      <w:hyperlink w:anchor="_Toc177219646" w:history="1">
         <w:r>
           <w:rPr>
             <w:rStyle w:val="Hipervnculo"/>
@@ -2252,7 +2367,7 @@
             <w:noProof/>
             <w:webHidden/>
           </w:rPr>
-          <w:instrText xml:space="preserve"> PAGEREF _Toc176607508 \h </w:instrText>
+          <w:instrText xml:space="preserve"> PAGEREF _Toc177219646 \h </w:instrText>
         </w:r>
         <w:r>
           <w:rPr>
@@ -2272,7 +2387,7 @@
             <w:noProof/>
             <w:webHidden/>
           </w:rPr>
-          <w:t>7</w:t>
+          <w:t>10</w:t>
         </w:r>
         <w:r>
           <w:rPr>
@@ -2298,7 +2413,7 @@
           <w14:ligatures w14:val="standardContextual"/>
         </w:rPr>
       </w:pPr>
-      <w:hyperlink w:anchor="_Toc176607509" w:history="1">
+      <w:hyperlink w:anchor="_Toc177219647" w:history="1">
         <w:r>
           <w:rPr>
             <w:rStyle w:val="Hipervnculo"/>
@@ -2325,7 +2440,7 @@
             <w:noProof/>
             <w:webHidden/>
           </w:rPr>
-          <w:instrText xml:space="preserve"> PAGEREF _Toc176607509 \h </w:instrText>
+          <w:instrText xml:space="preserve"> PAGEREF _Toc177219647 \h </w:instrText>
         </w:r>
         <w:r>
           <w:rPr>
@@ -2345,7 +2460,7 @@
             <w:noProof/>
             <w:webHidden/>
           </w:rPr>
-          <w:t>7</w:t>
+          <w:t>10</w:t>
         </w:r>
         <w:r>
           <w:rPr>
@@ -2371,7 +2486,7 @@
           <w14:ligatures w14:val="standardContextual"/>
         </w:rPr>
       </w:pPr>
-      <w:hyperlink w:anchor="_Toc176607510" w:history="1">
+      <w:hyperlink w:anchor="_Toc177219648" w:history="1">
         <w:r>
           <w:rPr>
             <w:rStyle w:val="Hipervnculo"/>
@@ -2398,7 +2513,7 @@
             <w:noProof/>
             <w:webHidden/>
           </w:rPr>
-          <w:instrText xml:space="preserve"> PAGEREF _Toc176607510 \h </w:instrText>
+          <w:instrText xml:space="preserve"> PAGEREF _Toc177219648 \h </w:instrText>
         </w:r>
         <w:r>
           <w:rPr>
@@ -2418,7 +2533,7 @@
             <w:noProof/>
             <w:webHidden/>
           </w:rPr>
-          <w:t>7</w:t>
+          <w:t>10</w:t>
         </w:r>
         <w:r>
           <w:rPr>
@@ -2444,13 +2559,13 @@
           <w14:ligatures w14:val="standardContextual"/>
         </w:rPr>
       </w:pPr>
-      <w:hyperlink w:anchor="_Toc176607511" w:history="1">
+      <w:hyperlink w:anchor="_Toc177219649" w:history="1">
         <w:r>
           <w:rPr>
             <w:rStyle w:val="Hipervnculo"/>
             <w:noProof/>
           </w:rPr>
-          <w:t>Comentarios</w:t>
+          <w:t>Otros</w:t>
         </w:r>
         <w:r>
           <w:rPr>
@@ -2471,7 +2586,7 @@
             <w:noProof/>
             <w:webHidden/>
           </w:rPr>
-          <w:instrText xml:space="preserve"> PAGEREF _Toc176607511 \h </w:instrText>
+          <w:instrText xml:space="preserve"> PAGEREF _Toc177219649 \h </w:instrText>
         </w:r>
         <w:r>
           <w:rPr>
@@ -2491,80 +2606,7 @@
             <w:noProof/>
             <w:webHidden/>
           </w:rPr>
-          <w:t>7</w:t>
-        </w:r>
-        <w:r>
-          <w:rPr>
-            <w:noProof/>
-            <w:webHidden/>
-          </w:rPr>
-          <w:fldChar w:fldCharType="end"/>
-        </w:r>
-      </w:hyperlink>
-    </w:p>
-    <w:p>
-      <w:pPr>
-        <w:pStyle w:val="TDC2"/>
-        <w:rPr>
-          <w:rFonts w:asciiTheme="minorHAnsi" w:eastAsiaTheme="minorEastAsia" w:hAnsiTheme="minorHAnsi" w:cstheme="minorBidi"/>
-          <w:i w:val="0"/>
-          <w:iCs w:val="0"/>
-          <w:noProof/>
-          <w:kern w:val="2"/>
-          <w:sz w:val="24"/>
-          <w:szCs w:val="24"/>
-          <w:lang w:val="es-AR" w:eastAsia="es-AR"/>
-          <w14:ligatures w14:val="standardContextual"/>
-        </w:rPr>
-      </w:pPr>
-      <w:hyperlink w:anchor="_Toc176607512" w:history="1">
-        <w:r>
-          <w:rPr>
-            <w:rStyle w:val="Hipervnculo"/>
-            <w:noProof/>
-          </w:rPr>
-          <w:t>Otros</w:t>
-        </w:r>
-        <w:r>
-          <w:rPr>
-            <w:noProof/>
-            <w:webHidden/>
-          </w:rPr>
-          <w:tab/>
-        </w:r>
-        <w:r>
-          <w:rPr>
-            <w:noProof/>
-            <w:webHidden/>
-          </w:rPr>
-          <w:fldChar w:fldCharType="begin"/>
-        </w:r>
-        <w:r>
-          <w:rPr>
-            <w:noProof/>
-            <w:webHidden/>
-          </w:rPr>
-          <w:instrText xml:space="preserve"> PAGEREF _Toc176607512 \h </w:instrText>
-        </w:r>
-        <w:r>
-          <w:rPr>
-            <w:noProof/>
-            <w:webHidden/>
-          </w:rPr>
-        </w:r>
-        <w:r>
-          <w:rPr>
-            <w:noProof/>
-            <w:webHidden/>
-          </w:rPr>
-          <w:fldChar w:fldCharType="separate"/>
-        </w:r>
-        <w:r>
-          <w:rPr>
-            <w:noProof/>
-            <w:webHidden/>
-          </w:rPr>
-          <w:t>7</w:t>
+          <w:t>10</w:t>
         </w:r>
         <w:r>
           <w:rPr>
@@ -2603,7 +2645,7 @@
       <w:bookmarkStart w:id="0" w:name="_Toc524312826"/>
       <w:bookmarkStart w:id="1" w:name="_Toc228187377"/>
       <w:bookmarkStart w:id="2" w:name="_Toc234690188"/>
-      <w:bookmarkStart w:id="3" w:name="_Toc176607490"/>
+      <w:bookmarkStart w:id="3" w:name="_Toc177219627"/>
       <w:r>
         <w:t>Introducción</w:t>
       </w:r>
@@ -2619,7 +2661,7 @@
       <w:bookmarkStart w:id="4" w:name="_Toc524312827"/>
       <w:bookmarkStart w:id="5" w:name="_Toc228187378"/>
       <w:bookmarkStart w:id="6" w:name="_Toc234690189"/>
-      <w:bookmarkStart w:id="7" w:name="_Toc176607491"/>
+      <w:bookmarkStart w:id="7" w:name="_Toc177219628"/>
       <w:r>
         <w:t>P</w:t>
       </w:r>
@@ -2705,7 +2747,7 @@
       </w:pPr>
       <w:bookmarkStart w:id="8" w:name="_Toc228187379"/>
       <w:bookmarkStart w:id="9" w:name="_Toc234690190"/>
-      <w:bookmarkStart w:id="10" w:name="_Toc176607492"/>
+      <w:bookmarkStart w:id="10" w:name="_Toc177219629"/>
       <w:r>
         <w:t>Alcance</w:t>
       </w:r>
@@ -2723,7 +2765,6 @@
       <w:bookmarkStart w:id="11" w:name="_Toc104101745"/>
       <w:bookmarkStart w:id="12" w:name="_Toc227403719"/>
       <w:bookmarkStart w:id="13" w:name="_Toc234690191"/>
-      <w:bookmarkStart w:id="14" w:name="_Toc176607493"/>
       <w:r>
         <w:t>El alcance de este document</w:t>
       </w:r>
@@ -2735,7 +2776,15 @@
         <w:t xml:space="preserve">o </w:t>
       </w:r>
       <w:r>
-        <w:t>abarca la especificación de los requisitos técnicos y funcionales necesarios para el desarrollo del sistema de gestión de riesgos "Vesta Risk Manager". Incluye un análisis técnico y una propuesta técnica detallada que establece las características, el diseño, y los costos asociados al desarrollo del sistema. Este documento también sirve como acuerdo formal entre las partes involucradas, definiendo claramente las expectativas, los objetivos y las responsabilidades de cada una.</w:t>
+        <w:t xml:space="preserve">abarca la especificación de los requisitos técnicos y funcionales necesarios para el desarrollo del sistema de gestión de riesgos "Vesta </w:t>
+      </w:r>
+      <w:proofErr w:type="spellStart"/>
+      <w:r>
+        <w:t>Risk</w:t>
+      </w:r>
+      <w:proofErr w:type="spellEnd"/>
+      <w:r>
+        <w:t xml:space="preserve"> Manager". Incluye un análisis técnico y una propuesta técnica detallada que establece las características, el diseño, y los costos asociados al desarrollo del sistema. Este documento también sirve como acuerdo formal entre las partes involucradas, definiendo claramente las expectativas, los objetivos y las responsabilidades de cada una.</w:t>
       </w:r>
     </w:p>
     <w:p>
@@ -2746,13 +2795,22 @@
         </w:rPr>
       </w:pPr>
       <w:r>
-        <w:t xml:space="preserve">El documento no abarca la implementación detallada de cada componente del sistema ni la integración final con sistemas externos adicionales, salvo la integración especificada con UARGflow para el inicio de sesión de los usuarios. </w:t>
+        <w:t xml:space="preserve">El documento no abarca la implementación detallada de cada componente del sistema ni la integración final con sistemas externos adicionales, salvo la integración especificada con </w:t>
+      </w:r>
+      <w:proofErr w:type="spellStart"/>
+      <w:r>
+        <w:t>UARGflow</w:t>
+      </w:r>
+      <w:proofErr w:type="spellEnd"/>
+      <w:r>
+        <w:t xml:space="preserve"> para el inicio de sesión de los usuarios. </w:t>
       </w:r>
     </w:p>
     <w:p>
       <w:pPr>
         <w:pStyle w:val="PSI-Ttulo2"/>
       </w:pPr>
+      <w:bookmarkStart w:id="14" w:name="_Toc177219630"/>
       <w:r>
         <w:t>Panorama General</w:t>
       </w:r>
@@ -2870,9 +2928,11 @@
       <w:pPr>
         <w:pStyle w:val="PSI-Ttulo2"/>
       </w:pPr>
+      <w:bookmarkStart w:id="15" w:name="_Toc177219631"/>
       <w:r>
         <w:t>Acrónimos</w:t>
       </w:r>
+      <w:bookmarkEnd w:id="15"/>
     </w:p>
     <w:p>
       <w:pPr>
@@ -2882,6 +2942,7 @@
           <w:numId w:val="13"/>
         </w:numPr>
       </w:pPr>
+      <w:proofErr w:type="spellStart"/>
       <w:r>
         <w:rPr>
           <w:b/>
@@ -2889,6 +2950,7 @@
         </w:rPr>
         <w:t>UARGflow</w:t>
       </w:r>
+      <w:proofErr w:type="spellEnd"/>
       <w:r>
         <w:t>: Sistema de autenticación utilizado por la Universidad Nacional de la Patagonia Austral (UNPA) UARG.</w:t>
       </w:r>
@@ -2897,9 +2959,11 @@
       <w:pPr>
         <w:pStyle w:val="PSI-Ttulo2"/>
       </w:pPr>
+      <w:bookmarkStart w:id="16" w:name="_Toc177219632"/>
       <w:r>
         <w:t>Definiciones</w:t>
       </w:r>
+      <w:bookmarkEnd w:id="16"/>
     </w:p>
     <w:p>
       <w:pPr>
@@ -2933,30 +2997,30 @@
       <w:pPr>
         <w:pStyle w:val="PSI-Ttulo1"/>
       </w:pPr>
-      <w:bookmarkStart w:id="15" w:name="_Toc228187381"/>
-      <w:bookmarkStart w:id="16" w:name="_Toc234690192"/>
-      <w:bookmarkStart w:id="17" w:name="_Toc176607495"/>
-      <w:bookmarkStart w:id="18" w:name="_Toc200978415"/>
+      <w:bookmarkStart w:id="17" w:name="_Toc228187381"/>
+      <w:bookmarkStart w:id="18" w:name="_Toc234690192"/>
+      <w:bookmarkStart w:id="19" w:name="_Toc200978415"/>
+      <w:bookmarkStart w:id="20" w:name="_Toc177219633"/>
       <w:r>
         <w:t>Información General</w:t>
       </w:r>
-      <w:bookmarkEnd w:id="15"/>
-      <w:bookmarkEnd w:id="16"/>
       <w:bookmarkEnd w:id="17"/>
+      <w:bookmarkEnd w:id="18"/>
+      <w:bookmarkEnd w:id="20"/>
     </w:p>
     <w:p>
       <w:pPr>
         <w:pStyle w:val="PSI-Ttulo2"/>
       </w:pPr>
-      <w:bookmarkStart w:id="19" w:name="_Toc228187382"/>
-      <w:bookmarkStart w:id="20" w:name="_Toc234690193"/>
-      <w:bookmarkStart w:id="21" w:name="_Toc176607496"/>
+      <w:bookmarkStart w:id="21" w:name="_Toc228187382"/>
+      <w:bookmarkStart w:id="22" w:name="_Toc234690193"/>
+      <w:bookmarkStart w:id="23" w:name="_Toc177219634"/>
       <w:r>
         <w:t>Grupo de desarrollo:</w:t>
       </w:r>
-      <w:bookmarkEnd w:id="19"/>
-      <w:bookmarkEnd w:id="20"/>
       <w:bookmarkEnd w:id="21"/>
+      <w:bookmarkEnd w:id="22"/>
+      <w:bookmarkEnd w:id="23"/>
     </w:p>
     <w:p>
       <w:r>
@@ -2981,7 +3045,15 @@
         <w:t>Agustín</w:t>
       </w:r>
       <w:r>
-        <w:t xml:space="preserve"> Collareda.</w:t>
+        <w:t xml:space="preserve"> </w:t>
+      </w:r>
+      <w:proofErr w:type="spellStart"/>
+      <w:r>
+        <w:t>Collareda</w:t>
+      </w:r>
+      <w:proofErr w:type="spellEnd"/>
+      <w:r>
+        <w:t>.</w:t>
       </w:r>
       <w:r>
         <w:t xml:space="preserve"> Este miembro va a ser líder de proyecto, documentador, analista y programador.</w:t>
@@ -2996,7 +3068,15 @@
         </w:numPr>
       </w:pPr>
       <w:r>
-        <w:t>Cintia Hernandez.</w:t>
+        <w:t xml:space="preserve">Cintia </w:t>
+      </w:r>
+      <w:proofErr w:type="spellStart"/>
+      <w:r>
+        <w:t>Hernandez</w:t>
+      </w:r>
+      <w:proofErr w:type="spellEnd"/>
+      <w:r>
+        <w:t>.</w:t>
       </w:r>
       <w:r>
         <w:t xml:space="preserve"> </w:t>
@@ -3047,19 +3127,27 @@
       <w:pPr>
         <w:pStyle w:val="PSI-Ttulo2"/>
       </w:pPr>
-      <w:bookmarkStart w:id="22" w:name="_Toc228187385"/>
-      <w:bookmarkStart w:id="23" w:name="_Toc234690195"/>
-      <w:bookmarkStart w:id="24" w:name="_Toc176607497"/>
+      <w:bookmarkStart w:id="24" w:name="_Toc228187385"/>
+      <w:bookmarkStart w:id="25" w:name="_Toc234690195"/>
+      <w:bookmarkStart w:id="26" w:name="_Toc177219635"/>
       <w:r>
         <w:t>Actividad Principal del Equipo de Trabajo:</w:t>
       </w:r>
-      <w:bookmarkEnd w:id="22"/>
-      <w:bookmarkEnd w:id="23"/>
       <w:bookmarkEnd w:id="24"/>
-    </w:p>
-    <w:p>
-      <w:r>
-        <w:t>En la actualidad, el grupo está trabajando en el sistema Vesta Risk Manager</w:t>
+      <w:bookmarkEnd w:id="25"/>
+      <w:bookmarkEnd w:id="26"/>
+    </w:p>
+    <w:p>
+      <w:r>
+        <w:t xml:space="preserve">En la actualidad, el grupo está trabajando en el sistema Vesta </w:t>
+      </w:r>
+      <w:proofErr w:type="spellStart"/>
+      <w:r>
+        <w:t>Risk</w:t>
+      </w:r>
+      <w:proofErr w:type="spellEnd"/>
+      <w:r>
+        <w:t xml:space="preserve"> Manager</w:t>
       </w:r>
       <w:r>
         <w:t>,</w:t>
@@ -3130,48 +3218,56 @@
       <w:pPr>
         <w:pStyle w:val="PSI-Ttulo2"/>
       </w:pPr>
-      <w:bookmarkStart w:id="25" w:name="_Toc228187386"/>
-      <w:bookmarkStart w:id="26" w:name="_Toc234690196"/>
-      <w:bookmarkStart w:id="27" w:name="_Toc176607498"/>
+      <w:bookmarkStart w:id="27" w:name="_Toc228187386"/>
+      <w:bookmarkStart w:id="28" w:name="_Toc234690196"/>
+      <w:bookmarkStart w:id="29" w:name="_Toc177219636"/>
       <w:r>
         <w:lastRenderedPageBreak/>
         <w:t>Antecedentes Vinculados a la Temática</w:t>
       </w:r>
-      <w:bookmarkEnd w:id="25"/>
-      <w:bookmarkEnd w:id="26"/>
       <w:bookmarkEnd w:id="27"/>
-    </w:p>
-    <w:p>
-      <w:pPr>
-        <w:rPr>
-          <w:i/>
-        </w:rPr>
-      </w:pPr>
-      <w:r>
-        <w:t>Previamente a</w:t>
-      </w:r>
-      <w:r>
-        <w:t xml:space="preserve">l desarrollo e implementación </w:t>
-      </w:r>
-      <w:r>
-        <w:t xml:space="preserve">del sistema Vesta Risk Manager, </w:t>
-      </w:r>
-      <w:r>
-        <w:t xml:space="preserve">la gestión de riesgos en las asignaturas de las carreras de Analista en sistemas y Licenciatura en sistemas se realiza por medio de plantillas basadas en la metodología PSI. </w:t>
-      </w:r>
-    </w:p>
-    <w:p>
-      <w:pPr>
-        <w:pStyle w:val="PSI-Ttulo1"/>
-      </w:pPr>
-      <w:bookmarkStart w:id="28" w:name="_Toc234690197"/>
-      <w:bookmarkStart w:id="29" w:name="_Toc176607499"/>
-      <w:bookmarkStart w:id="30" w:name="_Toc228187387"/>
-      <w:r>
-        <w:t>Propuesta</w:t>
-      </w:r>
       <w:bookmarkEnd w:id="28"/>
       <w:bookmarkEnd w:id="29"/>
+    </w:p>
+    <w:p>
+      <w:pPr>
+        <w:rPr>
+          <w:i/>
+        </w:rPr>
+      </w:pPr>
+      <w:r>
+        <w:t>Previamente a</w:t>
+      </w:r>
+      <w:r>
+        <w:t xml:space="preserve">l desarrollo e implementación </w:t>
+      </w:r>
+      <w:r>
+        <w:t xml:space="preserve">del sistema Vesta </w:t>
+      </w:r>
+      <w:proofErr w:type="spellStart"/>
+      <w:r>
+        <w:t>Risk</w:t>
+      </w:r>
+      <w:proofErr w:type="spellEnd"/>
+      <w:r>
+        <w:t xml:space="preserve"> Manager, </w:t>
+      </w:r>
+      <w:r>
+        <w:t xml:space="preserve">la gestión de riesgos en las asignaturas de las carreras de Analista en sistemas y Licenciatura en sistemas se realiza por medio de plantillas basadas en la metodología PSI. </w:t>
+      </w:r>
+    </w:p>
+    <w:p>
+      <w:pPr>
+        <w:pStyle w:val="PSI-Ttulo1"/>
+      </w:pPr>
+      <w:bookmarkStart w:id="30" w:name="_Toc234690197"/>
+      <w:bookmarkStart w:id="31" w:name="_Toc228187387"/>
+      <w:bookmarkStart w:id="32" w:name="_Toc177219637"/>
+      <w:r>
+        <w:t>Propuesta</w:t>
+      </w:r>
+      <w:bookmarkEnd w:id="30"/>
+      <w:bookmarkEnd w:id="32"/>
       <w:r>
         <w:t xml:space="preserve"> </w:t>
       </w:r>
@@ -3180,48 +3276,48 @@
       <w:pPr>
         <w:pStyle w:val="PSI-Ttulo2"/>
       </w:pPr>
-      <w:bookmarkStart w:id="31" w:name="_Toc234690198"/>
-      <w:bookmarkStart w:id="32" w:name="_Toc176607500"/>
+      <w:bookmarkStart w:id="33" w:name="_Toc234690198"/>
+      <w:bookmarkStart w:id="34" w:name="_Toc177219638"/>
       <w:r>
         <w:t>Análisis Técnico</w:t>
       </w:r>
-      <w:bookmarkEnd w:id="18"/>
-      <w:bookmarkEnd w:id="30"/>
+      <w:bookmarkEnd w:id="19"/>
       <w:bookmarkEnd w:id="31"/>
-      <w:bookmarkEnd w:id="32"/>
-    </w:p>
-    <w:p>
-      <w:pPr>
-        <w:rPr>
-          <w:i/>
-        </w:rPr>
-      </w:pPr>
-      <w:r>
-        <w:t xml:space="preserve">Actualmente, el proceso de gestión de riesgos se realiza </w:t>
-      </w:r>
-      <w:r>
-        <w:t>principalmente en</w:t>
-      </w:r>
-      <w:r>
-        <w:t xml:space="preserve"> forma manual</w:t>
-      </w:r>
-      <w:r>
-        <w:t xml:space="preserve"> mediante documentos de Word y Excel. La institución cuenta con varias computadoras de gamma media, generalmente en buen estado, y una conexión a internet inestable. </w:t>
-      </w:r>
-    </w:p>
-    <w:p>
-      <w:pPr>
-        <w:pStyle w:val="PSI-Ttulo3"/>
-      </w:pPr>
-      <w:bookmarkStart w:id="33" w:name="_Toc228187388"/>
-      <w:bookmarkStart w:id="34" w:name="_Toc234690199"/>
-      <w:bookmarkStart w:id="35" w:name="_Toc176607501"/>
-      <w:r>
-        <w:t>Definición de problema:</w:t>
-      </w:r>
       <w:bookmarkEnd w:id="33"/>
       <w:bookmarkEnd w:id="34"/>
+    </w:p>
+    <w:p>
+      <w:pPr>
+        <w:rPr>
+          <w:i/>
+        </w:rPr>
+      </w:pPr>
+      <w:r>
+        <w:t xml:space="preserve">Actualmente, el proceso de gestión de riesgos se realiza </w:t>
+      </w:r>
+      <w:r>
+        <w:t>principalmente en</w:t>
+      </w:r>
+      <w:r>
+        <w:t xml:space="preserve"> forma manual</w:t>
+      </w:r>
+      <w:r>
+        <w:t xml:space="preserve"> mediante documentos de Word y Excel. La institución cuenta con varias computadoras de gamma media, generalmente en buen estado, y una conexión a internet inestable. </w:t>
+      </w:r>
+    </w:p>
+    <w:p>
+      <w:pPr>
+        <w:pStyle w:val="PSI-Ttulo3"/>
+      </w:pPr>
+      <w:bookmarkStart w:id="35" w:name="_Toc228187388"/>
+      <w:bookmarkStart w:id="36" w:name="_Toc234690199"/>
+      <w:bookmarkStart w:id="37" w:name="_Toc177219639"/>
+      <w:r>
+        <w:t>Definición de problema:</w:t>
+      </w:r>
       <w:bookmarkEnd w:id="35"/>
+      <w:bookmarkEnd w:id="36"/>
+      <w:bookmarkEnd w:id="37"/>
     </w:p>
     <w:p>
       <w:pPr>
@@ -3265,7 +3361,23 @@
           <w:b/>
           <w:bCs/>
         </w:rPr>
-        <w:t>Vesta Risk Manager</w:t>
+        <w:t xml:space="preserve">Vesta </w:t>
+      </w:r>
+      <w:proofErr w:type="spellStart"/>
+      <w:r>
+        <w:rPr>
+          <w:b/>
+          <w:bCs/>
+        </w:rPr>
+        <w:t>Risk</w:t>
+      </w:r>
+      <w:proofErr w:type="spellEnd"/>
+      <w:r>
+        <w:rPr>
+          <w:b/>
+          <w:bCs/>
+        </w:rPr>
+        <w:t xml:space="preserve"> Manager</w:t>
       </w:r>
       <w:r>
         <w:t> integre todas las ventajas que ofrecen las herramientas previamente utilizadas. Solo así podrá considerarse un éxito en la mejora de la gestión de riesgos, garantizando un proceso más eficiente y efectivo para los estudiantes y docentes involucrados.</w:t>
@@ -3275,49 +3387,43 @@
       <w:pPr>
         <w:pStyle w:val="PSI-Ttulo3"/>
       </w:pPr>
-      <w:bookmarkStart w:id="36" w:name="_Toc228187389"/>
-      <w:bookmarkStart w:id="37" w:name="_Toc234690200"/>
-      <w:r>
-        <w:br/>
-      </w:r>
-      <w:bookmarkStart w:id="38" w:name="_Toc176607502"/>
+      <w:bookmarkStart w:id="38" w:name="_Toc228187389"/>
+      <w:bookmarkStart w:id="39" w:name="_Toc234690200"/>
+      <w:bookmarkStart w:id="40" w:name="_Toc177219640"/>
       <w:r>
         <w:t>Características actuales del sistema</w:t>
       </w:r>
-      <w:bookmarkEnd w:id="36"/>
-      <w:bookmarkEnd w:id="37"/>
       <w:bookmarkEnd w:id="38"/>
-    </w:p>
-    <w:p>
-      <w:pPr>
-        <w:rPr>
-          <w:i/>
-        </w:rPr>
-      </w:pPr>
-      <w:r>
-        <w:t>No existe un sistema informático</w:t>
-      </w:r>
-      <w:r>
-        <w:t xml:space="preserve"> especifico</w:t>
-      </w:r>
-      <w:r>
-        <w:t xml:space="preserve"> en uso actualmente.</w:t>
-      </w:r>
-    </w:p>
-    <w:p>
-      <w:pPr>
-        <w:pStyle w:val="PSI-Ttulo3"/>
-      </w:pPr>
-      <w:bookmarkStart w:id="39" w:name="_Toc234690201"/>
-      <w:r>
-        <w:br/>
-      </w:r>
-      <w:bookmarkStart w:id="40" w:name="_Toc176607503"/>
-      <w:r>
-        <w:t>Descripción de procesos actuales</w:t>
-      </w:r>
       <w:bookmarkEnd w:id="39"/>
       <w:bookmarkEnd w:id="40"/>
+    </w:p>
+    <w:p>
+      <w:pPr>
+        <w:rPr>
+          <w:i/>
+        </w:rPr>
+      </w:pPr>
+      <w:r>
+        <w:t>No existe un sistema informático</w:t>
+      </w:r>
+      <w:r>
+        <w:t xml:space="preserve"> especifico</w:t>
+      </w:r>
+      <w:r>
+        <w:t xml:space="preserve"> en uso actualmente.</w:t>
+      </w:r>
+    </w:p>
+    <w:p>
+      <w:pPr>
+        <w:pStyle w:val="PSI-Ttulo3"/>
+      </w:pPr>
+      <w:bookmarkStart w:id="41" w:name="_Toc234690201"/>
+      <w:bookmarkStart w:id="42" w:name="_Toc177219641"/>
+      <w:r>
+        <w:t>Descripción de procesos actuales</w:t>
+      </w:r>
+      <w:bookmarkEnd w:id="41"/>
+      <w:bookmarkEnd w:id="42"/>
       <w:r>
         <w:t xml:space="preserve"> </w:t>
       </w:r>
@@ -3386,9 +3492,6 @@
         </w:rPr>
       </w:pPr>
       <w:r>
-        <w:t xml:space="preserve"> </w:t>
-      </w:r>
-      <w:r>
         <w:rPr>
           <w:b/>
           <w:bCs/>
@@ -3466,16 +3569,13 @@
       <w:pPr>
         <w:pStyle w:val="PSI-Ttulo3"/>
       </w:pPr>
-      <w:bookmarkStart w:id="41" w:name="_Toc234690202"/>
-      <w:r>
-        <w:br/>
-      </w:r>
-      <w:bookmarkStart w:id="42" w:name="_Toc176607504"/>
+      <w:bookmarkStart w:id="43" w:name="_Toc234690202"/>
+      <w:bookmarkStart w:id="44" w:name="_Toc177219642"/>
       <w:r>
         <w:t>Requisitos detectados</w:t>
       </w:r>
-      <w:bookmarkEnd w:id="41"/>
-      <w:bookmarkEnd w:id="42"/>
+      <w:bookmarkEnd w:id="43"/>
+      <w:bookmarkEnd w:id="44"/>
     </w:p>
     <w:p>
       <w:pPr>
@@ -4188,7 +4288,27 @@
           <w:color w:val="auto"/>
           <w:lang w:val="es-ES"/>
         </w:rPr>
-        <w:t>El sistema deberá ser integrado con UARGflow para el inicio de sesión de los usuarios.</w:t>
+        <w:t xml:space="preserve">El sistema deberá ser integrado con </w:t>
+      </w:r>
+      <w:proofErr w:type="spellStart"/>
+      <w:r>
+        <w:rPr>
+          <w:i w:val="0"/>
+          <w:iCs/>
+          <w:color w:val="auto"/>
+          <w:lang w:val="es-ES"/>
+        </w:rPr>
+        <w:t>UARGflow</w:t>
+      </w:r>
+      <w:proofErr w:type="spellEnd"/>
+      <w:r>
+        <w:rPr>
+          <w:i w:val="0"/>
+          <w:iCs/>
+          <w:color w:val="auto"/>
+          <w:lang w:val="es-ES"/>
+        </w:rPr>
+        <w:t xml:space="preserve"> para el inicio de sesión de los usuarios.</w:t>
       </w:r>
     </w:p>
     <w:p>
@@ -4239,43 +4359,33 @@
     </w:p>
     <w:p>
       <w:pPr>
-        <w:pStyle w:val="PSI-ComentarioVieta"/>
-        <w:numPr>
-          <w:ilvl w:val="0"/>
-          <w:numId w:val="0"/>
-        </w:numPr>
-        <w:ind w:left="1072" w:hanging="360"/>
-      </w:pPr>
-    </w:p>
-    <w:p>
-      <w:pPr>
         <w:pStyle w:val="PSI-Ttulo2"/>
       </w:pPr>
-      <w:bookmarkStart w:id="43" w:name="_Toc200978418"/>
-      <w:bookmarkStart w:id="44" w:name="_Toc228187391"/>
-      <w:bookmarkStart w:id="45" w:name="_Toc234690203"/>
-      <w:bookmarkStart w:id="46" w:name="_Toc176607505"/>
+      <w:bookmarkStart w:id="45" w:name="_Toc200978418"/>
+      <w:bookmarkStart w:id="46" w:name="_Toc228187391"/>
+      <w:bookmarkStart w:id="47" w:name="_Toc234690203"/>
+      <w:bookmarkStart w:id="48" w:name="_Toc177219643"/>
       <w:r>
         <w:t>Propuesta Técnica</w:t>
       </w:r>
-      <w:bookmarkEnd w:id="43"/>
-      <w:bookmarkEnd w:id="44"/>
       <w:bookmarkEnd w:id="45"/>
       <w:bookmarkEnd w:id="46"/>
-    </w:p>
-    <w:p>
-      <w:pPr>
-        <w:pStyle w:val="PSI-Ttulo3"/>
-      </w:pPr>
-      <w:bookmarkStart w:id="47" w:name="_Toc228187392"/>
-      <w:bookmarkStart w:id="48" w:name="_Toc234690204"/>
-      <w:bookmarkStart w:id="49" w:name="_Toc176607506"/>
-      <w:r>
-        <w:t>Casos de uso</w:t>
-      </w:r>
       <w:bookmarkEnd w:id="47"/>
       <w:bookmarkEnd w:id="48"/>
+    </w:p>
+    <w:p>
+      <w:pPr>
+        <w:pStyle w:val="PSI-Ttulo3"/>
+      </w:pPr>
+      <w:bookmarkStart w:id="49" w:name="_Toc228187392"/>
+      <w:bookmarkStart w:id="50" w:name="_Toc234690204"/>
+      <w:bookmarkStart w:id="51" w:name="_Toc177219644"/>
+      <w:r>
+        <w:t>Casos de uso</w:t>
+      </w:r>
       <w:bookmarkEnd w:id="49"/>
+      <w:bookmarkEnd w:id="50"/>
+      <w:bookmarkEnd w:id="51"/>
     </w:p>
     <w:p>
       <w:r>
@@ -4446,7 +4556,15 @@
         <w:t>n</w:t>
       </w:r>
       <w:r>
-        <w:t xml:space="preserve"> crear proyectos y modificar su información (nombre, descripción, participantes, fecha de inicio, fecha de finalización, etc).</w:t>
+        <w:t xml:space="preserve"> crear proyectos y modificar su información (nombre, descripción, participantes, fecha de inicio, fecha de finalización, </w:t>
+      </w:r>
+      <w:proofErr w:type="spellStart"/>
+      <w:r>
+        <w:t>etc</w:t>
+      </w:r>
+      <w:proofErr w:type="spellEnd"/>
+      <w:r>
+        <w:t>).</w:t>
       </w:r>
       <w:r>
         <w:t xml:space="preserve"> (RQS 4,</w:t>
@@ -4485,7 +4603,13 @@
         <w:t>.</w:t>
       </w:r>
       <w:r>
-        <w:t xml:space="preserve"> Los usuarios que se encuentran </w:t>
+        <w:t xml:space="preserve"> Los </w:t>
+      </w:r>
+      <w:r>
+        <w:t>lideres del proyecto y los desarrolladores</w:t>
+      </w:r>
+      <w:r>
+        <w:t xml:space="preserve"> que se encuentran </w:t>
       </w:r>
       <w:r>
         <w:t>asignados</w:t>
@@ -4548,7 +4672,7 @@
         <w:t xml:space="preserve"> de riesgos. Los </w:t>
       </w:r>
       <w:r>
-        <w:t>administradores</w:t>
+        <w:t>lideres del proyecto</w:t>
       </w:r>
       <w:r>
         <w:t xml:space="preserve"> pueden crear </w:t>
@@ -4605,25 +4729,31 @@
         </w:numPr>
       </w:pPr>
       <w:r>
+        <w:t>Realizar plan de acción</w:t>
+      </w:r>
+      <w:r>
+        <w:t xml:space="preserve">. Los </w:t>
+      </w:r>
+      <w:r>
+        <w:t>lideres del proyecto y desarrolladores</w:t>
+      </w:r>
+      <w:r>
+        <w:t xml:space="preserve"> pueden crear </w:t>
+      </w:r>
+      <w:r>
+        <w:t>planes de acción, de mitigación y/o contingencia,</w:t>
+      </w:r>
+      <w:r>
+        <w:t xml:space="preserve"> </w:t>
+      </w:r>
+      <w:r>
+        <w:t>asociados a los riesgos</w:t>
+      </w:r>
+      <w:r>
+        <w:t xml:space="preserve">, estas deben tener </w:t>
+      </w:r>
+      <w:r>
         <w:lastRenderedPageBreak/>
-        <w:t>Realizar plan de acción</w:t>
-      </w:r>
-      <w:r>
-        <w:t xml:space="preserve">. Los usuarios pueden crear </w:t>
-      </w:r>
-      <w:r>
-        <w:t>planes de acción, de mitigación y/o contingencia,</w:t>
-      </w:r>
-      <w:r>
-        <w:t xml:space="preserve"> </w:t>
-      </w:r>
-      <w:r>
-        <w:t>asociados a los riesgos</w:t>
-      </w:r>
-      <w:r>
-        <w:t xml:space="preserve">, estas deben tener </w:t>
-      </w:r>
-      <w:r>
         <w:t>título</w:t>
       </w:r>
       <w:r>
@@ -4760,17 +4890,17 @@
       <w:pPr>
         <w:pStyle w:val="PSI-Ttulo2"/>
       </w:pPr>
-      <w:bookmarkStart w:id="50" w:name="_Toc200978419"/>
-      <w:bookmarkStart w:id="51" w:name="_Toc228187393"/>
-      <w:bookmarkStart w:id="52" w:name="_Toc234690205"/>
-      <w:bookmarkStart w:id="53" w:name="_Toc176607507"/>
+      <w:bookmarkStart w:id="52" w:name="_Toc200978419"/>
+      <w:bookmarkStart w:id="53" w:name="_Toc228187393"/>
+      <w:bookmarkStart w:id="54" w:name="_Toc234690205"/>
+      <w:bookmarkStart w:id="55" w:name="_Toc177219645"/>
       <w:r>
         <w:t>Planificación Estimada</w:t>
       </w:r>
-      <w:bookmarkEnd w:id="50"/>
-      <w:bookmarkEnd w:id="51"/>
       <w:bookmarkEnd w:id="52"/>
       <w:bookmarkEnd w:id="53"/>
+      <w:bookmarkEnd w:id="54"/>
+      <w:bookmarkEnd w:id="55"/>
     </w:p>
     <w:p>
       <w:r>
@@ -5024,15 +5154,16 @@
       <w:pPr>
         <w:pStyle w:val="PSI-Ttulo1"/>
       </w:pPr>
-      <w:bookmarkStart w:id="54" w:name="_Toc228187394"/>
-      <w:bookmarkStart w:id="55" w:name="_Toc234690206"/>
-      <w:bookmarkStart w:id="56" w:name="_Toc176607508"/>
-      <w:r>
+      <w:bookmarkStart w:id="56" w:name="_Toc228187394"/>
+      <w:bookmarkStart w:id="57" w:name="_Toc234690206"/>
+      <w:bookmarkStart w:id="58" w:name="_Toc177219646"/>
+      <w:r>
+        <w:lastRenderedPageBreak/>
         <w:t>Propuesta Económica</w:t>
       </w:r>
-      <w:bookmarkEnd w:id="54"/>
-      <w:bookmarkEnd w:id="55"/>
       <w:bookmarkEnd w:id="56"/>
+      <w:bookmarkEnd w:id="57"/>
+      <w:bookmarkEnd w:id="58"/>
     </w:p>
     <w:p>
       <w:pPr>
@@ -5542,88 +5673,88 @@
       <w:pPr>
         <w:pStyle w:val="PSI-Ttulo1"/>
       </w:pPr>
-      <w:bookmarkStart w:id="57" w:name="_Toc228187395"/>
-      <w:bookmarkStart w:id="58" w:name="_Toc234690207"/>
-      <w:bookmarkStart w:id="59" w:name="_Toc176607509"/>
+      <w:bookmarkStart w:id="59" w:name="_Toc228187395"/>
+      <w:bookmarkStart w:id="60" w:name="_Toc234690207"/>
+      <w:bookmarkStart w:id="61" w:name="_Toc177219647"/>
       <w:r>
         <w:t>Anexos</w:t>
       </w:r>
-      <w:bookmarkEnd w:id="57"/>
-      <w:bookmarkEnd w:id="58"/>
       <w:bookmarkEnd w:id="59"/>
-    </w:p>
-    <w:p>
-      <w:pPr>
-        <w:pStyle w:val="PSI-Ttulo2"/>
-      </w:pPr>
-      <w:bookmarkStart w:id="60" w:name="_Toc228187396"/>
-      <w:bookmarkStart w:id="61" w:name="_Toc234690208"/>
-      <w:bookmarkStart w:id="62" w:name="_Toc176607510"/>
-      <w:r>
-        <w:t>Entrevistas</w:t>
-      </w:r>
       <w:bookmarkEnd w:id="60"/>
       <w:bookmarkEnd w:id="61"/>
+    </w:p>
+    <w:p>
+      <w:pPr>
+        <w:pStyle w:val="PSI-Ttulo2"/>
+      </w:pPr>
+      <w:bookmarkStart w:id="62" w:name="_Toc228187396"/>
+      <w:bookmarkStart w:id="63" w:name="_Toc234690208"/>
+      <w:bookmarkStart w:id="64" w:name="_Toc177219648"/>
+      <w:r>
+        <w:t>Entrevistas</w:t>
+      </w:r>
       <w:bookmarkEnd w:id="62"/>
-      <w:r>
-        <w:t xml:space="preserve"> </w:t>
-      </w:r>
-    </w:p>
-    <w:p>
-      <w:pPr>
-        <w:rPr>
-          <w:lang w:val="es-MX"/>
-        </w:rPr>
-      </w:pPr>
-      <w:r>
-        <w:rPr>
-          <w:lang w:val="es-MX"/>
-        </w:rPr>
-        <w:t>Se anexa con el documento un resumen de la entrevista que fue realizada el día 27/08/2024.</w:t>
-      </w:r>
-    </w:p>
-    <w:p>
-      <w:pPr>
-        <w:rPr>
-          <w:lang w:val="es-AR"/>
-        </w:rPr>
-      </w:pPr>
-      <w:r>
-        <w:rPr>
-          <w:lang w:val="es-MX"/>
-        </w:rPr>
-        <w:t xml:space="preserve">Se anexa </w:t>
-      </w:r>
-      <w:r>
-        <w:rPr>
-          <w:lang w:val="es-MX"/>
-        </w:rPr>
-        <w:t>el documento d</w:t>
-      </w:r>
-      <w:r>
-        <w:rPr>
-          <w:lang w:val="es-MX"/>
-        </w:rPr>
-        <w:t>el cuestionario realizado el día 08/09/2024</w:t>
-      </w:r>
-      <w:r>
-        <w:rPr>
-          <w:lang w:val="es-MX"/>
-        </w:rPr>
-        <w:t>.</w:t>
-      </w:r>
-    </w:p>
-    <w:p>
-      <w:pPr>
-        <w:pStyle w:val="PSI-Ttulo2"/>
-      </w:pPr>
-      <w:bookmarkStart w:id="63" w:name="_Toc234690210"/>
-      <w:bookmarkStart w:id="64" w:name="_Toc176607512"/>
-      <w:r>
-        <w:t>Otros</w:t>
-      </w:r>
       <w:bookmarkEnd w:id="63"/>
       <w:bookmarkEnd w:id="64"/>
+      <w:r>
+        <w:t xml:space="preserve"> </w:t>
+      </w:r>
+    </w:p>
+    <w:p>
+      <w:pPr>
+        <w:rPr>
+          <w:lang w:val="es-MX"/>
+        </w:rPr>
+      </w:pPr>
+      <w:r>
+        <w:rPr>
+          <w:lang w:val="es-MX"/>
+        </w:rPr>
+        <w:t>Se anexa con el documento un resumen de la entrevista que fue realizada el día 27/08/2024.</w:t>
+      </w:r>
+    </w:p>
+    <w:p>
+      <w:pPr>
+        <w:rPr>
+          <w:lang w:val="es-AR"/>
+        </w:rPr>
+      </w:pPr>
+      <w:r>
+        <w:rPr>
+          <w:lang w:val="es-MX"/>
+        </w:rPr>
+        <w:t xml:space="preserve">Se anexa </w:t>
+      </w:r>
+      <w:r>
+        <w:rPr>
+          <w:lang w:val="es-MX"/>
+        </w:rPr>
+        <w:t>el documento d</w:t>
+      </w:r>
+      <w:r>
+        <w:rPr>
+          <w:lang w:val="es-MX"/>
+        </w:rPr>
+        <w:t>el cuestionario realizado el día 08/09/2024</w:t>
+      </w:r>
+      <w:r>
+        <w:rPr>
+          <w:lang w:val="es-MX"/>
+        </w:rPr>
+        <w:t>.</w:t>
+      </w:r>
+    </w:p>
+    <w:p>
+      <w:pPr>
+        <w:pStyle w:val="PSI-Ttulo2"/>
+      </w:pPr>
+      <w:bookmarkStart w:id="65" w:name="_Toc234690210"/>
+      <w:bookmarkStart w:id="66" w:name="_Toc177219649"/>
+      <w:r>
+        <w:t>Otros</w:t>
+      </w:r>
+      <w:bookmarkEnd w:id="65"/>
+      <w:bookmarkEnd w:id="66"/>
       <w:r>
         <w:t xml:space="preserve"> </w:t>
       </w:r>
@@ -5646,8 +5777,30 @@
           <w:rPr>
             <w:rStyle w:val="Hipervnculo"/>
           </w:rPr>
-          <w:t>Plantillas de la metodología PSI utilizadas actualmente para la gestión de riesgo en las asignaturas de AdeS y LeS</w:t>
-        </w:r>
+          <w:t xml:space="preserve">Plantillas de la metodología PSI utilizadas actualmente para la gestión de riesgo en las asignaturas de </w:t>
+        </w:r>
+        <w:proofErr w:type="spellStart"/>
+        <w:r>
+          <w:rPr>
+            <w:rStyle w:val="Hipervnculo"/>
+          </w:rPr>
+          <w:t>AdeS</w:t>
+        </w:r>
+        <w:proofErr w:type="spellEnd"/>
+        <w:r>
+          <w:rPr>
+            <w:rStyle w:val="Hipervnculo"/>
+          </w:rPr>
+          <w:t xml:space="preserve"> y </w:t>
+        </w:r>
+        <w:proofErr w:type="spellStart"/>
+        <w:r>
+          <w:rPr>
+            <w:rStyle w:val="Hipervnculo"/>
+          </w:rPr>
+          <w:t>LeS</w:t>
+        </w:r>
+        <w:proofErr w:type="spellEnd"/>
       </w:hyperlink>
     </w:p>
     <w:p>
@@ -5709,8 +5862,16 @@
       <w:rPr>
         <w:lang w:val="es-AR"/>
       </w:rPr>
-      <w:t>T-Code</w:t>
+      <w:t>T-</w:t>
     </w:r>
+    <w:proofErr w:type="spellStart"/>
+    <w:r>
+      <w:rPr>
+        <w:lang w:val="es-AR"/>
+      </w:rPr>
+      <w:t>Code</w:t>
+    </w:r>
+    <w:proofErr w:type="spellEnd"/>
     <w:r>
       <w:rPr>
         <w:lang w:val="es-AR"/>
@@ -6075,7 +6236,23 @@
       <w:spacing w:before="0"/>
     </w:pPr>
     <w:r>
-      <w:t>Agustín Collareda, Cintia Hernandez y Hugo Frey</w:t>
+      <w:t xml:space="preserve">Agustín </w:t>
+    </w:r>
+    <w:proofErr w:type="spellStart"/>
+    <w:r>
+      <w:t>Collareda</w:t>
+    </w:r>
+    <w:proofErr w:type="spellEnd"/>
+    <w:r>
+      <w:t xml:space="preserve">, Cintia </w:t>
+    </w:r>
+    <w:proofErr w:type="spellStart"/>
+    <w:r>
+      <w:t>Hernandez</w:t>
+    </w:r>
+    <w:proofErr w:type="spellEnd"/>
+    <w:r>
+      <w:t xml:space="preserve"> y Hugo Frey</w:t>
     </w:r>
   </w:p>
 </w:ftr>
@@ -6532,7 +6709,15 @@
       </mc:AlternateContent>
     </w:r>
     <w:r>
-      <w:t>Vesta Risk Manager</w:t>
+      <w:t xml:space="preserve">Vesta </w:t>
+    </w:r>
+    <w:proofErr w:type="spellStart"/>
+    <w:r>
+      <w:t>Risk</w:t>
+    </w:r>
+    <w:proofErr w:type="spellEnd"/>
+    <w:r>
+      <w:t xml:space="preserve"> Manager</w:t>
     </w:r>
     <w:r>
       <w:tab/>

</xml_diff>

<commit_message>
Doc: completa secciones de la especificacion de requerimientos
</commit_message>
<xml_diff>
--- a/1. Etapa de inicio/Propuesta/Propuesta de Desarrollo_Vesta Risk Manager_T-Code.docx
+++ b/1. Etapa de inicio/Propuesta/Propuesta de Desarrollo_Vesta Risk Manager_T-Code.docx
@@ -435,15 +435,7 @@
         <w:pStyle w:val="Sinespaciado"/>
       </w:pPr>
       <w:r>
-        <w:t xml:space="preserve">Agustín </w:t>
-      </w:r>
-      <w:proofErr w:type="spellStart"/>
-      <w:r>
-        <w:t>Collareda</w:t>
-      </w:r>
-      <w:proofErr w:type="spellEnd"/>
-      <w:r>
-        <w:t xml:space="preserve">, Cintia </w:t>
+        <w:t xml:space="preserve">Agustín Collareda, Cintia </w:t>
       </w:r>
       <w:proofErr w:type="spellStart"/>
       <w:r>
@@ -2200,7 +2192,21 @@
             <w:rStyle w:val="Hipervnculo"/>
             <w:noProof/>
           </w:rPr>
-          <w:t>Casos de uso</w:t>
+          <w:t xml:space="preserve">Casos de </w:t>
+        </w:r>
+        <w:r>
+          <w:rPr>
+            <w:rStyle w:val="Hipervnculo"/>
+            <w:noProof/>
+          </w:rPr>
+          <w:t>u</w:t>
+        </w:r>
+        <w:r>
+          <w:rPr>
+            <w:rStyle w:val="Hipervnculo"/>
+            <w:noProof/>
+          </w:rPr>
+          <w:t>so</w:t>
         </w:r>
         <w:r>
           <w:rPr>
@@ -2999,14 +3005,14 @@
       </w:pPr>
       <w:bookmarkStart w:id="17" w:name="_Toc228187381"/>
       <w:bookmarkStart w:id="18" w:name="_Toc234690192"/>
-      <w:bookmarkStart w:id="19" w:name="_Toc200978415"/>
-      <w:bookmarkStart w:id="20" w:name="_Toc177219633"/>
+      <w:bookmarkStart w:id="19" w:name="_Toc177219633"/>
+      <w:bookmarkStart w:id="20" w:name="_Toc200978415"/>
       <w:r>
         <w:t>Información General</w:t>
       </w:r>
       <w:bookmarkEnd w:id="17"/>
       <w:bookmarkEnd w:id="18"/>
-      <w:bookmarkEnd w:id="20"/>
+      <w:bookmarkEnd w:id="19"/>
     </w:p>
     <w:p>
       <w:pPr>
@@ -3045,15 +3051,7 @@
         <w:t>Agustín</w:t>
       </w:r>
       <w:r>
-        <w:t xml:space="preserve"> </w:t>
-      </w:r>
-      <w:proofErr w:type="spellStart"/>
-      <w:r>
-        <w:t>Collareda</w:t>
-      </w:r>
-      <w:proofErr w:type="spellEnd"/>
-      <w:r>
-        <w:t>.</w:t>
+        <w:t xml:space="preserve"> Collareda.</w:t>
       </w:r>
       <w:r>
         <w:t xml:space="preserve"> Este miembro va a ser líder de proyecto, documentador, analista y programador.</w:t>
@@ -3261,13 +3259,13 @@
         <w:pStyle w:val="PSI-Ttulo1"/>
       </w:pPr>
       <w:bookmarkStart w:id="30" w:name="_Toc234690197"/>
-      <w:bookmarkStart w:id="31" w:name="_Toc228187387"/>
-      <w:bookmarkStart w:id="32" w:name="_Toc177219637"/>
+      <w:bookmarkStart w:id="31" w:name="_Toc177219637"/>
+      <w:bookmarkStart w:id="32" w:name="_Toc228187387"/>
       <w:r>
         <w:t>Propuesta</w:t>
       </w:r>
       <w:bookmarkEnd w:id="30"/>
-      <w:bookmarkEnd w:id="32"/>
+      <w:bookmarkEnd w:id="31"/>
       <w:r>
         <w:t xml:space="preserve"> </w:t>
       </w:r>
@@ -3281,8 +3279,8 @@
       <w:r>
         <w:t>Análisis Técnico</w:t>
       </w:r>
-      <w:bookmarkEnd w:id="19"/>
-      <w:bookmarkEnd w:id="31"/>
+      <w:bookmarkEnd w:id="20"/>
+      <w:bookmarkEnd w:id="32"/>
       <w:bookmarkEnd w:id="33"/>
       <w:bookmarkEnd w:id="34"/>
     </w:p>
@@ -3580,791 +3578,424 @@
     <w:p>
       <w:pPr>
         <w:pStyle w:val="PSI-Comentario"/>
+        <w:rPr>
+          <w:i/>
+        </w:rPr>
+      </w:pPr>
+      <w:r>
+        <w:t xml:space="preserve">El sistema permitirá a los </w:t>
+      </w:r>
+      <w:r>
+        <w:t>usuarios</w:t>
+      </w:r>
+      <w:r>
+        <w:t xml:space="preserve"> registrar el nombre y email de los usuarios que tendrán acceso al sistema.</w:t>
+      </w:r>
+    </w:p>
+    <w:p>
+      <w:pPr>
+        <w:pStyle w:val="PSI-Comentario"/>
+        <w:rPr>
+          <w:i/>
+        </w:rPr>
+      </w:pPr>
+      <w:r>
+        <w:t xml:space="preserve">El sistema permitirá a los </w:t>
+      </w:r>
+      <w:r>
+        <w:t>usuarios</w:t>
+      </w:r>
+      <w:r>
+        <w:t xml:space="preserve"> asignar los </w:t>
+      </w:r>
+      <w:r>
+        <w:t>perfiles</w:t>
+      </w:r>
+      <w:r>
+        <w:t xml:space="preserve"> de los usuarios.</w:t>
+      </w:r>
+    </w:p>
+    <w:p>
+      <w:pPr>
+        <w:pStyle w:val="PSI-Comentario"/>
+        <w:rPr>
+          <w:i/>
+        </w:rPr>
+      </w:pPr>
+      <w:r>
+        <w:t>El sistema permitirá a los usuarios iniciar sesión con su cuenta de Google.</w:t>
+      </w:r>
+    </w:p>
+    <w:p>
+      <w:pPr>
+        <w:pStyle w:val="PSI-Comentario"/>
+        <w:rPr>
+          <w:i/>
+        </w:rPr>
+      </w:pPr>
+      <w:r>
+        <w:t xml:space="preserve">El sistema permitirá a los </w:t>
+      </w:r>
+      <w:r>
+        <w:t>usuarios</w:t>
+      </w:r>
+      <w:r>
+        <w:t xml:space="preserve"> crear proyectos.</w:t>
+      </w:r>
+    </w:p>
+    <w:p>
+      <w:pPr>
+        <w:pStyle w:val="PSI-Comentario"/>
+        <w:rPr>
+          <w:i/>
+        </w:rPr>
+      </w:pPr>
+      <w:r>
+        <w:t xml:space="preserve">El sistema permitirá a los </w:t>
+      </w:r>
+      <w:r>
+        <w:t>usuarios</w:t>
+      </w:r>
+      <w:r>
+        <w:t xml:space="preserve"> asignar los</w:t>
+      </w:r>
+      <w:r>
+        <w:t xml:space="preserve"> usuarios</w:t>
+      </w:r>
+      <w:r>
+        <w:t xml:space="preserve"> participantes de un proyecto.</w:t>
+      </w:r>
+    </w:p>
+    <w:p>
+      <w:pPr>
+        <w:pStyle w:val="PSI-Comentario"/>
+        <w:rPr>
+          <w:i/>
+        </w:rPr>
+      </w:pPr>
+      <w:r>
+        <w:t>El sistema permitirá a</w:t>
+      </w:r>
+      <w:r>
+        <w:t xml:space="preserve"> los usuarios </w:t>
+      </w:r>
+      <w:r>
+        <w:t>modificar la información del proyecto.</w:t>
+      </w:r>
+    </w:p>
+    <w:p>
+      <w:pPr>
+        <w:pStyle w:val="PSI-Comentario"/>
+        <w:rPr>
+          <w:i/>
+        </w:rPr>
+      </w:pPr>
+      <w:r>
+        <w:t>El sistema permitirá a</w:t>
+      </w:r>
+      <w:r>
+        <w:t xml:space="preserve"> los usuarios </w:t>
+      </w:r>
+      <w:r>
+        <w:t>añadir</w:t>
+      </w:r>
+      <w:r>
+        <w:t xml:space="preserve"> riesgos a un listado de riesgos</w:t>
+      </w:r>
+      <w:r>
+        <w:t xml:space="preserve"> del proyecto</w:t>
+      </w:r>
+      <w:r>
+        <w:t>.</w:t>
+      </w:r>
+    </w:p>
+    <w:p>
+      <w:pPr>
+        <w:pStyle w:val="PSI-Comentario"/>
+        <w:rPr>
+          <w:i/>
+        </w:rPr>
+      </w:pPr>
+      <w:r>
+        <w:t>El sistema permitirá a los usuarios modificar</w:t>
+      </w:r>
+      <w:r>
+        <w:t xml:space="preserve"> y eliminar</w:t>
+      </w:r>
+      <w:r>
+        <w:t xml:space="preserve"> los riesgos en la lista de riesgos.</w:t>
+      </w:r>
+    </w:p>
+    <w:p>
+      <w:pPr>
+        <w:pStyle w:val="PSI-Comentario"/>
+        <w:rPr>
+          <w:i/>
+        </w:rPr>
+      </w:pPr>
+      <w:r>
+        <w:t xml:space="preserve">El sistema permitirá </w:t>
+      </w:r>
+      <w:r>
+        <w:t xml:space="preserve">a los </w:t>
+      </w:r>
+      <w:r>
+        <w:t>usuarios</w:t>
+      </w:r>
+      <w:r>
+        <w:t xml:space="preserve"> añadir, eliminar y modificar categorías de riesgos</w:t>
+      </w:r>
+      <w:r>
+        <w:t>.</w:t>
+      </w:r>
+    </w:p>
+    <w:p>
+      <w:pPr>
+        <w:pStyle w:val="PSI-Comentario"/>
+        <w:rPr>
+          <w:i/>
+        </w:rPr>
+      </w:pPr>
+      <w:r>
+        <w:t xml:space="preserve">El sistema permitirá </w:t>
+      </w:r>
+      <w:r>
+        <w:t xml:space="preserve">a los usuarios </w:t>
+      </w:r>
+      <w:r>
+        <w:t>realiza</w:t>
+      </w:r>
+      <w:r>
+        <w:t xml:space="preserve">r evaluaciones </w:t>
+      </w:r>
+      <w:r>
+        <w:t>de los riesgos</w:t>
+      </w:r>
+      <w:r>
+        <w:t>.</w:t>
+      </w:r>
+    </w:p>
+    <w:p>
+      <w:pPr>
+        <w:pStyle w:val="PSI-Comentario"/>
+        <w:rPr>
+          <w:i/>
+        </w:rPr>
+      </w:pPr>
+      <w:r>
+        <w:t>El sistema deberá presentar una lista de riesgos prioritarios</w:t>
+      </w:r>
+      <w:r>
+        <w:t xml:space="preserve"> en base a las evaluaciones realizadas</w:t>
+      </w:r>
+      <w:r>
+        <w:t>.</w:t>
+      </w:r>
+    </w:p>
+    <w:p>
+      <w:pPr>
+        <w:pStyle w:val="PSI-Comentario"/>
+        <w:rPr>
+          <w:i/>
+        </w:rPr>
+      </w:pPr>
+      <w:r>
+        <w:t>El sistema permitirá generar planes de mitigación y contingencia contra los riesgos del proyecto.</w:t>
+      </w:r>
+    </w:p>
+    <w:p>
+      <w:pPr>
+        <w:pStyle w:val="PSI-Comentario"/>
+        <w:rPr>
+          <w:i/>
+        </w:rPr>
+      </w:pPr>
+      <w:r>
+        <w:t>El sistema permitirá</w:t>
+      </w:r>
+      <w:r>
+        <w:t xml:space="preserve"> a los usuarios</w:t>
+      </w:r>
+      <w:r>
+        <w:t xml:space="preserve"> especificar</w:t>
+      </w:r>
+      <w:r>
+        <w:t xml:space="preserve"> cuando se realizará la próxima evaluación de los riesgos para un riesgo en particular o para un conjunto de riesgos.</w:t>
+      </w:r>
+    </w:p>
+    <w:p>
+      <w:pPr>
+        <w:pStyle w:val="PSI-Comentario"/>
+      </w:pPr>
+      <w:r>
+        <w:t xml:space="preserve">El sistema </w:t>
+      </w:r>
+      <w:r>
+        <w:t>marcara visualmente los riesgos que tengan una evaluación pendiente</w:t>
+      </w:r>
+      <w:r>
+        <w:t>.</w:t>
+      </w:r>
+    </w:p>
+    <w:p>
+      <w:pPr>
+        <w:pStyle w:val="PSI-Comentario"/>
+        <w:rPr>
+          <w:i/>
+        </w:rPr>
+      </w:pPr>
+      <w:r>
+        <w:t xml:space="preserve">El sistema </w:t>
+      </w:r>
+      <w:r>
+        <w:rPr>
+          <w:i/>
+        </w:rPr>
+        <w:t>marcara</w:t>
+      </w:r>
+      <w:r>
+        <w:t xml:space="preserve"> </w:t>
+      </w:r>
+      <w:r>
+        <w:rPr>
+          <w:i/>
+        </w:rPr>
+        <w:t>los</w:t>
+      </w:r>
+      <w:r>
+        <w:t xml:space="preserve"> riesgos prioritarios sobre los que no se hayan realizado planes de contingencia y/o mitigación.</w:t>
+      </w:r>
+    </w:p>
+    <w:p>
+      <w:pPr>
+        <w:pStyle w:val="PSI-Comentario"/>
+        <w:rPr>
+          <w:i/>
+        </w:rPr>
+      </w:pPr>
+      <w:r>
+        <w:t xml:space="preserve">El sistema permitirá </w:t>
+      </w:r>
+      <w:r>
+        <w:t xml:space="preserve">a los usuarios </w:t>
+      </w:r>
+      <w:r>
+        <w:t>generar informes.</w:t>
+      </w:r>
+    </w:p>
+    <w:p>
+      <w:pPr>
+        <w:pStyle w:val="PSI-Comentario"/>
+        <w:rPr>
+          <w:i/>
+        </w:rPr>
+      </w:pPr>
+      <w:r>
+        <w:lastRenderedPageBreak/>
+        <w:t>El sistema será capaz de presentar gráficos y resúmenes sobre la gestión de riesgo realizada.</w:t>
+      </w:r>
+    </w:p>
+    <w:p>
+      <w:pPr>
+        <w:pStyle w:val="PSI-Comentario"/>
+        <w:rPr>
+          <w:i/>
+        </w:rPr>
+      </w:pPr>
+      <w:r>
+        <w:t>El sistema será capaz de presentar la evolución de los riesgos y acciones tomadas durante cada iteración.</w:t>
+      </w:r>
+    </w:p>
+    <w:p>
+      <w:pPr>
+        <w:pStyle w:val="PSI-Comentario"/>
+        <w:rPr>
+          <w:i/>
+        </w:rPr>
+      </w:pPr>
+      <w:r>
+        <w:t>El sistema permitirá</w:t>
+      </w:r>
+      <w:r>
+        <w:t xml:space="preserve"> a los usuarios</w:t>
+      </w:r>
+      <w:r>
+        <w:t xml:space="preserve"> exportar informes, resúmenes y gráficos realizados.</w:t>
+      </w:r>
+    </w:p>
+    <w:p>
+      <w:pPr>
+        <w:pStyle w:val="PSI-Comentario"/>
+        <w:rPr>
+          <w:i/>
+        </w:rPr>
+      </w:pPr>
+      <w:r>
+        <w:t xml:space="preserve">El sistema deberá ser integrado con </w:t>
+      </w:r>
+      <w:proofErr w:type="spellStart"/>
+      <w:r>
+        <w:t>UARGflow</w:t>
+      </w:r>
+      <w:proofErr w:type="spellEnd"/>
+      <w:r>
+        <w:t xml:space="preserve"> para el inicio de sesión de los usuarios.</w:t>
+      </w:r>
+    </w:p>
+    <w:p>
+      <w:pPr>
+        <w:pStyle w:val="PSI-Comentario"/>
+        <w:rPr>
+          <w:i/>
+        </w:rPr>
+      </w:pPr>
+      <w:r>
+        <w:t>El sistema no permitirá el acceso a usuarios no registrados previamente.</w:t>
+      </w:r>
+    </w:p>
+    <w:p>
+      <w:pPr>
+        <w:pStyle w:val="Prrafodelista"/>
         <w:numPr>
           <w:ilvl w:val="0"/>
           <w:numId w:val="14"/>
         </w:numPr>
         <w:rPr>
-          <w:i w:val="0"/>
           <w:iCs/>
-          <w:color w:val="auto"/>
-        </w:rPr>
-      </w:pPr>
-      <w:r>
-        <w:rPr>
-          <w:i w:val="0"/>
-          <w:iCs/>
-          <w:color w:val="auto"/>
-        </w:rPr>
-        <w:t xml:space="preserve">El sistema permitirá a los </w:t>
-      </w:r>
-      <w:r>
-        <w:rPr>
-          <w:i w:val="0"/>
-          <w:iCs/>
-          <w:color w:val="auto"/>
-        </w:rPr>
-        <w:t>usuarios</w:t>
-      </w:r>
-      <w:r>
-        <w:rPr>
-          <w:i w:val="0"/>
-          <w:iCs/>
-          <w:color w:val="auto"/>
-        </w:rPr>
-        <w:t xml:space="preserve"> registrar el nombre y email de los usuarios que tendrán acceso al sistema.</w:t>
-      </w:r>
-    </w:p>
-    <w:p>
-      <w:pPr>
-        <w:pStyle w:val="PSI-Comentario"/>
-        <w:numPr>
-          <w:ilvl w:val="0"/>
-          <w:numId w:val="14"/>
-        </w:numPr>
-        <w:rPr>
-          <w:i w:val="0"/>
-          <w:iCs/>
-          <w:color w:val="auto"/>
-        </w:rPr>
-      </w:pPr>
-      <w:r>
-        <w:rPr>
-          <w:i w:val="0"/>
-          <w:iCs/>
-          <w:color w:val="auto"/>
-        </w:rPr>
-        <w:t xml:space="preserve">El sistema permitirá a los </w:t>
-      </w:r>
-      <w:r>
-        <w:rPr>
-          <w:i w:val="0"/>
-          <w:iCs/>
-          <w:color w:val="auto"/>
-        </w:rPr>
-        <w:t>usuarios</w:t>
-      </w:r>
-      <w:r>
-        <w:rPr>
-          <w:i w:val="0"/>
-          <w:iCs/>
-          <w:color w:val="auto"/>
-        </w:rPr>
-        <w:t xml:space="preserve"> asignar los roles de los usuarios.</w:t>
-      </w:r>
-    </w:p>
-    <w:p>
-      <w:pPr>
-        <w:pStyle w:val="PSI-Comentario"/>
-        <w:numPr>
-          <w:ilvl w:val="0"/>
-          <w:numId w:val="14"/>
-        </w:numPr>
-        <w:rPr>
-          <w:i w:val="0"/>
-          <w:iCs/>
-          <w:color w:val="auto"/>
-        </w:rPr>
-      </w:pPr>
-      <w:r>
-        <w:rPr>
-          <w:i w:val="0"/>
-          <w:iCs/>
-          <w:color w:val="auto"/>
-        </w:rPr>
-        <w:t>El sistema permitirá a los usuarios iniciar sesión con su cuenta de Google.</w:t>
-      </w:r>
-    </w:p>
-    <w:p>
-      <w:pPr>
-        <w:pStyle w:val="PSI-Comentario"/>
-        <w:numPr>
-          <w:ilvl w:val="0"/>
-          <w:numId w:val="14"/>
-        </w:numPr>
-        <w:rPr>
-          <w:i w:val="0"/>
-          <w:iCs/>
-          <w:color w:val="auto"/>
-        </w:rPr>
-      </w:pPr>
-      <w:r>
-        <w:rPr>
-          <w:i w:val="0"/>
-          <w:iCs/>
-          <w:color w:val="auto"/>
-        </w:rPr>
-        <w:t xml:space="preserve">El sistema permitirá a los </w:t>
-      </w:r>
-      <w:r>
-        <w:rPr>
-          <w:i w:val="0"/>
-          <w:iCs/>
-          <w:color w:val="auto"/>
-        </w:rPr>
-        <w:t>usuarios</w:t>
-      </w:r>
-      <w:r>
-        <w:rPr>
-          <w:i w:val="0"/>
-          <w:iCs/>
-          <w:color w:val="auto"/>
-        </w:rPr>
-        <w:t xml:space="preserve"> crear proyectos.</w:t>
-      </w:r>
-    </w:p>
-    <w:p>
-      <w:pPr>
-        <w:pStyle w:val="PSI-Comentario"/>
-        <w:numPr>
-          <w:ilvl w:val="0"/>
-          <w:numId w:val="14"/>
-        </w:numPr>
-        <w:rPr>
-          <w:i w:val="0"/>
-          <w:iCs/>
-          <w:color w:val="auto"/>
-        </w:rPr>
-      </w:pPr>
-      <w:r>
-        <w:rPr>
-          <w:i w:val="0"/>
-          <w:iCs/>
-          <w:color w:val="auto"/>
-        </w:rPr>
-        <w:t xml:space="preserve">El sistema permitirá a los </w:t>
-      </w:r>
-      <w:r>
-        <w:rPr>
-          <w:i w:val="0"/>
-          <w:iCs/>
-          <w:color w:val="auto"/>
-        </w:rPr>
-        <w:t>usuarios</w:t>
-      </w:r>
-      <w:r>
-        <w:rPr>
-          <w:i w:val="0"/>
-          <w:iCs/>
-          <w:color w:val="auto"/>
-        </w:rPr>
-        <w:t xml:space="preserve"> asignar los usuarios participantes de un proyecto.</w:t>
-      </w:r>
-    </w:p>
-    <w:p>
-      <w:pPr>
-        <w:pStyle w:val="PSI-Comentario"/>
-        <w:numPr>
-          <w:ilvl w:val="0"/>
-          <w:numId w:val="14"/>
-        </w:numPr>
-        <w:rPr>
-          <w:i w:val="0"/>
-          <w:iCs/>
-          <w:color w:val="auto"/>
-        </w:rPr>
-      </w:pPr>
-      <w:r>
-        <w:rPr>
-          <w:i w:val="0"/>
-          <w:iCs/>
-          <w:color w:val="auto"/>
-        </w:rPr>
-        <w:t>El sistema permitirá a</w:t>
-      </w:r>
-      <w:r>
-        <w:rPr>
-          <w:i w:val="0"/>
-          <w:iCs/>
-          <w:color w:val="auto"/>
-        </w:rPr>
-        <w:t xml:space="preserve"> los usuarios </w:t>
-      </w:r>
-      <w:r>
-        <w:rPr>
-          <w:i w:val="0"/>
-          <w:iCs/>
-          <w:color w:val="auto"/>
-        </w:rPr>
-        <w:t>modificar la información del proyecto.</w:t>
-      </w:r>
-    </w:p>
-    <w:p>
-      <w:pPr>
-        <w:pStyle w:val="PSI-Comentario"/>
-        <w:numPr>
-          <w:ilvl w:val="0"/>
-          <w:numId w:val="14"/>
-        </w:numPr>
-        <w:rPr>
-          <w:i w:val="0"/>
-          <w:iCs/>
-          <w:color w:val="auto"/>
-        </w:rPr>
-      </w:pPr>
-      <w:r>
-        <w:rPr>
-          <w:i w:val="0"/>
-          <w:iCs/>
-          <w:color w:val="auto"/>
-        </w:rPr>
-        <w:t>El sistema permitirá a</w:t>
-      </w:r>
-      <w:r>
-        <w:rPr>
-          <w:i w:val="0"/>
-          <w:iCs/>
-          <w:color w:val="auto"/>
-        </w:rPr>
-        <w:t xml:space="preserve"> los usuarios </w:t>
-      </w:r>
-      <w:r>
-        <w:rPr>
-          <w:i w:val="0"/>
-          <w:iCs/>
-          <w:color w:val="auto"/>
-        </w:rPr>
-        <w:t>cargar riesgos a un listado de riesgos</w:t>
-      </w:r>
-      <w:r>
-        <w:rPr>
-          <w:i w:val="0"/>
-          <w:iCs/>
-          <w:color w:val="auto"/>
-        </w:rPr>
-        <w:t xml:space="preserve"> del proyecto</w:t>
-      </w:r>
-      <w:r>
-        <w:rPr>
-          <w:i w:val="0"/>
-          <w:iCs/>
-          <w:color w:val="auto"/>
-        </w:rPr>
-        <w:t>.</w:t>
-      </w:r>
-    </w:p>
-    <w:p>
-      <w:pPr>
-        <w:pStyle w:val="PSI-Comentario"/>
-        <w:numPr>
-          <w:ilvl w:val="0"/>
-          <w:numId w:val="14"/>
-        </w:numPr>
-        <w:rPr>
-          <w:i w:val="0"/>
-          <w:iCs/>
-          <w:color w:val="auto"/>
-        </w:rPr>
-      </w:pPr>
-      <w:r>
-        <w:rPr>
-          <w:i w:val="0"/>
-          <w:iCs/>
-          <w:color w:val="auto"/>
-        </w:rPr>
-        <w:t>El sistema permitirá a los usuarios modificar</w:t>
-      </w:r>
-      <w:r>
-        <w:rPr>
-          <w:i w:val="0"/>
-          <w:iCs/>
-          <w:color w:val="auto"/>
-        </w:rPr>
-        <w:t xml:space="preserve"> y eliminar</w:t>
-      </w:r>
-      <w:r>
-        <w:rPr>
-          <w:i w:val="0"/>
-          <w:iCs/>
-          <w:color w:val="auto"/>
-        </w:rPr>
-        <w:t xml:space="preserve"> los riesgos en la lista de riesgos.</w:t>
-      </w:r>
-    </w:p>
-    <w:p>
-      <w:pPr>
-        <w:pStyle w:val="PSI-Comentario"/>
-        <w:numPr>
-          <w:ilvl w:val="0"/>
-          <w:numId w:val="14"/>
-        </w:numPr>
-        <w:rPr>
-          <w:i w:val="0"/>
-          <w:iCs/>
-          <w:color w:val="auto"/>
-        </w:rPr>
-      </w:pPr>
-      <w:r>
-        <w:rPr>
-          <w:i w:val="0"/>
-          <w:iCs/>
-          <w:color w:val="auto"/>
-        </w:rPr>
-        <w:t xml:space="preserve">El sistema permitirá </w:t>
-      </w:r>
-      <w:r>
-        <w:rPr>
-          <w:i w:val="0"/>
-          <w:iCs/>
-          <w:color w:val="auto"/>
-        </w:rPr>
-        <w:t xml:space="preserve">a los </w:t>
-      </w:r>
-      <w:r>
-        <w:rPr>
-          <w:i w:val="0"/>
-          <w:iCs/>
-          <w:color w:val="auto"/>
-        </w:rPr>
-        <w:t>usuarios</w:t>
-      </w:r>
-      <w:r>
-        <w:rPr>
-          <w:i w:val="0"/>
-          <w:iCs/>
-          <w:color w:val="auto"/>
-        </w:rPr>
-        <w:t xml:space="preserve"> añadir, eliminar y modificar categorías de riesgos</w:t>
-      </w:r>
-      <w:r>
-        <w:rPr>
-          <w:i w:val="0"/>
-          <w:iCs/>
-          <w:color w:val="auto"/>
-        </w:rPr>
-        <w:t>.</w:t>
-      </w:r>
-    </w:p>
-    <w:p>
-      <w:pPr>
-        <w:pStyle w:val="PSI-Comentario"/>
-        <w:numPr>
-          <w:ilvl w:val="0"/>
-          <w:numId w:val="14"/>
-        </w:numPr>
-        <w:rPr>
-          <w:i w:val="0"/>
-          <w:iCs/>
-          <w:color w:val="auto"/>
-        </w:rPr>
-      </w:pPr>
-      <w:r>
-        <w:rPr>
-          <w:i w:val="0"/>
-          <w:iCs/>
-          <w:color w:val="auto"/>
-        </w:rPr>
-        <w:t xml:space="preserve">El sistema permitirá </w:t>
-      </w:r>
-      <w:r>
-        <w:rPr>
-          <w:i w:val="0"/>
-          <w:iCs/>
-          <w:color w:val="auto"/>
-        </w:rPr>
-        <w:t xml:space="preserve">a los usuarios </w:t>
-      </w:r>
-      <w:r>
-        <w:rPr>
-          <w:i w:val="0"/>
-          <w:iCs/>
-          <w:color w:val="auto"/>
-        </w:rPr>
-        <w:t>realiza</w:t>
-      </w:r>
-      <w:r>
-        <w:rPr>
-          <w:i w:val="0"/>
-          <w:iCs/>
-          <w:color w:val="auto"/>
-        </w:rPr>
-        <w:t xml:space="preserve">r evaluaciones </w:t>
-      </w:r>
-      <w:r>
-        <w:rPr>
-          <w:i w:val="0"/>
-          <w:iCs/>
-          <w:color w:val="auto"/>
-        </w:rPr>
-        <w:t>de los riesgos</w:t>
-      </w:r>
-      <w:r>
-        <w:rPr>
-          <w:i w:val="0"/>
-          <w:iCs/>
-          <w:color w:val="auto"/>
-        </w:rPr>
-        <w:t>.</w:t>
-      </w:r>
-    </w:p>
-    <w:p>
-      <w:pPr>
-        <w:pStyle w:val="PSI-Comentario"/>
-        <w:numPr>
-          <w:ilvl w:val="0"/>
-          <w:numId w:val="14"/>
-        </w:numPr>
-        <w:rPr>
-          <w:i w:val="0"/>
-          <w:iCs/>
-          <w:color w:val="auto"/>
-        </w:rPr>
-      </w:pPr>
-      <w:r>
-        <w:rPr>
-          <w:i w:val="0"/>
-          <w:iCs/>
-          <w:color w:val="auto"/>
-        </w:rPr>
-        <w:t>El sistema deberá presentar una lista de riesgos prioritarios</w:t>
-      </w:r>
-      <w:r>
-        <w:rPr>
-          <w:i w:val="0"/>
-          <w:iCs/>
-          <w:color w:val="auto"/>
-        </w:rPr>
-        <w:t xml:space="preserve"> en base a las evaluaciones realizadas</w:t>
-      </w:r>
-      <w:r>
-        <w:rPr>
-          <w:i w:val="0"/>
-          <w:iCs/>
-          <w:color w:val="auto"/>
-        </w:rPr>
-        <w:t>.</w:t>
-      </w:r>
-    </w:p>
-    <w:p>
-      <w:pPr>
-        <w:pStyle w:val="PSI-Comentario"/>
-        <w:numPr>
-          <w:ilvl w:val="0"/>
-          <w:numId w:val="14"/>
-        </w:numPr>
-        <w:rPr>
-          <w:i w:val="0"/>
-          <w:iCs/>
-          <w:color w:val="auto"/>
-        </w:rPr>
-      </w:pPr>
-      <w:r>
-        <w:rPr>
-          <w:i w:val="0"/>
-          <w:iCs/>
-          <w:color w:val="auto"/>
-        </w:rPr>
-        <w:t>El sistema permitirá generar planes de mitigación y contingencia contra los riesgos del proyecto.</w:t>
-      </w:r>
-    </w:p>
-    <w:p>
-      <w:pPr>
-        <w:pStyle w:val="PSI-Comentario"/>
-        <w:numPr>
-          <w:ilvl w:val="0"/>
-          <w:numId w:val="14"/>
-        </w:numPr>
-        <w:rPr>
-          <w:i w:val="0"/>
-          <w:iCs/>
-          <w:color w:val="auto"/>
-        </w:rPr>
-      </w:pPr>
-      <w:r>
-        <w:rPr>
-          <w:i w:val="0"/>
-          <w:iCs/>
-          <w:color w:val="auto"/>
-        </w:rPr>
-        <w:t>El sistema permitirá</w:t>
-      </w:r>
-      <w:r>
-        <w:rPr>
-          <w:i w:val="0"/>
-          <w:iCs/>
-          <w:color w:val="auto"/>
-        </w:rPr>
-        <w:t xml:space="preserve"> a los usuarios</w:t>
-      </w:r>
-      <w:r>
-        <w:rPr>
-          <w:i w:val="0"/>
-          <w:iCs/>
-          <w:color w:val="auto"/>
-        </w:rPr>
-        <w:t xml:space="preserve"> especificar</w:t>
-      </w:r>
-      <w:r>
-        <w:rPr>
-          <w:i w:val="0"/>
-          <w:iCs/>
-          <w:color w:val="auto"/>
-        </w:rPr>
-        <w:t xml:space="preserve"> cuando se realizará la próxima evaluación de los riesgos para un riesgo en particular o para un conjunto de riesgos.</w:t>
-      </w:r>
-    </w:p>
-    <w:p>
-      <w:pPr>
-        <w:pStyle w:val="PSI-Comentario"/>
-        <w:numPr>
-          <w:ilvl w:val="0"/>
-          <w:numId w:val="14"/>
-        </w:numPr>
-        <w:rPr>
-          <w:i w:val="0"/>
-          <w:iCs/>
-          <w:color w:val="auto"/>
-        </w:rPr>
-      </w:pPr>
-      <w:r>
-        <w:rPr>
-          <w:i w:val="0"/>
-          <w:iCs/>
-          <w:color w:val="auto"/>
-        </w:rPr>
-        <w:t>El sistema notificara a los usuarios cuando este pendiente la evaluación de un riesgo.</w:t>
-      </w:r>
-    </w:p>
-    <w:p>
-      <w:pPr>
-        <w:pStyle w:val="PSI-Comentario"/>
-        <w:numPr>
-          <w:ilvl w:val="0"/>
-          <w:numId w:val="14"/>
-        </w:numPr>
-        <w:rPr>
-          <w:i w:val="0"/>
-          <w:iCs/>
-          <w:color w:val="auto"/>
-        </w:rPr>
-      </w:pPr>
-      <w:r>
-        <w:rPr>
-          <w:i w:val="0"/>
-          <w:iCs/>
-          <w:color w:val="auto"/>
-        </w:rPr>
-        <w:t>El sistema notificara a los usuarios cuando existan riesgos prioritarios sobre los que no se hayan realizado planes de contingencia y/o mitigación.</w:t>
-      </w:r>
-    </w:p>
-    <w:p>
-      <w:pPr>
-        <w:pStyle w:val="PSI-Comentario"/>
-        <w:numPr>
-          <w:ilvl w:val="0"/>
-          <w:numId w:val="14"/>
-        </w:numPr>
-        <w:rPr>
-          <w:i w:val="0"/>
-          <w:iCs/>
-          <w:color w:val="auto"/>
-        </w:rPr>
-      </w:pPr>
-      <w:r>
-        <w:rPr>
-          <w:i w:val="0"/>
-          <w:iCs/>
-          <w:color w:val="auto"/>
-        </w:rPr>
-        <w:t xml:space="preserve">El sistema permitirá </w:t>
-      </w:r>
-      <w:r>
-        <w:rPr>
-          <w:i w:val="0"/>
-          <w:iCs/>
-          <w:color w:val="auto"/>
-        </w:rPr>
-        <w:t xml:space="preserve">a los usuarios </w:t>
-      </w:r>
-      <w:r>
-        <w:rPr>
-          <w:i w:val="0"/>
-          <w:iCs/>
-          <w:color w:val="auto"/>
-        </w:rPr>
-        <w:t>generar informes.</w:t>
-      </w:r>
-    </w:p>
-    <w:p>
-      <w:pPr>
-        <w:pStyle w:val="PSI-Comentario"/>
-        <w:numPr>
-          <w:ilvl w:val="0"/>
-          <w:numId w:val="14"/>
-        </w:numPr>
-        <w:rPr>
-          <w:i w:val="0"/>
-          <w:iCs/>
-          <w:color w:val="auto"/>
-        </w:rPr>
-      </w:pPr>
-      <w:r>
-        <w:rPr>
-          <w:i w:val="0"/>
-          <w:iCs/>
-          <w:color w:val="auto"/>
-        </w:rPr>
-        <w:lastRenderedPageBreak/>
-        <w:t>El sistema será capaz de presentar gráficos y resúmenes sobre la gestión de riesgo realizada.</w:t>
-      </w:r>
-    </w:p>
-    <w:p>
-      <w:pPr>
-        <w:pStyle w:val="PSI-Comentario"/>
-        <w:numPr>
-          <w:ilvl w:val="0"/>
-          <w:numId w:val="14"/>
-        </w:numPr>
-        <w:rPr>
-          <w:i w:val="0"/>
-          <w:iCs/>
-          <w:color w:val="auto"/>
-        </w:rPr>
-      </w:pPr>
-      <w:r>
-        <w:rPr>
-          <w:i w:val="0"/>
-          <w:iCs/>
-          <w:color w:val="auto"/>
-        </w:rPr>
-        <w:t>El sistema será capaz de presentar la evolución de los riesgos y acciones tomadas durante cada iteración.</w:t>
-      </w:r>
-    </w:p>
-    <w:p>
-      <w:pPr>
-        <w:pStyle w:val="PSI-Comentario"/>
-        <w:numPr>
-          <w:ilvl w:val="0"/>
-          <w:numId w:val="14"/>
-        </w:numPr>
-        <w:rPr>
-          <w:i w:val="0"/>
-          <w:iCs/>
-          <w:color w:val="auto"/>
-        </w:rPr>
-      </w:pPr>
-      <w:r>
-        <w:rPr>
-          <w:i w:val="0"/>
-          <w:iCs/>
-          <w:color w:val="auto"/>
-        </w:rPr>
-        <w:t>El sistema permitirá</w:t>
-      </w:r>
-      <w:r>
-        <w:rPr>
-          <w:i w:val="0"/>
-          <w:iCs/>
-          <w:color w:val="auto"/>
-        </w:rPr>
-        <w:t xml:space="preserve"> a los usuarios</w:t>
-      </w:r>
-      <w:r>
-        <w:rPr>
-          <w:i w:val="0"/>
-          <w:iCs/>
-          <w:color w:val="auto"/>
-        </w:rPr>
-        <w:t xml:space="preserve"> exportar informes, resúmenes y gráficos realizados.</w:t>
-      </w:r>
-    </w:p>
-    <w:p>
-      <w:pPr>
-        <w:pStyle w:val="PSI-Comentario"/>
-        <w:numPr>
-          <w:ilvl w:val="0"/>
-          <w:numId w:val="14"/>
-        </w:numPr>
-        <w:rPr>
-          <w:i w:val="0"/>
-          <w:iCs/>
-          <w:color w:val="auto"/>
-        </w:rPr>
-      </w:pPr>
-      <w:r>
-        <w:rPr>
-          <w:i w:val="0"/>
-          <w:iCs/>
-          <w:color w:val="auto"/>
-          <w:lang w:val="es-ES"/>
-        </w:rPr>
-        <w:t xml:space="preserve">El sistema deberá ser integrado con </w:t>
-      </w:r>
-      <w:proofErr w:type="spellStart"/>
-      <w:r>
-        <w:rPr>
-          <w:i w:val="0"/>
-          <w:iCs/>
-          <w:color w:val="auto"/>
-          <w:lang w:val="es-ES"/>
-        </w:rPr>
-        <w:t>UARGflow</w:t>
-      </w:r>
-      <w:proofErr w:type="spellEnd"/>
-      <w:r>
-        <w:rPr>
-          <w:i w:val="0"/>
-          <w:iCs/>
-          <w:color w:val="auto"/>
-          <w:lang w:val="es-ES"/>
-        </w:rPr>
-        <w:t xml:space="preserve"> para el inicio de sesión de los usuarios.</w:t>
-      </w:r>
-    </w:p>
-    <w:p>
-      <w:pPr>
-        <w:pStyle w:val="PSI-Comentario"/>
-        <w:numPr>
-          <w:ilvl w:val="0"/>
-          <w:numId w:val="14"/>
-        </w:numPr>
-        <w:rPr>
-          <w:i w:val="0"/>
-          <w:iCs/>
-          <w:color w:val="auto"/>
-        </w:rPr>
-      </w:pPr>
-      <w:r>
-        <w:rPr>
-          <w:i w:val="0"/>
-          <w:iCs/>
-          <w:color w:val="auto"/>
-          <w:lang w:val="es-ES"/>
-        </w:rPr>
-        <w:t>El sistema no permitirá el acceso a usuarios no registrados previamente.</w:t>
-      </w:r>
-    </w:p>
-    <w:p>
-      <w:pPr>
-        <w:pStyle w:val="PSI-Comentario"/>
-        <w:numPr>
-          <w:ilvl w:val="0"/>
-          <w:numId w:val="14"/>
-        </w:numPr>
-        <w:rPr>
-          <w:i w:val="0"/>
-          <w:iCs/>
-          <w:color w:val="auto"/>
-        </w:rPr>
-      </w:pPr>
-      <w:r>
-        <w:rPr>
-          <w:i w:val="0"/>
-          <w:iCs/>
-          <w:color w:val="auto"/>
-          <w:lang w:val="es-ES"/>
-        </w:rPr>
-        <w:t>El sistema debe garantizar que solo los participantes asignados a un proyecto tengan permisos para modificar dicho proyecto.</w:t>
-      </w:r>
-    </w:p>
-    <w:p>
-      <w:pPr>
-        <w:pStyle w:val="PSI-Ttulo2"/>
+        </w:rPr>
       </w:pPr>
       <w:bookmarkStart w:id="45" w:name="_Toc200978418"/>
       <w:bookmarkStart w:id="46" w:name="_Toc228187391"/>
       <w:bookmarkStart w:id="47" w:name="_Toc234690203"/>
       <w:bookmarkStart w:id="48" w:name="_Toc177219643"/>
+      <w:r>
+        <w:rPr>
+          <w:iCs/>
+        </w:rPr>
+        <w:t>El sistema no permitirá que usuarios no asociados como participantes de un proyecto puedan realizarle modificaciones.</w:t>
+      </w:r>
+    </w:p>
+    <w:p>
+      <w:pPr>
+        <w:pStyle w:val="PSI-Comentario"/>
+      </w:pPr>
+      <w:r>
+        <w:t>El sistema solo permitirá a los administradores del sistema registrar o eliminar usuarios y crear proyectos.</w:t>
+      </w:r>
+    </w:p>
+    <w:p>
+      <w:pPr>
+        <w:pStyle w:val="Prrafodelista"/>
+        <w:ind w:left="829"/>
+        <w:rPr>
+          <w:iCs/>
+        </w:rPr>
+      </w:pPr>
+    </w:p>
+    <w:p>
+      <w:pPr>
+        <w:pStyle w:val="PSI-Ttulo2"/>
+      </w:pPr>
       <w:r>
         <w:t>Propuesta Técnica</w:t>
       </w:r>
@@ -4585,70 +4216,16 @@
         </w:numPr>
       </w:pPr>
       <w:r>
-        <w:t>Modificar lista de</w:t>
-      </w:r>
-      <w:r>
-        <w:t xml:space="preserve"> </w:t>
-      </w:r>
-      <w:r>
-        <w:t>r</w:t>
-      </w:r>
-      <w:r>
-        <w:t>iesgo</w:t>
-      </w:r>
-      <w:r>
-        <w:t>s</w:t>
-      </w:r>
-      <w:r>
-        <w:t>.</w:t>
-      </w:r>
-      <w:r>
-        <w:t xml:space="preserve"> Los </w:t>
-      </w:r>
-      <w:r>
-        <w:t>lideres del proyecto y los desarrolladores</w:t>
-      </w:r>
-      <w:r>
-        <w:t xml:space="preserve"> que se encuentran </w:t>
-      </w:r>
-      <w:r>
-        <w:t>asignados</w:t>
-      </w:r>
-      <w:r>
-        <w:t xml:space="preserve"> al proyecto pueden añadir riesgos</w:t>
-      </w:r>
-      <w:r>
-        <w:t xml:space="preserve"> a la lista de riesgos</w:t>
-      </w:r>
-      <w:r>
-        <w:t>. E</w:t>
-      </w:r>
-      <w:r>
-        <w:t xml:space="preserve">stos cuentan con un </w:t>
-      </w:r>
-      <w:r>
-        <w:t xml:space="preserve">identificador único, </w:t>
-      </w:r>
-      <w:r>
-        <w:t>nombre,</w:t>
-      </w:r>
-      <w:r>
-        <w:t xml:space="preserve"> descripción,</w:t>
-      </w:r>
-      <w:r>
-        <w:t xml:space="preserve"> responsables, fecha de creación, </w:t>
-      </w:r>
-      <w:r>
-        <w:t>categoría y</w:t>
-      </w:r>
-      <w:r>
-        <w:t xml:space="preserve"> atributos de evaluación</w:t>
-      </w:r>
-      <w:r>
-        <w:t>.</w:t>
-      </w:r>
-      <w:r>
-        <w:t xml:space="preserve"> (RQS 7 Y 8)</w:t>
+        <w:t xml:space="preserve">Añadir lista de riesgos. </w:t>
+      </w:r>
+      <w:r>
+        <w:t xml:space="preserve">Los lideres del proyecto y los desarrolladores que se encuentran asignados al proyecto pueden </w:t>
+      </w:r>
+      <w:r>
+        <w:t>añadir</w:t>
+      </w:r>
+      <w:r>
+        <w:t xml:space="preserve"> riesgos a la lista de riesgos. Estos cuentan con un identificador único, nombre, descripción, responsables, fecha de creación, categoría y atributos de evaluación. (RQS 7 Y 8)</w:t>
       </w:r>
     </w:p>
     <w:p>
@@ -4660,40 +4237,52 @@
         </w:numPr>
       </w:pPr>
       <w:r>
-        <w:t>Modificar</w:t>
+        <w:t>Modificar lista de</w:t>
       </w:r>
       <w:r>
         <w:t xml:space="preserve"> </w:t>
       </w:r>
       <w:r>
-        <w:t>categorías</w:t>
-      </w:r>
-      <w:r>
-        <w:t xml:space="preserve"> de riesgos. Los </w:t>
-      </w:r>
-      <w:r>
-        <w:t>lideres del proyecto</w:t>
-      </w:r>
-      <w:r>
-        <w:t xml:space="preserve"> pueden crear </w:t>
-      </w:r>
-      <w:r>
-        <w:t xml:space="preserve">categorías </w:t>
-      </w:r>
-      <w:r>
-        <w:t>de riesgos</w:t>
-      </w:r>
-      <w:r>
-        <w:t xml:space="preserve"> </w:t>
-      </w:r>
-      <w:r>
-        <w:t>y modificar las existentes</w:t>
+        <w:t>r</w:t>
+      </w:r>
+      <w:r>
+        <w:t>iesgo</w:t>
+      </w:r>
+      <w:r>
+        <w:t>s</w:t>
       </w:r>
       <w:r>
         <w:t>.</w:t>
       </w:r>
       <w:r>
-        <w:t xml:space="preserve"> Cada categoría cuenta con un nombre y una descripción. (RQS 9)</w:t>
+        <w:t xml:space="preserve"> Los </w:t>
+      </w:r>
+      <w:r>
+        <w:t>lideres del proyecto y los desarrolladores</w:t>
+      </w:r>
+      <w:r>
+        <w:t xml:space="preserve"> que se encuentran </w:t>
+      </w:r>
+      <w:r>
+        <w:t>asignados</w:t>
+      </w:r>
+      <w:r>
+        <w:t xml:space="preserve"> al proyecto pueden </w:t>
+      </w:r>
+      <w:r>
+        <w:t>modificar y eliminar</w:t>
+      </w:r>
+      <w:r>
+        <w:t xml:space="preserve"> riesgos</w:t>
+      </w:r>
+      <w:r>
+        <w:t xml:space="preserve"> a la lista de riesgos</w:t>
+      </w:r>
+      <w:r>
+        <w:t xml:space="preserve">. </w:t>
+      </w:r>
+      <w:r>
+        <w:t>(RQS 7 Y 8)</w:t>
       </w:r>
     </w:p>
     <w:p>
@@ -4705,19 +4294,41 @@
         </w:numPr>
       </w:pPr>
       <w:r>
-        <w:t xml:space="preserve">Realizar evaluación de riesgo. El usuario responsable de un riesgo puede realizar evaluaciones del mismo. </w:t>
-      </w:r>
-      <w:r>
-        <w:t xml:space="preserve">Luego, el sistema actualizara la prioridad del riesgo en base a las evaluaciones realizadas. </w:t>
-      </w:r>
-      <w:r>
-        <w:t>(RQS 10</w:t>
-      </w:r>
-      <w:r>
-        <w:t xml:space="preserve"> Y 11</w:t>
-      </w:r>
-      <w:r>
-        <w:t>)</w:t>
+        <w:lastRenderedPageBreak/>
+        <w:t>Modificar</w:t>
+      </w:r>
+      <w:r>
+        <w:t xml:space="preserve"> </w:t>
+      </w:r>
+      <w:r>
+        <w:t>categorías</w:t>
+      </w:r>
+      <w:r>
+        <w:t xml:space="preserve"> de riesgos. Los </w:t>
+      </w:r>
+      <w:r>
+        <w:t>lideres del proyecto</w:t>
+      </w:r>
+      <w:r>
+        <w:t xml:space="preserve"> pueden crear </w:t>
+      </w:r>
+      <w:r>
+        <w:t xml:space="preserve">categorías </w:t>
+      </w:r>
+      <w:r>
+        <w:t>de riesgos</w:t>
+      </w:r>
+      <w:r>
+        <w:t xml:space="preserve"> </w:t>
+      </w:r>
+      <w:r>
+        <w:t>y modificar las existentes</w:t>
+      </w:r>
+      <w:r>
+        <w:t>.</w:t>
+      </w:r>
+      <w:r>
+        <w:t xml:space="preserve"> Cada categoría cuenta con un nombre y una descripción. (RQS 9)</w:t>
       </w:r>
     </w:p>
     <w:p>
@@ -4729,47 +4340,16 @@
         </w:numPr>
       </w:pPr>
       <w:r>
-        <w:t>Realizar plan de acción</w:t>
-      </w:r>
-      <w:r>
-        <w:t xml:space="preserve">. Los </w:t>
-      </w:r>
-      <w:r>
-        <w:t>lideres del proyecto y desarrolladores</w:t>
-      </w:r>
-      <w:r>
-        <w:t xml:space="preserve"> pueden crear </w:t>
-      </w:r>
-      <w:r>
-        <w:t>planes de acción, de mitigación y/o contingencia,</w:t>
-      </w:r>
-      <w:r>
-        <w:t xml:space="preserve"> </w:t>
-      </w:r>
-      <w:r>
-        <w:t>asociados a los riesgos</w:t>
-      </w:r>
-      <w:r>
-        <w:t xml:space="preserve">, estas deben tener </w:t>
-      </w:r>
-      <w:r>
-        <w:lastRenderedPageBreak/>
-        <w:t>título</w:t>
-      </w:r>
-      <w:r>
-        <w:t xml:space="preserve">, </w:t>
-      </w:r>
-      <w:r>
-        <w:t>tipo de estrategia a seguir</w:t>
-      </w:r>
-      <w:r>
-        <w:t>, fecha de creación y finalización</w:t>
-      </w:r>
-      <w:r>
-        <w:t xml:space="preserve"> y una serie de actividades que se deben realizar para seguir el plan. (</w:t>
-      </w:r>
-      <w:r>
-        <w:t>RQS 12</w:t>
+        <w:t xml:space="preserve">Realizar evaluación de riesgo. El usuario responsable de un riesgo puede realizar evaluaciones del mismo. </w:t>
+      </w:r>
+      <w:r>
+        <w:t xml:space="preserve">Luego, el sistema actualizara la prioridad del riesgo en base a las evaluaciones realizadas. </w:t>
+      </w:r>
+      <w:r>
+        <w:t>(RQS 10</w:t>
+      </w:r>
+      <w:r>
+        <w:t xml:space="preserve"> Y 11</w:t>
       </w:r>
       <w:r>
         <w:t>)</w:t>
@@ -4784,10 +4364,52 @@
         </w:numPr>
       </w:pPr>
       <w:r>
-        <w:t xml:space="preserve">Programar evaluación de riesgo. El líder del proyecto puede definir la frecuencia con la que se realizaran reevaluaciones </w:t>
-      </w:r>
-      <w:r>
-        <w:t>de los riesgos. (RQS 13 Y 14)</w:t>
+        <w:t>Añadir</w:t>
+      </w:r>
+      <w:r>
+        <w:t xml:space="preserve"> plan de acción</w:t>
+      </w:r>
+      <w:r>
+        <w:t xml:space="preserve">. Los </w:t>
+      </w:r>
+      <w:r>
+        <w:t>lideres del proyecto y desarrolladores</w:t>
+      </w:r>
+      <w:r>
+        <w:t xml:space="preserve"> pueden crear </w:t>
+      </w:r>
+      <w:r>
+        <w:t>planes de acción, de mitigación y/o contingencia,</w:t>
+      </w:r>
+      <w:r>
+        <w:t xml:space="preserve"> </w:t>
+      </w:r>
+      <w:r>
+        <w:t>asociados a los riesgos</w:t>
+      </w:r>
+      <w:r>
+        <w:t xml:space="preserve">, estas deben tener </w:t>
+      </w:r>
+      <w:r>
+        <w:t>título</w:t>
+      </w:r>
+      <w:r>
+        <w:t xml:space="preserve">, </w:t>
+      </w:r>
+      <w:r>
+        <w:t>tipo de estrategia a seguir</w:t>
+      </w:r>
+      <w:r>
+        <w:t>, fecha de creación y finalización</w:t>
+      </w:r>
+      <w:r>
+        <w:t xml:space="preserve"> y una serie de actividades que se deben realizar para seguir el plan. (</w:t>
+      </w:r>
+      <w:r>
+        <w:t>RQS 12</w:t>
+      </w:r>
+      <w:r>
+        <w:t>)</w:t>
       </w:r>
     </w:p>
     <w:p>
@@ -4799,31 +4421,7 @@
         </w:numPr>
       </w:pPr>
       <w:r>
-        <w:t>Realizar informes.</w:t>
-      </w:r>
-      <w:r>
-        <w:t xml:space="preserve"> </w:t>
-      </w:r>
-      <w:r>
-        <w:t>Los usuarios pueden solicitar</w:t>
-      </w:r>
-      <w:r>
-        <w:t xml:space="preserve"> </w:t>
-      </w:r>
-      <w:r>
-        <w:t xml:space="preserve">distintos tipos de </w:t>
-      </w:r>
-      <w:r>
-        <w:t>informes</w:t>
-      </w:r>
-      <w:r>
-        <w:t xml:space="preserve"> (por ejemplo, informes de incidencia de un riesgo)</w:t>
-      </w:r>
-      <w:r>
-        <w:t>.</w:t>
-      </w:r>
-      <w:r>
-        <w:t xml:space="preserve"> (RQS 16)</w:t>
+        <w:t>Modificar plan de acción. Los lideres del proyecto y desarrolladores pueden modificar los planes de acción creados. (RQS 12)</w:t>
       </w:r>
     </w:p>
     <w:p>
@@ -4835,25 +4433,10 @@
         </w:numPr>
       </w:pPr>
       <w:r>
-        <w:t xml:space="preserve">Exportar </w:t>
-      </w:r>
-      <w:r>
-        <w:t>archivos</w:t>
-      </w:r>
-      <w:r>
-        <w:t>.  Los usuarios podrán exportar los informes</w:t>
-      </w:r>
-      <w:r>
-        <w:t xml:space="preserve">, resúmenes y </w:t>
-      </w:r>
-      <w:r>
-        <w:t>gráficos</w:t>
-      </w:r>
-      <w:r>
-        <w:t xml:space="preserve"> realizados.</w:t>
-      </w:r>
-      <w:r>
-        <w:t xml:space="preserve"> (RQS 19)</w:t>
+        <w:t xml:space="preserve">Programar evaluación de riesgo. El líder del proyecto puede definir la frecuencia con la que se realizaran reevaluaciones </w:t>
+      </w:r>
+      <w:r>
+        <w:t>de los riesgos. (RQS 13 Y 14)</w:t>
       </w:r>
     </w:p>
     <w:p>
@@ -4865,6 +4448,72 @@
         </w:numPr>
       </w:pPr>
       <w:r>
+        <w:t>Realizar informes.</w:t>
+      </w:r>
+      <w:r>
+        <w:t xml:space="preserve"> </w:t>
+      </w:r>
+      <w:r>
+        <w:t>Los usuarios pueden solicitar</w:t>
+      </w:r>
+      <w:r>
+        <w:t xml:space="preserve"> </w:t>
+      </w:r>
+      <w:r>
+        <w:t xml:space="preserve">distintos tipos de </w:t>
+      </w:r>
+      <w:r>
+        <w:t>informes</w:t>
+      </w:r>
+      <w:r>
+        <w:t xml:space="preserve"> (por ejemplo, informes de incidencia de un riesgo)</w:t>
+      </w:r>
+      <w:r>
+        <w:t>.</w:t>
+      </w:r>
+      <w:r>
+        <w:t xml:space="preserve"> (RQS 16)</w:t>
+      </w:r>
+    </w:p>
+    <w:p>
+      <w:pPr>
+        <w:pStyle w:val="Prrafodelista"/>
+        <w:numPr>
+          <w:ilvl w:val="0"/>
+          <w:numId w:val="20"/>
+        </w:numPr>
+      </w:pPr>
+      <w:r>
+        <w:t xml:space="preserve">Exportar </w:t>
+      </w:r>
+      <w:r>
+        <w:t>archivos</w:t>
+      </w:r>
+      <w:r>
+        <w:t>.  Los usuarios podrán exportar los informes</w:t>
+      </w:r>
+      <w:r>
+        <w:t xml:space="preserve">, resúmenes y </w:t>
+      </w:r>
+      <w:r>
+        <w:t>gráficos</w:t>
+      </w:r>
+      <w:r>
+        <w:t xml:space="preserve"> realizados.</w:t>
+      </w:r>
+      <w:r>
+        <w:t xml:space="preserve"> (RQS 19)</w:t>
+      </w:r>
+    </w:p>
+    <w:p>
+      <w:pPr>
+        <w:pStyle w:val="Prrafodelista"/>
+        <w:numPr>
+          <w:ilvl w:val="0"/>
+          <w:numId w:val="20"/>
+        </w:numPr>
+      </w:pPr>
+      <w:r>
         <w:t>Marcar</w:t>
       </w:r>
       <w:r>
@@ -5070,6 +4719,7 @@
         </w:numPr>
       </w:pPr>
       <w:r>
+        <w:lastRenderedPageBreak/>
         <w:t xml:space="preserve">Fin de la etapa de elaboración – Iteración 2: </w:t>
       </w:r>
       <w:r>
@@ -5158,7 +4808,6 @@
       <w:bookmarkStart w:id="57" w:name="_Toc234690206"/>
       <w:bookmarkStart w:id="58" w:name="_Toc177219646"/>
       <w:r>
-        <w:lastRenderedPageBreak/>
         <w:t>Propuesta Económica</w:t>
       </w:r>
       <w:bookmarkEnd w:id="56"/>
@@ -6236,15 +5885,7 @@
       <w:spacing w:before="0"/>
     </w:pPr>
     <w:r>
-      <w:t xml:space="preserve">Agustín </w:t>
-    </w:r>
-    <w:proofErr w:type="spellStart"/>
-    <w:r>
-      <w:t>Collareda</w:t>
-    </w:r>
-    <w:proofErr w:type="spellEnd"/>
-    <w:r>
-      <w:t xml:space="preserve">, Cintia </w:t>
+      <w:t xml:space="preserve">Agustín Collareda, Cintia </w:t>
     </w:r>
     <w:proofErr w:type="spellStart"/>
     <w:r>
@@ -7786,6 +7427,119 @@
     </w:lvl>
   </w:abstractNum>
   <w:abstractNum w:abstractNumId="8" w15:restartNumberingAfterBreak="0">
+    <w:nsid w:val="29666E10"/>
+    <w:multiLevelType w:val="hybridMultilevel"/>
+    <w:tmpl w:val="7A52FCBA"/>
+    <w:lvl w:ilvl="0" w:tplc="2C0A0001">
+      <w:start w:val="1"/>
+      <w:numFmt w:val="bullet"/>
+      <w:lvlText w:val=""/>
+      <w:lvlJc w:val="left"/>
+      <w:pPr>
+        <w:ind w:left="829" w:hanging="360"/>
+      </w:pPr>
+      <w:rPr>
+        <w:rFonts w:ascii="Symbol" w:hAnsi="Symbol" w:hint="default"/>
+      </w:rPr>
+    </w:lvl>
+    <w:lvl w:ilvl="1" w:tplc="2C0A0003" w:tentative="1">
+      <w:start w:val="1"/>
+      <w:numFmt w:val="bullet"/>
+      <w:lvlText w:val="o"/>
+      <w:lvlJc w:val="left"/>
+      <w:pPr>
+        <w:ind w:left="1549" w:hanging="360"/>
+      </w:pPr>
+      <w:rPr>
+        <w:rFonts w:ascii="Courier New" w:hAnsi="Courier New" w:cs="Courier New" w:hint="default"/>
+      </w:rPr>
+    </w:lvl>
+    <w:lvl w:ilvl="2" w:tplc="2C0A0005" w:tentative="1">
+      <w:start w:val="1"/>
+      <w:numFmt w:val="bullet"/>
+      <w:lvlText w:val=""/>
+      <w:lvlJc w:val="left"/>
+      <w:pPr>
+        <w:ind w:left="2269" w:hanging="360"/>
+      </w:pPr>
+      <w:rPr>
+        <w:rFonts w:ascii="Wingdings" w:hAnsi="Wingdings" w:hint="default"/>
+      </w:rPr>
+    </w:lvl>
+    <w:lvl w:ilvl="3" w:tplc="2C0A0001" w:tentative="1">
+      <w:start w:val="1"/>
+      <w:numFmt w:val="bullet"/>
+      <w:lvlText w:val=""/>
+      <w:lvlJc w:val="left"/>
+      <w:pPr>
+        <w:ind w:left="2989" w:hanging="360"/>
+      </w:pPr>
+      <w:rPr>
+        <w:rFonts w:ascii="Symbol" w:hAnsi="Symbol" w:hint="default"/>
+      </w:rPr>
+    </w:lvl>
+    <w:lvl w:ilvl="4" w:tplc="2C0A0003" w:tentative="1">
+      <w:start w:val="1"/>
+      <w:numFmt w:val="bullet"/>
+      <w:lvlText w:val="o"/>
+      <w:lvlJc w:val="left"/>
+      <w:pPr>
+        <w:ind w:left="3709" w:hanging="360"/>
+      </w:pPr>
+      <w:rPr>
+        <w:rFonts w:ascii="Courier New" w:hAnsi="Courier New" w:cs="Courier New" w:hint="default"/>
+      </w:rPr>
+    </w:lvl>
+    <w:lvl w:ilvl="5" w:tplc="2C0A0005" w:tentative="1">
+      <w:start w:val="1"/>
+      <w:numFmt w:val="bullet"/>
+      <w:lvlText w:val=""/>
+      <w:lvlJc w:val="left"/>
+      <w:pPr>
+        <w:ind w:left="4429" w:hanging="360"/>
+      </w:pPr>
+      <w:rPr>
+        <w:rFonts w:ascii="Wingdings" w:hAnsi="Wingdings" w:hint="default"/>
+      </w:rPr>
+    </w:lvl>
+    <w:lvl w:ilvl="6" w:tplc="2C0A0001" w:tentative="1">
+      <w:start w:val="1"/>
+      <w:numFmt w:val="bullet"/>
+      <w:lvlText w:val=""/>
+      <w:lvlJc w:val="left"/>
+      <w:pPr>
+        <w:ind w:left="5149" w:hanging="360"/>
+      </w:pPr>
+      <w:rPr>
+        <w:rFonts w:ascii="Symbol" w:hAnsi="Symbol" w:hint="default"/>
+      </w:rPr>
+    </w:lvl>
+    <w:lvl w:ilvl="7" w:tplc="2C0A0003" w:tentative="1">
+      <w:start w:val="1"/>
+      <w:numFmt w:val="bullet"/>
+      <w:lvlText w:val="o"/>
+      <w:lvlJc w:val="left"/>
+      <w:pPr>
+        <w:ind w:left="5869" w:hanging="360"/>
+      </w:pPr>
+      <w:rPr>
+        <w:rFonts w:ascii="Courier New" w:hAnsi="Courier New" w:cs="Courier New" w:hint="default"/>
+      </w:rPr>
+    </w:lvl>
+    <w:lvl w:ilvl="8" w:tplc="2C0A0005" w:tentative="1">
+      <w:start w:val="1"/>
+      <w:numFmt w:val="bullet"/>
+      <w:lvlText w:val=""/>
+      <w:lvlJc w:val="left"/>
+      <w:pPr>
+        <w:ind w:left="6589" w:hanging="360"/>
+      </w:pPr>
+      <w:rPr>
+        <w:rFonts w:ascii="Wingdings" w:hAnsi="Wingdings" w:hint="default"/>
+      </w:rPr>
+    </w:lvl>
+  </w:abstractNum>
+  <w:abstractNum w:abstractNumId="9" w15:restartNumberingAfterBreak="0">
     <w:nsid w:val="32E93FCF"/>
     <w:multiLevelType w:val="hybridMultilevel"/>
     <w:tmpl w:val="2DC6913A"/>
@@ -7899,7 +7653,7 @@
       </w:rPr>
     </w:lvl>
   </w:abstractNum>
-  <w:abstractNum w:abstractNumId="9" w15:restartNumberingAfterBreak="0">
+  <w:abstractNum w:abstractNumId="10" w15:restartNumberingAfterBreak="0">
     <w:nsid w:val="3848676E"/>
     <w:multiLevelType w:val="hybridMultilevel"/>
     <w:tmpl w:val="4A589776"/>
@@ -8012,7 +7766,7 @@
       </w:rPr>
     </w:lvl>
   </w:abstractNum>
-  <w:abstractNum w:abstractNumId="10" w15:restartNumberingAfterBreak="0">
+  <w:abstractNum w:abstractNumId="11" w15:restartNumberingAfterBreak="0">
     <w:nsid w:val="38AF4B86"/>
     <w:multiLevelType w:val="hybridMultilevel"/>
     <w:tmpl w:val="A254F40A"/>
@@ -8126,7 +7880,7 @@
       </w:rPr>
     </w:lvl>
   </w:abstractNum>
-  <w:abstractNum w:abstractNumId="11" w15:restartNumberingAfterBreak="0">
+  <w:abstractNum w:abstractNumId="12" w15:restartNumberingAfterBreak="0">
     <w:nsid w:val="4480360D"/>
     <w:multiLevelType w:val="hybridMultilevel"/>
     <w:tmpl w:val="7690D27E"/>
@@ -8239,7 +7993,7 @@
       </w:rPr>
     </w:lvl>
   </w:abstractNum>
-  <w:abstractNum w:abstractNumId="12" w15:restartNumberingAfterBreak="0">
+  <w:abstractNum w:abstractNumId="13" w15:restartNumberingAfterBreak="0">
     <w:nsid w:val="487036EC"/>
     <w:multiLevelType w:val="hybridMultilevel"/>
     <w:tmpl w:val="BDFE724A"/>
@@ -8325,7 +8079,7 @@
       </w:pPr>
     </w:lvl>
   </w:abstractNum>
-  <w:abstractNum w:abstractNumId="13" w15:restartNumberingAfterBreak="0">
+  <w:abstractNum w:abstractNumId="14" w15:restartNumberingAfterBreak="0">
     <w:nsid w:val="52D90BB8"/>
     <w:multiLevelType w:val="hybridMultilevel"/>
     <w:tmpl w:val="1D2461DE"/>
@@ -8439,7 +8193,7 @@
       </w:rPr>
     </w:lvl>
   </w:abstractNum>
-  <w:abstractNum w:abstractNumId="14" w15:restartNumberingAfterBreak="0">
+  <w:abstractNum w:abstractNumId="15" w15:restartNumberingAfterBreak="0">
     <w:nsid w:val="615967D4"/>
     <w:multiLevelType w:val="multilevel"/>
     <w:tmpl w:val="BE8CB7A8"/>
@@ -8552,7 +8306,7 @@
       </w:rPr>
     </w:lvl>
   </w:abstractNum>
-  <w:abstractNum w:abstractNumId="15" w15:restartNumberingAfterBreak="0">
+  <w:abstractNum w:abstractNumId="16" w15:restartNumberingAfterBreak="0">
     <w:nsid w:val="708E589C"/>
     <w:multiLevelType w:val="multilevel"/>
     <w:tmpl w:val="381042DE"/>
@@ -8692,7 +8446,7 @@
       </w:rPr>
     </w:lvl>
   </w:abstractNum>
-  <w:abstractNum w:abstractNumId="16" w15:restartNumberingAfterBreak="0">
+  <w:abstractNum w:abstractNumId="17" w15:restartNumberingAfterBreak="0">
     <w:nsid w:val="72F0282F"/>
     <w:multiLevelType w:val="multilevel"/>
     <w:tmpl w:val="A1ACDEC4"/>
@@ -8841,13 +8595,14 @@
       </w:rPr>
     </w:lvl>
   </w:abstractNum>
-  <w:abstractNum w:abstractNumId="17" w15:restartNumberingAfterBreak="0">
+  <w:abstractNum w:abstractNumId="18" w15:restartNumberingAfterBreak="0">
     <w:nsid w:val="7497287F"/>
     <w:multiLevelType w:val="hybridMultilevel"/>
-    <w:tmpl w:val="3C62E4DA"/>
-    <w:lvl w:ilvl="0" w:tplc="2C0A000F">
+    <w:tmpl w:val="1130CF7C"/>
+    <w:lvl w:ilvl="0" w:tplc="5EF43D54">
       <w:start w:val="1"/>
       <w:numFmt w:val="decimal"/>
+      <w:pStyle w:val="PSI-Comentario"/>
       <w:lvlText w:val="%1."/>
       <w:lvlJc w:val="left"/>
       <w:pPr>
@@ -8954,7 +8709,7 @@
       </w:rPr>
     </w:lvl>
   </w:abstractNum>
-  <w:abstractNum w:abstractNumId="18" w15:restartNumberingAfterBreak="0">
+  <w:abstractNum w:abstractNumId="19" w15:restartNumberingAfterBreak="0">
     <w:nsid w:val="7DD64906"/>
     <w:multiLevelType w:val="hybridMultilevel"/>
     <w:tmpl w:val="795E7434"/>
@@ -9072,13 +8827,13 @@
     <w:abstractNumId w:val="7"/>
   </w:num>
   <w:num w:numId="2" w16cid:durableId="284242786">
-    <w:abstractNumId w:val="12"/>
+    <w:abstractNumId w:val="13"/>
   </w:num>
   <w:num w:numId="3" w16cid:durableId="2065981641">
-    <w:abstractNumId w:val="12"/>
+    <w:abstractNumId w:val="13"/>
   </w:num>
   <w:num w:numId="4" w16cid:durableId="1061903300">
-    <w:abstractNumId w:val="12"/>
+    <w:abstractNumId w:val="13"/>
   </w:num>
   <w:num w:numId="5" w16cid:durableId="1027370461">
     <w:abstractNumId w:val="1"/>
@@ -9093,43 +8848,46 @@
     <w:abstractNumId w:val="0"/>
   </w:num>
   <w:num w:numId="9" w16cid:durableId="645665267">
-    <w:abstractNumId w:val="15"/>
+    <w:abstractNumId w:val="16"/>
   </w:num>
   <w:num w:numId="10" w16cid:durableId="2085833807">
-    <w:abstractNumId w:val="18"/>
+    <w:abstractNumId w:val="19"/>
   </w:num>
   <w:num w:numId="11" w16cid:durableId="62989341">
     <w:abstractNumId w:val="5"/>
   </w:num>
   <w:num w:numId="12" w16cid:durableId="813105711">
-    <w:abstractNumId w:val="13"/>
+    <w:abstractNumId w:val="14"/>
   </w:num>
   <w:num w:numId="13" w16cid:durableId="233054126">
+    <w:abstractNumId w:val="12"/>
+  </w:num>
+  <w:num w:numId="14" w16cid:durableId="525755453">
+    <w:abstractNumId w:val="18"/>
+  </w:num>
+  <w:num w:numId="15" w16cid:durableId="1862351294">
     <w:abstractNumId w:val="11"/>
   </w:num>
-  <w:num w:numId="14" w16cid:durableId="525755453">
-    <w:abstractNumId w:val="17"/>
-  </w:num>
-  <w:num w:numId="15" w16cid:durableId="1862351294">
-    <w:abstractNumId w:val="10"/>
-  </w:num>
   <w:num w:numId="16" w16cid:durableId="1253394621">
-    <w:abstractNumId w:val="8"/>
+    <w:abstractNumId w:val="9"/>
   </w:num>
   <w:num w:numId="17" w16cid:durableId="328825751">
-    <w:abstractNumId w:val="14"/>
+    <w:abstractNumId w:val="15"/>
   </w:num>
   <w:num w:numId="18" w16cid:durableId="200283851">
     <w:abstractNumId w:val="6"/>
   </w:num>
   <w:num w:numId="19" w16cid:durableId="549851989">
-    <w:abstractNumId w:val="16"/>
+    <w:abstractNumId w:val="17"/>
   </w:num>
   <w:num w:numId="20" w16cid:durableId="634454958">
     <w:abstractNumId w:val="4"/>
   </w:num>
   <w:num w:numId="21" w16cid:durableId="2137723366">
-    <w:abstractNumId w:val="9"/>
+    <w:abstractNumId w:val="10"/>
+  </w:num>
+  <w:num w:numId="22" w16cid:durableId="718821909">
+    <w:abstractNumId w:val="8"/>
   </w:num>
 </w:numbering>
 </file>
@@ -9657,16 +9415,17 @@
     <w:basedOn w:val="Normal"/>
     <w:autoRedefine/>
     <w:qFormat/>
-    <w:rsid w:val="001F3B64"/>
+    <w:rsid w:val="006B2750"/>
     <w:pPr>
+      <w:numPr>
+        <w:numId w:val="14"/>
+      </w:numPr>
       <w:tabs>
         <w:tab w:val="left" w:pos="0"/>
       </w:tabs>
-      <w:ind w:left="115" w:hanging="6"/>
     </w:pPr>
     <w:rPr>
-      <w:i/>
-      <w:color w:val="548DD4"/>
+      <w:iCs/>
       <w:lang w:val="es-AR"/>
     </w:rPr>
   </w:style>

</xml_diff>

<commit_message>
Doc: Se modifico las propuesta segun los prototipos funcionales, se finalizo el modelo de datos
</commit_message>
<xml_diff>
--- a/1. Etapa de inicio/Propuesta/Propuesta de Desarrollo_Vesta Risk Manager_T-Code.docx
+++ b/1. Etapa de inicio/Propuesta/Propuesta de Desarrollo_Vesta Risk Manager_T-Code.docx
@@ -435,21 +435,18 @@
         <w:pStyle w:val="Sinespaciado"/>
       </w:pPr>
       <w:r>
-        <w:t xml:space="preserve">Agustín Collareda, Cintia </w:t>
-      </w:r>
-      <w:proofErr w:type="spellStart"/>
-      <w:r>
-        <w:t>Hernandez</w:t>
-      </w:r>
-      <w:proofErr w:type="spellEnd"/>
-      <w:r>
-        <w:t xml:space="preserve"> y Hugo Frey</w:t>
+        <w:t>Agustín Collareda, Cintia Hernandez y Hugo Frey</w:t>
       </w:r>
     </w:p>
     <w:p/>
     <w:p>
       <w:pPr>
         <w:pStyle w:val="PSI-Comentario"/>
+        <w:numPr>
+          <w:ilvl w:val="0"/>
+          <w:numId w:val="0"/>
+        </w:numPr>
+        <w:ind w:left="829"/>
       </w:pPr>
       <w:r>
         <w:rPr>
@@ -584,6 +581,10 @@
     <w:p>
       <w:pPr>
         <w:pStyle w:val="PSI-Comentario"/>
+        <w:numPr>
+          <w:ilvl w:val="0"/>
+          <w:numId w:val="0"/>
+        </w:numPr>
       </w:pPr>
       <w:r>
         <w:rPr>
@@ -768,13 +769,6 @@
       <w:r>
         <w:rPr>
           <w:noProof/>
-          <w:lang w:eastAsia="es-ES"/>
-        </w:rPr>
-        <w:t xml:space="preserve"> </w:t>
-      </w:r>
-      <w:r>
-        <w:rPr>
-          <w:noProof/>
           <w:lang w:eastAsia="es-AR"/>
         </w:rPr>
         <mc:AlternateContent>
@@ -846,11 +840,6 @@
         </mc:AlternateContent>
       </w:r>
     </w:p>
-    <w:p>
-      <w:pPr>
-        <w:pStyle w:val="PSI-Comentario"/>
-      </w:pPr>
-    </w:p>
     <w:p/>
     <w:p>
       <w:r>
@@ -955,7 +944,7 @@
       <w:r>
         <w:fldChar w:fldCharType="separate"/>
       </w:r>
-      <w:hyperlink w:anchor="_Toc177219627" w:history="1">
+      <w:hyperlink w:anchor="_Toc179111753" w:history="1">
         <w:r>
           <w:rPr>
             <w:rStyle w:val="Hipervnculo"/>
@@ -982,7 +971,7 @@
             <w:noProof/>
             <w:webHidden/>
           </w:rPr>
-          <w:instrText xml:space="preserve"> PAGEREF _Toc177219627 \h </w:instrText>
+          <w:instrText xml:space="preserve"> PAGEREF _Toc179111753 \h </w:instrText>
         </w:r>
         <w:r>
           <w:rPr>
@@ -1028,7 +1017,7 @@
           <w14:ligatures w14:val="standardContextual"/>
         </w:rPr>
       </w:pPr>
-      <w:hyperlink w:anchor="_Toc177219628" w:history="1">
+      <w:hyperlink w:anchor="_Toc179111754" w:history="1">
         <w:r>
           <w:rPr>
             <w:rStyle w:val="Hipervnculo"/>
@@ -1055,7 +1044,7 @@
             <w:noProof/>
             <w:webHidden/>
           </w:rPr>
-          <w:instrText xml:space="preserve"> PAGEREF _Toc177219628 \h </w:instrText>
+          <w:instrText xml:space="preserve"> PAGEREF _Toc179111754 \h </w:instrText>
         </w:r>
         <w:r>
           <w:rPr>
@@ -1101,7 +1090,7 @@
           <w14:ligatures w14:val="standardContextual"/>
         </w:rPr>
       </w:pPr>
-      <w:hyperlink w:anchor="_Toc177219629" w:history="1">
+      <w:hyperlink w:anchor="_Toc179111755" w:history="1">
         <w:r>
           <w:rPr>
             <w:rStyle w:val="Hipervnculo"/>
@@ -1128,7 +1117,7 @@
             <w:noProof/>
             <w:webHidden/>
           </w:rPr>
-          <w:instrText xml:space="preserve"> PAGEREF _Toc177219629 \h </w:instrText>
+          <w:instrText xml:space="preserve"> PAGEREF _Toc179111755 \h </w:instrText>
         </w:r>
         <w:r>
           <w:rPr>
@@ -1174,7 +1163,7 @@
           <w14:ligatures w14:val="standardContextual"/>
         </w:rPr>
       </w:pPr>
-      <w:hyperlink w:anchor="_Toc177219630" w:history="1">
+      <w:hyperlink w:anchor="_Toc179111756" w:history="1">
         <w:r>
           <w:rPr>
             <w:rStyle w:val="Hipervnculo"/>
@@ -1201,7 +1190,7 @@
             <w:noProof/>
             <w:webHidden/>
           </w:rPr>
-          <w:instrText xml:space="preserve"> PAGEREF _Toc177219630 \h </w:instrText>
+          <w:instrText xml:space="preserve"> PAGEREF _Toc179111756 \h </w:instrText>
         </w:r>
         <w:r>
           <w:rPr>
@@ -1247,7 +1236,7 @@
           <w14:ligatures w14:val="standardContextual"/>
         </w:rPr>
       </w:pPr>
-      <w:hyperlink w:anchor="_Toc177219631" w:history="1">
+      <w:hyperlink w:anchor="_Toc179111757" w:history="1">
         <w:r>
           <w:rPr>
             <w:rStyle w:val="Hipervnculo"/>
@@ -1274,7 +1263,7 @@
             <w:noProof/>
             <w:webHidden/>
           </w:rPr>
-          <w:instrText xml:space="preserve"> PAGEREF _Toc177219631 \h </w:instrText>
+          <w:instrText xml:space="preserve"> PAGEREF _Toc179111757 \h </w:instrText>
         </w:r>
         <w:r>
           <w:rPr>
@@ -1320,7 +1309,7 @@
           <w14:ligatures w14:val="standardContextual"/>
         </w:rPr>
       </w:pPr>
-      <w:hyperlink w:anchor="_Toc177219632" w:history="1">
+      <w:hyperlink w:anchor="_Toc179111758" w:history="1">
         <w:r>
           <w:rPr>
             <w:rStyle w:val="Hipervnculo"/>
@@ -1347,7 +1336,7 @@
             <w:noProof/>
             <w:webHidden/>
           </w:rPr>
-          <w:instrText xml:space="preserve"> PAGEREF _Toc177219632 \h </w:instrText>
+          <w:instrText xml:space="preserve"> PAGEREF _Toc179111758 \h </w:instrText>
         </w:r>
         <w:r>
           <w:rPr>
@@ -1393,7 +1382,7 @@
           <w14:ligatures w14:val="standardContextual"/>
         </w:rPr>
       </w:pPr>
-      <w:hyperlink w:anchor="_Toc177219633" w:history="1">
+      <w:hyperlink w:anchor="_Toc179111759" w:history="1">
         <w:r>
           <w:rPr>
             <w:rStyle w:val="Hipervnculo"/>
@@ -1420,7 +1409,7 @@
             <w:noProof/>
             <w:webHidden/>
           </w:rPr>
-          <w:instrText xml:space="preserve"> PAGEREF _Toc177219633 \h </w:instrText>
+          <w:instrText xml:space="preserve"> PAGEREF _Toc179111759 \h </w:instrText>
         </w:r>
         <w:r>
           <w:rPr>
@@ -1466,7 +1455,7 @@
           <w14:ligatures w14:val="standardContextual"/>
         </w:rPr>
       </w:pPr>
-      <w:hyperlink w:anchor="_Toc177219634" w:history="1">
+      <w:hyperlink w:anchor="_Toc179111760" w:history="1">
         <w:r>
           <w:rPr>
             <w:rStyle w:val="Hipervnculo"/>
@@ -1493,7 +1482,7 @@
             <w:noProof/>
             <w:webHidden/>
           </w:rPr>
-          <w:instrText xml:space="preserve"> PAGEREF _Toc177219634 \h </w:instrText>
+          <w:instrText xml:space="preserve"> PAGEREF _Toc179111760 \h </w:instrText>
         </w:r>
         <w:r>
           <w:rPr>
@@ -1539,7 +1528,7 @@
           <w14:ligatures w14:val="standardContextual"/>
         </w:rPr>
       </w:pPr>
-      <w:hyperlink w:anchor="_Toc177219635" w:history="1">
+      <w:hyperlink w:anchor="_Toc179111761" w:history="1">
         <w:r>
           <w:rPr>
             <w:rStyle w:val="Hipervnculo"/>
@@ -1566,7 +1555,7 @@
             <w:noProof/>
             <w:webHidden/>
           </w:rPr>
-          <w:instrText xml:space="preserve"> PAGEREF _Toc177219635 \h </w:instrText>
+          <w:instrText xml:space="preserve"> PAGEREF _Toc179111761 \h </w:instrText>
         </w:r>
         <w:r>
           <w:rPr>
@@ -1612,7 +1601,7 @@
           <w14:ligatures w14:val="standardContextual"/>
         </w:rPr>
       </w:pPr>
-      <w:hyperlink w:anchor="_Toc177219636" w:history="1">
+      <w:hyperlink w:anchor="_Toc179111762" w:history="1">
         <w:r>
           <w:rPr>
             <w:rStyle w:val="Hipervnculo"/>
@@ -1639,7 +1628,7 @@
             <w:noProof/>
             <w:webHidden/>
           </w:rPr>
-          <w:instrText xml:space="preserve"> PAGEREF _Toc177219636 \h </w:instrText>
+          <w:instrText xml:space="preserve"> PAGEREF _Toc179111762 \h </w:instrText>
         </w:r>
         <w:r>
           <w:rPr>
@@ -1685,7 +1674,7 @@
           <w14:ligatures w14:val="standardContextual"/>
         </w:rPr>
       </w:pPr>
-      <w:hyperlink w:anchor="_Toc177219637" w:history="1">
+      <w:hyperlink w:anchor="_Toc179111763" w:history="1">
         <w:r>
           <w:rPr>
             <w:rStyle w:val="Hipervnculo"/>
@@ -1712,7 +1701,7 @@
             <w:noProof/>
             <w:webHidden/>
           </w:rPr>
-          <w:instrText xml:space="preserve"> PAGEREF _Toc177219637 \h </w:instrText>
+          <w:instrText xml:space="preserve"> PAGEREF _Toc179111763 \h </w:instrText>
         </w:r>
         <w:r>
           <w:rPr>
@@ -1758,7 +1747,7 @@
           <w14:ligatures w14:val="standardContextual"/>
         </w:rPr>
       </w:pPr>
-      <w:hyperlink w:anchor="_Toc177219638" w:history="1">
+      <w:hyperlink w:anchor="_Toc179111764" w:history="1">
         <w:r>
           <w:rPr>
             <w:rStyle w:val="Hipervnculo"/>
@@ -1785,7 +1774,7 @@
             <w:noProof/>
             <w:webHidden/>
           </w:rPr>
-          <w:instrText xml:space="preserve"> PAGEREF _Toc177219638 \h </w:instrText>
+          <w:instrText xml:space="preserve"> PAGEREF _Toc179111764 \h </w:instrText>
         </w:r>
         <w:r>
           <w:rPr>
@@ -1829,7 +1818,7 @@
           <w14:ligatures w14:val="standardContextual"/>
         </w:rPr>
       </w:pPr>
-      <w:hyperlink w:anchor="_Toc177219639" w:history="1">
+      <w:hyperlink w:anchor="_Toc179111765" w:history="1">
         <w:r>
           <w:rPr>
             <w:rStyle w:val="Hipervnculo"/>
@@ -1856,7 +1845,7 @@
             <w:noProof/>
             <w:webHidden/>
           </w:rPr>
-          <w:instrText xml:space="preserve"> PAGEREF _Toc177219639 \h </w:instrText>
+          <w:instrText xml:space="preserve"> PAGEREF _Toc179111765 \h </w:instrText>
         </w:r>
         <w:r>
           <w:rPr>
@@ -1900,7 +1889,7 @@
           <w14:ligatures w14:val="standardContextual"/>
         </w:rPr>
       </w:pPr>
-      <w:hyperlink w:anchor="_Toc177219640" w:history="1">
+      <w:hyperlink w:anchor="_Toc179111766" w:history="1">
         <w:r>
           <w:rPr>
             <w:rStyle w:val="Hipervnculo"/>
@@ -1927,7 +1916,7 @@
             <w:noProof/>
             <w:webHidden/>
           </w:rPr>
-          <w:instrText xml:space="preserve"> PAGEREF _Toc177219640 \h </w:instrText>
+          <w:instrText xml:space="preserve"> PAGEREF _Toc179111766 \h </w:instrText>
         </w:r>
         <w:r>
           <w:rPr>
@@ -1971,7 +1960,7 @@
           <w14:ligatures w14:val="standardContextual"/>
         </w:rPr>
       </w:pPr>
-      <w:hyperlink w:anchor="_Toc177219641" w:history="1">
+      <w:hyperlink w:anchor="_Toc179111767" w:history="1">
         <w:r>
           <w:rPr>
             <w:rStyle w:val="Hipervnculo"/>
@@ -1998,7 +1987,7 @@
             <w:noProof/>
             <w:webHidden/>
           </w:rPr>
-          <w:instrText xml:space="preserve"> PAGEREF _Toc177219641 \h </w:instrText>
+          <w:instrText xml:space="preserve"> PAGEREF _Toc179111767 \h </w:instrText>
         </w:r>
         <w:r>
           <w:rPr>
@@ -2042,7 +2031,7 @@
           <w14:ligatures w14:val="standardContextual"/>
         </w:rPr>
       </w:pPr>
-      <w:hyperlink w:anchor="_Toc177219642" w:history="1">
+      <w:hyperlink w:anchor="_Toc179111768" w:history="1">
         <w:r>
           <w:rPr>
             <w:rStyle w:val="Hipervnculo"/>
@@ -2069,7 +2058,7 @@
             <w:noProof/>
             <w:webHidden/>
           </w:rPr>
-          <w:instrText xml:space="preserve"> PAGEREF _Toc177219642 \h </w:instrText>
+          <w:instrText xml:space="preserve"> PAGEREF _Toc179111768 \h </w:instrText>
         </w:r>
         <w:r>
           <w:rPr>
@@ -2115,7 +2104,7 @@
           <w14:ligatures w14:val="standardContextual"/>
         </w:rPr>
       </w:pPr>
-      <w:hyperlink w:anchor="_Toc177219643" w:history="1">
+      <w:hyperlink w:anchor="_Toc179111769" w:history="1">
         <w:r>
           <w:rPr>
             <w:rStyle w:val="Hipervnculo"/>
@@ -2142,7 +2131,7 @@
             <w:noProof/>
             <w:webHidden/>
           </w:rPr>
-          <w:instrText xml:space="preserve"> PAGEREF _Toc177219643 \h </w:instrText>
+          <w:instrText xml:space="preserve"> PAGEREF _Toc179111769 \h </w:instrText>
         </w:r>
         <w:r>
           <w:rPr>
@@ -2186,27 +2175,13 @@
           <w14:ligatures w14:val="standardContextual"/>
         </w:rPr>
       </w:pPr>
-      <w:hyperlink w:anchor="_Toc177219644" w:history="1">
+      <w:hyperlink w:anchor="_Toc179111770" w:history="1">
         <w:r>
           <w:rPr>
             <w:rStyle w:val="Hipervnculo"/>
             <w:noProof/>
           </w:rPr>
-          <w:t xml:space="preserve">Casos de </w:t>
-        </w:r>
-        <w:r>
-          <w:rPr>
-            <w:rStyle w:val="Hipervnculo"/>
-            <w:noProof/>
-          </w:rPr>
-          <w:t>u</w:t>
-        </w:r>
-        <w:r>
-          <w:rPr>
-            <w:rStyle w:val="Hipervnculo"/>
-            <w:noProof/>
-          </w:rPr>
-          <w:t>so</w:t>
+          <w:t>Casos de uso</w:t>
         </w:r>
         <w:r>
           <w:rPr>
@@ -2227,7 +2202,7 @@
             <w:noProof/>
             <w:webHidden/>
           </w:rPr>
-          <w:instrText xml:space="preserve"> PAGEREF _Toc177219644 \h </w:instrText>
+          <w:instrText xml:space="preserve"> PAGEREF _Toc179111770 \h </w:instrText>
         </w:r>
         <w:r>
           <w:rPr>
@@ -2273,7 +2248,7 @@
           <w14:ligatures w14:val="standardContextual"/>
         </w:rPr>
       </w:pPr>
-      <w:hyperlink w:anchor="_Toc177219645" w:history="1">
+      <w:hyperlink w:anchor="_Toc179111771" w:history="1">
         <w:r>
           <w:rPr>
             <w:rStyle w:val="Hipervnculo"/>
@@ -2300,7 +2275,7 @@
             <w:noProof/>
             <w:webHidden/>
           </w:rPr>
-          <w:instrText xml:space="preserve"> PAGEREF _Toc177219645 \h </w:instrText>
+          <w:instrText xml:space="preserve"> PAGEREF _Toc179111771 \h </w:instrText>
         </w:r>
         <w:r>
           <w:rPr>
@@ -2346,7 +2321,7 @@
           <w14:ligatures w14:val="standardContextual"/>
         </w:rPr>
       </w:pPr>
-      <w:hyperlink w:anchor="_Toc177219646" w:history="1">
+      <w:hyperlink w:anchor="_Toc179111772" w:history="1">
         <w:r>
           <w:rPr>
             <w:rStyle w:val="Hipervnculo"/>
@@ -2373,7 +2348,7 @@
             <w:noProof/>
             <w:webHidden/>
           </w:rPr>
-          <w:instrText xml:space="preserve"> PAGEREF _Toc177219646 \h </w:instrText>
+          <w:instrText xml:space="preserve"> PAGEREF _Toc179111772 \h </w:instrText>
         </w:r>
         <w:r>
           <w:rPr>
@@ -2419,7 +2394,7 @@
           <w14:ligatures w14:val="standardContextual"/>
         </w:rPr>
       </w:pPr>
-      <w:hyperlink w:anchor="_Toc177219647" w:history="1">
+      <w:hyperlink w:anchor="_Toc179111773" w:history="1">
         <w:r>
           <w:rPr>
             <w:rStyle w:val="Hipervnculo"/>
@@ -2446,7 +2421,7 @@
             <w:noProof/>
             <w:webHidden/>
           </w:rPr>
-          <w:instrText xml:space="preserve"> PAGEREF _Toc177219647 \h </w:instrText>
+          <w:instrText xml:space="preserve"> PAGEREF _Toc179111773 \h </w:instrText>
         </w:r>
         <w:r>
           <w:rPr>
@@ -2492,7 +2467,7 @@
           <w14:ligatures w14:val="standardContextual"/>
         </w:rPr>
       </w:pPr>
-      <w:hyperlink w:anchor="_Toc177219648" w:history="1">
+      <w:hyperlink w:anchor="_Toc179111774" w:history="1">
         <w:r>
           <w:rPr>
             <w:rStyle w:val="Hipervnculo"/>
@@ -2519,7 +2494,7 @@
             <w:noProof/>
             <w:webHidden/>
           </w:rPr>
-          <w:instrText xml:space="preserve"> PAGEREF _Toc177219648 \h </w:instrText>
+          <w:instrText xml:space="preserve"> PAGEREF _Toc179111774 \h </w:instrText>
         </w:r>
         <w:r>
           <w:rPr>
@@ -2565,7 +2540,7 @@
           <w14:ligatures w14:val="standardContextual"/>
         </w:rPr>
       </w:pPr>
-      <w:hyperlink w:anchor="_Toc177219649" w:history="1">
+      <w:hyperlink w:anchor="_Toc179111775" w:history="1">
         <w:r>
           <w:rPr>
             <w:rStyle w:val="Hipervnculo"/>
@@ -2592,7 +2567,7 @@
             <w:noProof/>
             <w:webHidden/>
           </w:rPr>
-          <w:instrText xml:space="preserve"> PAGEREF _Toc177219649 \h </w:instrText>
+          <w:instrText xml:space="preserve"> PAGEREF _Toc179111775 \h </w:instrText>
         </w:r>
         <w:r>
           <w:rPr>
@@ -2651,7 +2626,7 @@
       <w:bookmarkStart w:id="0" w:name="_Toc524312826"/>
       <w:bookmarkStart w:id="1" w:name="_Toc228187377"/>
       <w:bookmarkStart w:id="2" w:name="_Toc234690188"/>
-      <w:bookmarkStart w:id="3" w:name="_Toc177219627"/>
+      <w:bookmarkStart w:id="3" w:name="_Toc179111753"/>
       <w:r>
         <w:t>Introducción</w:t>
       </w:r>
@@ -2667,7 +2642,7 @@
       <w:bookmarkStart w:id="4" w:name="_Toc524312827"/>
       <w:bookmarkStart w:id="5" w:name="_Toc228187378"/>
       <w:bookmarkStart w:id="6" w:name="_Toc234690189"/>
-      <w:bookmarkStart w:id="7" w:name="_Toc177219628"/>
+      <w:bookmarkStart w:id="7" w:name="_Toc179111754"/>
       <w:r>
         <w:t>P</w:t>
       </w:r>
@@ -2753,7 +2728,7 @@
       </w:pPr>
       <w:bookmarkStart w:id="8" w:name="_Toc228187379"/>
       <w:bookmarkStart w:id="9" w:name="_Toc234690190"/>
-      <w:bookmarkStart w:id="10" w:name="_Toc177219629"/>
+      <w:bookmarkStart w:id="10" w:name="_Toc179111755"/>
       <w:r>
         <w:t>Alcance</w:t>
       </w:r>
@@ -2816,7 +2791,7 @@
       <w:pPr>
         <w:pStyle w:val="PSI-Ttulo2"/>
       </w:pPr>
-      <w:bookmarkStart w:id="14" w:name="_Toc177219630"/>
+      <w:bookmarkStart w:id="14" w:name="_Toc179111756"/>
       <w:r>
         <w:t>Panorama General</w:t>
       </w:r>
@@ -2934,7 +2909,7 @@
       <w:pPr>
         <w:pStyle w:val="PSI-Ttulo2"/>
       </w:pPr>
-      <w:bookmarkStart w:id="15" w:name="_Toc177219631"/>
+      <w:bookmarkStart w:id="15" w:name="_Toc179111757"/>
       <w:r>
         <w:t>Acrónimos</w:t>
       </w:r>
@@ -2965,7 +2940,7 @@
       <w:pPr>
         <w:pStyle w:val="PSI-Ttulo2"/>
       </w:pPr>
-      <w:bookmarkStart w:id="16" w:name="_Toc177219632"/>
+      <w:bookmarkStart w:id="16" w:name="_Toc179111758"/>
       <w:r>
         <w:t>Definiciones</w:t>
       </w:r>
@@ -3005,7 +2980,7 @@
       </w:pPr>
       <w:bookmarkStart w:id="17" w:name="_Toc228187381"/>
       <w:bookmarkStart w:id="18" w:name="_Toc234690192"/>
-      <w:bookmarkStart w:id="19" w:name="_Toc177219633"/>
+      <w:bookmarkStart w:id="19" w:name="_Toc179111759"/>
       <w:bookmarkStart w:id="20" w:name="_Toc200978415"/>
       <w:r>
         <w:t>Información General</w:t>
@@ -3020,7 +2995,7 @@
       </w:pPr>
       <w:bookmarkStart w:id="21" w:name="_Toc228187382"/>
       <w:bookmarkStart w:id="22" w:name="_Toc234690193"/>
-      <w:bookmarkStart w:id="23" w:name="_Toc177219634"/>
+      <w:bookmarkStart w:id="23" w:name="_Toc179111760"/>
       <w:r>
         <w:t>Grupo de desarrollo:</w:t>
       </w:r>
@@ -3066,15 +3041,7 @@
         </w:numPr>
       </w:pPr>
       <w:r>
-        <w:t xml:space="preserve">Cintia </w:t>
-      </w:r>
-      <w:proofErr w:type="spellStart"/>
-      <w:r>
-        <w:t>Hernandez</w:t>
-      </w:r>
-      <w:proofErr w:type="spellEnd"/>
-      <w:r>
-        <w:t>.</w:t>
+        <w:t>Cintia Hernandez.</w:t>
       </w:r>
       <w:r>
         <w:t xml:space="preserve"> </w:t>
@@ -3127,7 +3094,7 @@
       </w:pPr>
       <w:bookmarkStart w:id="24" w:name="_Toc228187385"/>
       <w:bookmarkStart w:id="25" w:name="_Toc234690195"/>
-      <w:bookmarkStart w:id="26" w:name="_Toc177219635"/>
+      <w:bookmarkStart w:id="26" w:name="_Toc179111761"/>
       <w:r>
         <w:t>Actividad Principal del Equipo de Trabajo:</w:t>
       </w:r>
@@ -3218,7 +3185,7 @@
       </w:pPr>
       <w:bookmarkStart w:id="27" w:name="_Toc228187386"/>
       <w:bookmarkStart w:id="28" w:name="_Toc234690196"/>
-      <w:bookmarkStart w:id="29" w:name="_Toc177219636"/>
+      <w:bookmarkStart w:id="29" w:name="_Toc179111762"/>
       <w:r>
         <w:lastRenderedPageBreak/>
         <w:t>Antecedentes Vinculados a la Temática</w:t>
@@ -3259,7 +3226,7 @@
         <w:pStyle w:val="PSI-Ttulo1"/>
       </w:pPr>
       <w:bookmarkStart w:id="30" w:name="_Toc234690197"/>
-      <w:bookmarkStart w:id="31" w:name="_Toc177219637"/>
+      <w:bookmarkStart w:id="31" w:name="_Toc179111763"/>
       <w:bookmarkStart w:id="32" w:name="_Toc228187387"/>
       <w:r>
         <w:t>Propuesta</w:t>
@@ -3275,7 +3242,7 @@
         <w:pStyle w:val="PSI-Ttulo2"/>
       </w:pPr>
       <w:bookmarkStart w:id="33" w:name="_Toc234690198"/>
-      <w:bookmarkStart w:id="34" w:name="_Toc177219638"/>
+      <w:bookmarkStart w:id="34" w:name="_Toc179111764"/>
       <w:r>
         <w:t>Análisis Técnico</w:t>
       </w:r>
@@ -3309,7 +3276,7 @@
       </w:pPr>
       <w:bookmarkStart w:id="35" w:name="_Toc228187388"/>
       <w:bookmarkStart w:id="36" w:name="_Toc234690199"/>
-      <w:bookmarkStart w:id="37" w:name="_Toc177219639"/>
+      <w:bookmarkStart w:id="37" w:name="_Toc179111765"/>
       <w:r>
         <w:t>Definición de problema:</w:t>
       </w:r>
@@ -3387,7 +3354,7 @@
       </w:pPr>
       <w:bookmarkStart w:id="38" w:name="_Toc228187389"/>
       <w:bookmarkStart w:id="39" w:name="_Toc234690200"/>
-      <w:bookmarkStart w:id="40" w:name="_Toc177219640"/>
+      <w:bookmarkStart w:id="40" w:name="_Toc179111766"/>
       <w:r>
         <w:t>Características actuales del sistema</w:t>
       </w:r>
@@ -3416,7 +3383,7 @@
         <w:pStyle w:val="PSI-Ttulo3"/>
       </w:pPr>
       <w:bookmarkStart w:id="41" w:name="_Toc234690201"/>
-      <w:bookmarkStart w:id="42" w:name="_Toc177219641"/>
+      <w:bookmarkStart w:id="42" w:name="_Toc179111767"/>
       <w:r>
         <w:t>Descripción de procesos actuales</w:t>
       </w:r>
@@ -3568,7 +3535,7 @@
         <w:pStyle w:val="PSI-Ttulo3"/>
       </w:pPr>
       <w:bookmarkStart w:id="43" w:name="_Toc234690202"/>
-      <w:bookmarkStart w:id="44" w:name="_Toc177219642"/>
+      <w:bookmarkStart w:id="44" w:name="_Toc179111768"/>
       <w:r>
         <w:t>Requisitos detectados</w:t>
       </w:r>
@@ -3583,13 +3550,36 @@
         </w:rPr>
       </w:pPr>
       <w:r>
+        <w:t>El sistema permitirá a los</w:t>
+      </w:r>
+      <w:r>
+        <w:t xml:space="preserve"> administradores </w:t>
+      </w:r>
+      <w:r>
+        <w:t>registrar el nombre y email de los usuarios que tendrán acceso al sistema.</w:t>
+      </w:r>
+    </w:p>
+    <w:p>
+      <w:pPr>
+        <w:pStyle w:val="PSI-Comentario"/>
+        <w:rPr>
+          <w:i/>
+        </w:rPr>
+      </w:pPr>
+      <w:r>
         <w:t xml:space="preserve">El sistema permitirá a los </w:t>
       </w:r>
       <w:r>
-        <w:t>usuarios</w:t>
-      </w:r>
-      <w:r>
-        <w:t xml:space="preserve"> registrar el nombre y email de los usuarios que tendrán acceso al sistema.</w:t>
+        <w:t>administradores</w:t>
+      </w:r>
+      <w:r>
+        <w:t xml:space="preserve"> asignar los </w:t>
+      </w:r>
+      <w:r>
+        <w:t>perfiles</w:t>
+      </w:r>
+      <w:r>
+        <w:t xml:space="preserve"> de los usuarios.</w:t>
       </w:r>
     </w:p>
     <w:p>
@@ -3600,19 +3590,24 @@
         </w:rPr>
       </w:pPr>
       <w:r>
+        <w:t>El sistema permitirá a los usuarios iniciar sesión con su cuenta de Google.</w:t>
+      </w:r>
+    </w:p>
+    <w:p>
+      <w:pPr>
+        <w:pStyle w:val="PSI-Comentario"/>
+        <w:rPr>
+          <w:i/>
+        </w:rPr>
+      </w:pPr>
+      <w:r>
         <w:t xml:space="preserve">El sistema permitirá a los </w:t>
       </w:r>
       <w:r>
-        <w:t>usuarios</w:t>
-      </w:r>
-      <w:r>
-        <w:t xml:space="preserve"> asignar los </w:t>
-      </w:r>
-      <w:r>
-        <w:t>perfiles</w:t>
-      </w:r>
-      <w:r>
-        <w:t xml:space="preserve"> de los usuarios.</w:t>
+        <w:t>administradores</w:t>
+      </w:r>
+      <w:r>
+        <w:t xml:space="preserve"> crear proyectos.</w:t>
       </w:r>
     </w:p>
     <w:p>
@@ -3623,7 +3618,13 @@
         </w:rPr>
       </w:pPr>
       <w:r>
-        <w:t>El sistema permitirá a los usuarios iniciar sesión con su cuenta de Google.</w:t>
+        <w:t xml:space="preserve">El sistema permitirá a los administradores crear </w:t>
+      </w:r>
+      <w:r>
+        <w:t xml:space="preserve">y modificar </w:t>
+      </w:r>
+      <w:r>
+        <w:t>iteraciones en un proyecto.</w:t>
       </w:r>
     </w:p>
     <w:p>
@@ -3637,10 +3638,16 @@
         <w:t xml:space="preserve">El sistema permitirá a los </w:t>
       </w:r>
       <w:r>
-        <w:t>usuarios</w:t>
-      </w:r>
-      <w:r>
-        <w:t xml:space="preserve"> crear proyectos.</w:t>
+        <w:t>administradores</w:t>
+      </w:r>
+      <w:r>
+        <w:t xml:space="preserve"> asignar los</w:t>
+      </w:r>
+      <w:r>
+        <w:t xml:space="preserve"> usuarios</w:t>
+      </w:r>
+      <w:r>
+        <w:t xml:space="preserve"> participantes de un proyecto.</w:t>
       </w:r>
     </w:p>
     <w:p>
@@ -3651,19 +3658,19 @@
         </w:rPr>
       </w:pPr>
       <w:r>
-        <w:t xml:space="preserve">El sistema permitirá a los </w:t>
-      </w:r>
-      <w:r>
-        <w:t>usuarios</w:t>
-      </w:r>
-      <w:r>
-        <w:t xml:space="preserve"> asignar los</w:t>
-      </w:r>
-      <w:r>
-        <w:t xml:space="preserve"> usuarios</w:t>
-      </w:r>
-      <w:r>
-        <w:t xml:space="preserve"> participantes de un proyecto.</w:t>
+        <w:t>El sistema permitirá a</w:t>
+      </w:r>
+      <w:r>
+        <w:t xml:space="preserve"> los </w:t>
+      </w:r>
+      <w:r>
+        <w:t>administradores</w:t>
+      </w:r>
+      <w:r>
+        <w:t xml:space="preserve"> </w:t>
+      </w:r>
+      <w:r>
+        <w:t>modificar la información del proyecto.</w:t>
       </w:r>
     </w:p>
     <w:p>
@@ -3680,7 +3687,16 @@
         <w:t xml:space="preserve"> los usuarios </w:t>
       </w:r>
       <w:r>
-        <w:t>modificar la información del proyecto.</w:t>
+        <w:t>añadir</w:t>
+      </w:r>
+      <w:r>
+        <w:t xml:space="preserve"> riesgos a un listado de riesgos</w:t>
+      </w:r>
+      <w:r>
+        <w:t xml:space="preserve"> del proyecto</w:t>
+      </w:r>
+      <w:r>
+        <w:t>.</w:t>
       </w:r>
     </w:p>
     <w:p>
@@ -3694,16 +3710,48 @@
         <w:t>El sistema permitirá a</w:t>
       </w:r>
       <w:r>
-        <w:t xml:space="preserve"> los usuarios </w:t>
-      </w:r>
-      <w:r>
-        <w:t>añadir</w:t>
-      </w:r>
-      <w:r>
-        <w:t xml:space="preserve"> riesgos a un listado de riesgos</w:t>
-      </w:r>
-      <w:r>
-        <w:t xml:space="preserve"> del proyecto</w:t>
+        <w:t xml:space="preserve">l líder del proyecto </w:t>
+      </w:r>
+      <w:r>
+        <w:t>modificar</w:t>
+      </w:r>
+      <w:r>
+        <w:t xml:space="preserve"> y eliminar</w:t>
+      </w:r>
+      <w:r>
+        <w:t xml:space="preserve"> los riesgos en la lista de riesgos.</w:t>
+      </w:r>
+    </w:p>
+    <w:p>
+      <w:pPr>
+        <w:pStyle w:val="PSI-Comentario"/>
+        <w:rPr>
+          <w:i/>
+        </w:rPr>
+      </w:pPr>
+      <w:r>
+        <w:t xml:space="preserve">El sistema permitirá </w:t>
+      </w:r>
+      <w:r>
+        <w:t xml:space="preserve">a los </w:t>
+      </w:r>
+      <w:r>
+        <w:t>administradores</w:t>
+      </w:r>
+      <w:r>
+        <w:t xml:space="preserve"> añadir</w:t>
+      </w:r>
+      <w:r>
+        <w:t xml:space="preserve">, </w:t>
+      </w:r>
+      <w:r>
+        <w:t xml:space="preserve">modificar </w:t>
+      </w:r>
+      <w:r>
+        <w:t xml:space="preserve">y eliminar </w:t>
+      </w:r>
+      <w:r>
+        <w:t>categorías de riesgos</w:t>
       </w:r>
       <w:r>
         <w:t>.</w:t>
@@ -3717,13 +3765,40 @@
         </w:rPr>
       </w:pPr>
       <w:r>
-        <w:t>El sistema permitirá a los usuarios modificar</w:t>
-      </w:r>
-      <w:r>
-        <w:t xml:space="preserve"> y eliminar</w:t>
-      </w:r>
-      <w:r>
-        <w:t xml:space="preserve"> los riesgos en la lista de riesgos.</w:t>
+        <w:t xml:space="preserve">El sistema permitirá </w:t>
+      </w:r>
+      <w:r>
+        <w:t xml:space="preserve">a los usuarios </w:t>
+      </w:r>
+      <w:r>
+        <w:t>realiza</w:t>
+      </w:r>
+      <w:r>
+        <w:t xml:space="preserve">r </w:t>
+      </w:r>
+      <w:r>
+        <w:t xml:space="preserve">una </w:t>
+      </w:r>
+      <w:r>
+        <w:t>evaluaci</w:t>
+      </w:r>
+      <w:r>
+        <w:t>ó</w:t>
+      </w:r>
+      <w:r>
+        <w:t xml:space="preserve">n </w:t>
+      </w:r>
+      <w:r>
+        <w:t>de</w:t>
+      </w:r>
+      <w:r>
+        <w:t xml:space="preserve"> cada riesgo</w:t>
+      </w:r>
+      <w:r>
+        <w:t xml:space="preserve"> en cada iteración</w:t>
+      </w:r>
+      <w:r>
+        <w:t>.</w:t>
       </w:r>
     </w:p>
     <w:p>
@@ -3734,16 +3809,165 @@
         </w:rPr>
       </w:pPr>
       <w:r>
+        <w:t>El sistema deberá presentar una lista de riesgos prioritarios</w:t>
+      </w:r>
+      <w:r>
+        <w:t xml:space="preserve"> en base a las evaluaciones realizadas</w:t>
+      </w:r>
+      <w:r>
+        <w:t>.</w:t>
+      </w:r>
+    </w:p>
+    <w:p>
+      <w:pPr>
+        <w:pStyle w:val="PSI-Comentario"/>
+        <w:rPr>
+          <w:i/>
+        </w:rPr>
+      </w:pPr>
+      <w:r>
+        <w:t xml:space="preserve">El sistema permitirá generar planes de </w:t>
+      </w:r>
+      <w:r>
+        <w:t xml:space="preserve">minimización, </w:t>
+      </w:r>
+      <w:r>
+        <w:t>mitigación y contingencia contra los riesgos del proyecto</w:t>
+      </w:r>
+      <w:r>
+        <w:t xml:space="preserve"> en una iteración</w:t>
+      </w:r>
+      <w:r>
+        <w:t>.</w:t>
+      </w:r>
+    </w:p>
+    <w:p>
+      <w:pPr>
+        <w:pStyle w:val="PSI-Comentario"/>
+        <w:rPr>
+          <w:i/>
+        </w:rPr>
+      </w:pPr>
+      <w:r>
+        <w:t>El sistema permitirá</w:t>
+      </w:r>
+      <w:r>
+        <w:t xml:space="preserve"> a los usuarios</w:t>
+      </w:r>
+      <w:r>
+        <w:t xml:space="preserve"> especificar</w:t>
+      </w:r>
+      <w:r>
+        <w:t xml:space="preserve"> cuando se realizará la próxima evaluación de los riesgos para un riesgo en particular o para un conjunto de riesgos.</w:t>
+      </w:r>
+    </w:p>
+    <w:p>
+      <w:pPr>
+        <w:pStyle w:val="PSI-Comentario"/>
+      </w:pPr>
+      <w:r>
+        <w:t xml:space="preserve">El sistema </w:t>
+      </w:r>
+      <w:r>
+        <w:t>marcara visualmente los riesgos que tengan una evaluación pendiente</w:t>
+      </w:r>
+      <w:r>
+        <w:t>.</w:t>
+      </w:r>
+    </w:p>
+    <w:p>
+      <w:pPr>
+        <w:pStyle w:val="PSI-Comentario"/>
+        <w:rPr>
+          <w:i/>
+        </w:rPr>
+      </w:pPr>
+      <w:r>
+        <w:lastRenderedPageBreak/>
+        <w:t xml:space="preserve">El sistema </w:t>
+      </w:r>
+      <w:r>
+        <w:rPr>
+          <w:iCs w:val="0"/>
+        </w:rPr>
+        <w:t>marcara</w:t>
+      </w:r>
+      <w:r>
+        <w:rPr>
+          <w:iCs w:val="0"/>
+        </w:rPr>
+        <w:t xml:space="preserve"> </w:t>
+      </w:r>
+      <w:r>
+        <w:rPr>
+          <w:iCs w:val="0"/>
+        </w:rPr>
+        <w:t xml:space="preserve">visualmente </w:t>
+      </w:r>
+      <w:r>
+        <w:rPr>
+          <w:iCs w:val="0"/>
+        </w:rPr>
+        <w:t>los</w:t>
+      </w:r>
+      <w:r>
+        <w:rPr>
+          <w:iCs w:val="0"/>
+        </w:rPr>
+        <w:t xml:space="preserve"> riesgos prioritarios sobre los que no se hayan realizado planes de </w:t>
+      </w:r>
+      <w:r>
+        <w:rPr>
+          <w:iCs w:val="0"/>
+        </w:rPr>
+        <w:t>minimización</w:t>
+      </w:r>
+      <w:r>
+        <w:rPr>
+          <w:iCs w:val="0"/>
+        </w:rPr>
+        <w:t>,</w:t>
+      </w:r>
+      <w:r>
+        <w:rPr>
+          <w:iCs w:val="0"/>
+        </w:rPr>
+        <w:t xml:space="preserve"> mitigación</w:t>
+      </w:r>
+      <w:r>
+        <w:rPr>
+          <w:iCs w:val="0"/>
+        </w:rPr>
+        <w:t xml:space="preserve"> y/o </w:t>
+      </w:r>
+      <w:r>
+        <w:rPr>
+          <w:iCs w:val="0"/>
+        </w:rPr>
+        <w:t>contingencia</w:t>
+      </w:r>
+      <w:r>
+        <w:t>.</w:t>
+      </w:r>
+    </w:p>
+    <w:p>
+      <w:pPr>
+        <w:pStyle w:val="PSI-Comentario"/>
+        <w:rPr>
+          <w:i/>
+        </w:rPr>
+      </w:pPr>
+      <w:r>
         <w:t xml:space="preserve">El sistema permitirá </w:t>
       </w:r>
       <w:r>
-        <w:t xml:space="preserve">a los </w:t>
-      </w:r>
-      <w:r>
-        <w:t>usuarios</w:t>
-      </w:r>
-      <w:r>
-        <w:t xml:space="preserve"> añadir, eliminar y modificar categorías de riesgos</w:t>
+        <w:t xml:space="preserve">a los usuarios </w:t>
+      </w:r>
+      <w:r>
+        <w:t>generar informes</w:t>
+      </w:r>
+      <w:r>
+        <w:t xml:space="preserve"> de incidencia</w:t>
       </w:r>
       <w:r>
         <w:t>.</w:t>
@@ -3757,22 +3981,7 @@
         </w:rPr>
       </w:pPr>
       <w:r>
-        <w:t xml:space="preserve">El sistema permitirá </w:t>
-      </w:r>
-      <w:r>
-        <w:t xml:space="preserve">a los usuarios </w:t>
-      </w:r>
-      <w:r>
-        <w:t>realiza</w:t>
-      </w:r>
-      <w:r>
-        <w:t xml:space="preserve">r evaluaciones </w:t>
-      </w:r>
-      <w:r>
-        <w:t>de los riesgos</w:t>
-      </w:r>
-      <w:r>
-        <w:t>.</w:t>
+        <w:t>El sistema generara informes sobre las tareas que se deben realizar en una iteración.</w:t>
       </w:r>
     </w:p>
     <w:p>
@@ -3783,115 +3992,6 @@
         </w:rPr>
       </w:pPr>
       <w:r>
-        <w:t>El sistema deberá presentar una lista de riesgos prioritarios</w:t>
-      </w:r>
-      <w:r>
-        <w:t xml:space="preserve"> en base a las evaluaciones realizadas</w:t>
-      </w:r>
-      <w:r>
-        <w:t>.</w:t>
-      </w:r>
-    </w:p>
-    <w:p>
-      <w:pPr>
-        <w:pStyle w:val="PSI-Comentario"/>
-        <w:rPr>
-          <w:i/>
-        </w:rPr>
-      </w:pPr>
-      <w:r>
-        <w:t>El sistema permitirá generar planes de mitigación y contingencia contra los riesgos del proyecto.</w:t>
-      </w:r>
-    </w:p>
-    <w:p>
-      <w:pPr>
-        <w:pStyle w:val="PSI-Comentario"/>
-        <w:rPr>
-          <w:i/>
-        </w:rPr>
-      </w:pPr>
-      <w:r>
-        <w:t>El sistema permitirá</w:t>
-      </w:r>
-      <w:r>
-        <w:t xml:space="preserve"> a los usuarios</w:t>
-      </w:r>
-      <w:r>
-        <w:t xml:space="preserve"> especificar</w:t>
-      </w:r>
-      <w:r>
-        <w:t xml:space="preserve"> cuando se realizará la próxima evaluación de los riesgos para un riesgo en particular o para un conjunto de riesgos.</w:t>
-      </w:r>
-    </w:p>
-    <w:p>
-      <w:pPr>
-        <w:pStyle w:val="PSI-Comentario"/>
-      </w:pPr>
-      <w:r>
-        <w:t xml:space="preserve">El sistema </w:t>
-      </w:r>
-      <w:r>
-        <w:t>marcara visualmente los riesgos que tengan una evaluación pendiente</w:t>
-      </w:r>
-      <w:r>
-        <w:t>.</w:t>
-      </w:r>
-    </w:p>
-    <w:p>
-      <w:pPr>
-        <w:pStyle w:val="PSI-Comentario"/>
-        <w:rPr>
-          <w:i/>
-        </w:rPr>
-      </w:pPr>
-      <w:r>
-        <w:t xml:space="preserve">El sistema </w:t>
-      </w:r>
-      <w:r>
-        <w:rPr>
-          <w:i/>
-        </w:rPr>
-        <w:t>marcara</w:t>
-      </w:r>
-      <w:r>
-        <w:t xml:space="preserve"> </w:t>
-      </w:r>
-      <w:r>
-        <w:rPr>
-          <w:i/>
-        </w:rPr>
-        <w:t>los</w:t>
-      </w:r>
-      <w:r>
-        <w:t xml:space="preserve"> riesgos prioritarios sobre los que no se hayan realizado planes de contingencia y/o mitigación.</w:t>
-      </w:r>
-    </w:p>
-    <w:p>
-      <w:pPr>
-        <w:pStyle w:val="PSI-Comentario"/>
-        <w:rPr>
-          <w:i/>
-        </w:rPr>
-      </w:pPr>
-      <w:r>
-        <w:t xml:space="preserve">El sistema permitirá </w:t>
-      </w:r>
-      <w:r>
-        <w:t xml:space="preserve">a los usuarios </w:t>
-      </w:r>
-      <w:r>
-        <w:t>generar informes.</w:t>
-      </w:r>
-    </w:p>
-    <w:p>
-      <w:pPr>
-        <w:pStyle w:val="PSI-Comentario"/>
-        <w:rPr>
-          <w:i/>
-        </w:rPr>
-      </w:pPr>
-      <w:r>
-        <w:lastRenderedPageBreak/>
         <w:t>El sistema será capaz de presentar gráficos y resúmenes sobre la gestión de riesgo realizada.</w:t>
       </w:r>
     </w:p>
@@ -3967,7 +4067,6 @@
       <w:bookmarkStart w:id="45" w:name="_Toc200978418"/>
       <w:bookmarkStart w:id="46" w:name="_Toc228187391"/>
       <w:bookmarkStart w:id="47" w:name="_Toc234690203"/>
-      <w:bookmarkStart w:id="48" w:name="_Toc177219643"/>
       <w:r>
         <w:rPr>
           <w:iCs/>
@@ -3977,25 +4076,27 @@
     </w:p>
     <w:p>
       <w:pPr>
-        <w:pStyle w:val="PSI-Comentario"/>
-      </w:pPr>
-      <w:r>
-        <w:t>El sistema solo permitirá a los administradores del sistema registrar o eliminar usuarios y crear proyectos.</w:t>
-      </w:r>
-    </w:p>
-    <w:p>
-      <w:pPr>
         <w:pStyle w:val="Prrafodelista"/>
-        <w:ind w:left="829"/>
+        <w:numPr>
+          <w:ilvl w:val="0"/>
+          <w:numId w:val="14"/>
+        </w:numPr>
         <w:rPr>
           <w:iCs/>
         </w:rPr>
       </w:pPr>
+      <w:r>
+        <w:rPr>
+          <w:iCs/>
+        </w:rPr>
+        <w:t>El sistema no permitirá que los administradores modifiquen o eliminen categorías cuando inicie el proyecto.</w:t>
+      </w:r>
     </w:p>
     <w:p>
       <w:pPr>
         <w:pStyle w:val="PSI-Ttulo2"/>
       </w:pPr>
+      <w:bookmarkStart w:id="48" w:name="_Toc179111769"/>
       <w:r>
         <w:t>Propuesta Técnica</w:t>
       </w:r>
@@ -4010,7 +4111,7 @@
       </w:pPr>
       <w:bookmarkStart w:id="49" w:name="_Toc228187392"/>
       <w:bookmarkStart w:id="50" w:name="_Toc234690204"/>
-      <w:bookmarkStart w:id="51" w:name="_Toc177219644"/>
+      <w:bookmarkStart w:id="51" w:name="_Toc179111770"/>
       <w:r>
         <w:t>Casos de uso</w:t>
       </w:r>
@@ -4088,7 +4189,7 @@
         <w:t xml:space="preserve"> para poder utilizar el sistema.</w:t>
       </w:r>
       <w:r>
-        <w:t xml:space="preserve"> (RQS3)</w:t>
+        <w:t xml:space="preserve"> </w:t>
       </w:r>
     </w:p>
     <w:p>
@@ -4139,25 +4240,19 @@
         <w:t xml:space="preserve"> seleccionar</w:t>
       </w:r>
       <w:r>
-        <w:t xml:space="preserve"> su rol (administrador, desarrollador, espectador).</w:t>
+        <w:t xml:space="preserve"> su rol (administrador, </w:t>
+      </w:r>
+      <w:r>
+        <w:t>usuario estándar y</w:t>
+      </w:r>
+      <w:r>
+        <w:t xml:space="preserve"> espectador).</w:t>
       </w:r>
       <w:r>
         <w:t xml:space="preserve"> También podrá quitar el acceso a usuarios ya registrados.</w:t>
       </w:r>
       <w:r>
-        <w:t xml:space="preserve"> (RQS 1</w:t>
-      </w:r>
-      <w:r>
-        <w:t xml:space="preserve">, </w:t>
-      </w:r>
-      <w:r>
-        <w:t>2</w:t>
-      </w:r>
-      <w:r>
-        <w:t>, 20 Y 21</w:t>
-      </w:r>
-      <w:r>
-        <w:t>)</w:t>
+        <w:t xml:space="preserve"> </w:t>
       </w:r>
     </w:p>
     <w:p>
@@ -4187,24 +4282,16 @@
         <w:t>n</w:t>
       </w:r>
       <w:r>
-        <w:t xml:space="preserve"> crear proyectos y modificar su información (nombre, descripción, participantes, fecha de inicio, fecha de finalización, </w:t>
-      </w:r>
-      <w:proofErr w:type="spellStart"/>
-      <w:r>
-        <w:t>etc</w:t>
-      </w:r>
-      <w:proofErr w:type="spellEnd"/>
+        <w:t xml:space="preserve"> crear proyectos y modificar su información (nombre, descripción, participantes, </w:t>
+      </w:r>
+      <w:r>
+        <w:t>iteraciones</w:t>
+      </w:r>
       <w:r>
         <w:t>).</w:t>
       </w:r>
       <w:r>
-        <w:t xml:space="preserve"> (RQS 4,</w:t>
-      </w:r>
-      <w:r>
         <w:t xml:space="preserve"> </w:t>
-      </w:r>
-      <w:r>
-        <w:t>5 Y 6)</w:t>
       </w:r>
     </w:p>
     <w:p>
@@ -4216,16 +4303,13 @@
         </w:numPr>
       </w:pPr>
       <w:r>
-        <w:t xml:space="preserve">Añadir lista de riesgos. </w:t>
-      </w:r>
-      <w:r>
-        <w:t xml:space="preserve">Los lideres del proyecto y los desarrolladores que se encuentran asignados al proyecto pueden </w:t>
-      </w:r>
-      <w:r>
-        <w:t>añadir</w:t>
-      </w:r>
-      <w:r>
-        <w:t xml:space="preserve"> riesgos a la lista de riesgos. Estos cuentan con un identificador único, nombre, descripción, responsables, fecha de creación, categoría y atributos de evaluación. (RQS 7 Y 8)</w:t>
+        <w:t>Añadir lista de riesgos. Los lideres del proyecto y los desarrolladores que se encuentran asignados al proyecto pueden añadir riesgos a la lista de riesgos. Estos cuentan con un identificador único, descripción</w:t>
+      </w:r>
+      <w:r>
+        <w:t xml:space="preserve"> y </w:t>
+      </w:r>
+      <w:r>
+        <w:t xml:space="preserve">responsables. </w:t>
       </w:r>
     </w:p>
     <w:p>
@@ -4258,7 +4342,7 @@
         <w:t xml:space="preserve"> Los </w:t>
       </w:r>
       <w:r>
-        <w:t>lideres del proyecto y los desarrolladores</w:t>
+        <w:t>lideres del proyecto</w:t>
       </w:r>
       <w:r>
         <w:t xml:space="preserve"> que se encuentran </w:t>
@@ -4279,10 +4363,7 @@
         <w:t xml:space="preserve"> a la lista de riesgos</w:t>
       </w:r>
       <w:r>
-        <w:t xml:space="preserve">. </w:t>
-      </w:r>
-      <w:r>
-        <w:t>(RQS 7 Y 8)</w:t>
+        <w:t>.</w:t>
       </w:r>
     </w:p>
     <w:p>
@@ -4307,28 +4388,28 @@
         <w:t xml:space="preserve"> de riesgos. Los </w:t>
       </w:r>
       <w:r>
-        <w:t>lideres del proyecto</w:t>
-      </w:r>
-      <w:r>
-        <w:t xml:space="preserve"> pueden crear </w:t>
-      </w:r>
-      <w:r>
-        <w:t xml:space="preserve">categorías </w:t>
-      </w:r>
-      <w:r>
-        <w:t>de riesgos</w:t>
-      </w:r>
-      <w:r>
-        <w:t xml:space="preserve"> </w:t>
+        <w:t>administradores</w:t>
+      </w:r>
+      <w:r>
+        <w:t xml:space="preserve"> del proyecto</w:t>
+      </w:r>
+      <w:r>
+        <w:t xml:space="preserve"> pueden </w:t>
+      </w:r>
+      <w:r>
+        <w:t xml:space="preserve">añadir </w:t>
       </w:r>
       <w:r>
         <w:t>y modificar las existentes</w:t>
       </w:r>
       <w:r>
+        <w:t xml:space="preserve"> categorías</w:t>
+      </w:r>
+      <w:r>
         <w:t>.</w:t>
       </w:r>
       <w:r>
-        <w:t xml:space="preserve"> Cada categoría cuenta con un nombre y una descripción. (RQS 9)</w:t>
+        <w:t xml:space="preserve"> Cada categoría cuenta con un nombre y una descripción. </w:t>
       </w:r>
     </w:p>
     <w:p>
@@ -4340,19 +4421,28 @@
         </w:numPr>
       </w:pPr>
       <w:r>
-        <w:t xml:space="preserve">Realizar evaluación de riesgo. El usuario responsable de un riesgo puede realizar evaluaciones del mismo. </w:t>
-      </w:r>
-      <w:r>
-        <w:t xml:space="preserve">Luego, el sistema actualizara la prioridad del riesgo en base a las evaluaciones realizadas. </w:t>
-      </w:r>
-      <w:r>
-        <w:t>(RQS 10</w:t>
-      </w:r>
-      <w:r>
-        <w:t xml:space="preserve"> Y 11</w:t>
-      </w:r>
-      <w:r>
-        <w:t>)</w:t>
+        <w:t>Realizar evaluación de riesgo. El usuario responsable de un riesgo puede realizar evaluaciones del mismo</w:t>
+      </w:r>
+      <w:r>
+        <w:t>, estas cue</w:t>
+      </w:r>
+      <w:r>
+        <w:t>ntan con un impacto y probabilidad con una escala del 1 al 10, además de una descripción de</w:t>
+      </w:r>
+      <w:r>
+        <w:t>l porque la evaluación</w:t>
+      </w:r>
+      <w:r>
+        <w:t xml:space="preserve">. </w:t>
+      </w:r>
+      <w:r>
+        <w:t>Luego, el sistema actualizara la prioridad del riesgo en base a la evaluaci</w:t>
+      </w:r>
+      <w:r>
+        <w:t>ó</w:t>
+      </w:r>
+      <w:r>
+        <w:t>n realizada.</w:t>
       </w:r>
     </w:p>
     <w:p>
@@ -4379,7 +4469,13 @@
         <w:t xml:space="preserve"> pueden crear </w:t>
       </w:r>
       <w:r>
-        <w:t>planes de acción, de mitigación y/o contingencia,</w:t>
+        <w:t xml:space="preserve">planes de </w:t>
+      </w:r>
+      <w:r>
+        <w:t>minimización</w:t>
+      </w:r>
+      <w:r>
+        <w:t>, de mitigación y/o contingencia,</w:t>
       </w:r>
       <w:r>
         <w:t xml:space="preserve"> </w:t>
@@ -4400,16 +4496,19 @@
         <w:t>tipo de estrategia a seguir</w:t>
       </w:r>
       <w:r>
-        <w:t>, fecha de creación y finalización</w:t>
-      </w:r>
-      <w:r>
-        <w:t xml:space="preserve"> y una serie de actividades que se deben realizar para seguir el plan. (</w:t>
-      </w:r>
-      <w:r>
-        <w:t>RQS 12</w:t>
-      </w:r>
-      <w:r>
-        <w:t>)</w:t>
+        <w:t xml:space="preserve">, </w:t>
+      </w:r>
+      <w:r>
+        <w:t>una serie de actividades que se deben realizar para seguir el plan</w:t>
+      </w:r>
+      <w:r>
+        <w:t xml:space="preserve"> junto con sus respectivas fechas de inicio, fechas de finalización y responsable de la actividad</w:t>
+      </w:r>
+      <w:r>
+        <w:t>.</w:t>
+      </w:r>
+      <w:r>
+        <w:t xml:space="preserve"> </w:t>
       </w:r>
     </w:p>
     <w:p>
@@ -4421,7 +4520,7 @@
         </w:numPr>
       </w:pPr>
       <w:r>
-        <w:t>Modificar plan de acción. Los lideres del proyecto y desarrolladores pueden modificar los planes de acción creados. (RQS 12)</w:t>
+        <w:t xml:space="preserve">Modificar plan de acción. Los lideres del proyecto pueden modificar los planes de acción creados. </w:t>
       </w:r>
     </w:p>
     <w:p>
@@ -4433,10 +4532,49 @@
         </w:numPr>
       </w:pPr>
       <w:r>
-        <w:t xml:space="preserve">Programar evaluación de riesgo. El líder del proyecto puede definir la frecuencia con la que se realizaran reevaluaciones </w:t>
-      </w:r>
-      <w:r>
-        <w:t>de los riesgos. (RQS 13 Y 14)</w:t>
+        <w:t xml:space="preserve">Realizar </w:t>
+      </w:r>
+      <w:r>
+        <w:t xml:space="preserve">y solicitar </w:t>
+      </w:r>
+      <w:r>
+        <w:t>informes.</w:t>
+      </w:r>
+      <w:r>
+        <w:t xml:space="preserve"> </w:t>
+      </w:r>
+      <w:r>
+        <w:t xml:space="preserve">Los usuarios pueden </w:t>
+      </w:r>
+      <w:r>
+        <w:t xml:space="preserve">realizar un informe de incidencia sobre los riesgos y </w:t>
+      </w:r>
+      <w:r>
+        <w:t>solicitar</w:t>
+      </w:r>
+      <w:r>
+        <w:t xml:space="preserve"> </w:t>
+      </w:r>
+      <w:r>
+        <w:t xml:space="preserve">distintos tipos de </w:t>
+      </w:r>
+      <w:r>
+        <w:t>informes</w:t>
+      </w:r>
+      <w:r>
+        <w:t xml:space="preserve"> (por ejemplo, informes</w:t>
+      </w:r>
+      <w:r>
+        <w:t xml:space="preserve"> de tareas</w:t>
+      </w:r>
+      <w:r>
+        <w:t>)</w:t>
+      </w:r>
+      <w:r>
+        <w:t>.</w:t>
+      </w:r>
+      <w:r>
+        <w:t xml:space="preserve"> </w:t>
       </w:r>
     </w:p>
     <w:p>
@@ -4448,31 +4586,22 @@
         </w:numPr>
       </w:pPr>
       <w:r>
-        <w:t>Realizar informes.</w:t>
-      </w:r>
-      <w:r>
-        <w:t xml:space="preserve"> </w:t>
-      </w:r>
-      <w:r>
-        <w:t>Los usuarios pueden solicitar</w:t>
-      </w:r>
-      <w:r>
-        <w:t xml:space="preserve"> </w:t>
-      </w:r>
-      <w:r>
-        <w:t xml:space="preserve">distintos tipos de </w:t>
-      </w:r>
-      <w:r>
-        <w:t>informes</w:t>
-      </w:r>
-      <w:r>
-        <w:t xml:space="preserve"> (por ejemplo, informes de incidencia de un riesgo)</w:t>
-      </w:r>
-      <w:r>
-        <w:t>.</w:t>
-      </w:r>
-      <w:r>
-        <w:t xml:space="preserve"> (RQS 16)</w:t>
+        <w:t xml:space="preserve">Exportar </w:t>
+      </w:r>
+      <w:r>
+        <w:t>archivos</w:t>
+      </w:r>
+      <w:r>
+        <w:t>.  Los usuarios podrán exportar los informes</w:t>
+      </w:r>
+      <w:r>
+        <w:t xml:space="preserve">, resúmenes y </w:t>
+      </w:r>
+      <w:r>
+        <w:t>gráficos</w:t>
+      </w:r>
+      <w:r>
+        <w:t xml:space="preserve"> realizados.</w:t>
       </w:r>
     </w:p>
     <w:p>
@@ -4484,36 +4613,6 @@
         </w:numPr>
       </w:pPr>
       <w:r>
-        <w:t xml:space="preserve">Exportar </w:t>
-      </w:r>
-      <w:r>
-        <w:t>archivos</w:t>
-      </w:r>
-      <w:r>
-        <w:t>.  Los usuarios podrán exportar los informes</w:t>
-      </w:r>
-      <w:r>
-        <w:t xml:space="preserve">, resúmenes y </w:t>
-      </w:r>
-      <w:r>
-        <w:t>gráficos</w:t>
-      </w:r>
-      <w:r>
-        <w:t xml:space="preserve"> realizados.</w:t>
-      </w:r>
-      <w:r>
-        <w:t xml:space="preserve"> (RQS 19)</w:t>
-      </w:r>
-    </w:p>
-    <w:p>
-      <w:pPr>
-        <w:pStyle w:val="Prrafodelista"/>
-        <w:numPr>
-          <w:ilvl w:val="0"/>
-          <w:numId w:val="20"/>
-        </w:numPr>
-      </w:pPr>
-      <w:r>
         <w:t>Marcar</w:t>
       </w:r>
       <w:r>
@@ -4530,9 +4629,6 @@
       </w:r>
       <w:r>
         <w:t>.</w:t>
-      </w:r>
-      <w:r>
-        <w:t xml:space="preserve"> (RQS 14 y 15)</w:t>
       </w:r>
     </w:p>
     <w:p>
@@ -4542,7 +4638,7 @@
       <w:bookmarkStart w:id="52" w:name="_Toc200978419"/>
       <w:bookmarkStart w:id="53" w:name="_Toc228187393"/>
       <w:bookmarkStart w:id="54" w:name="_Toc234690205"/>
-      <w:bookmarkStart w:id="55" w:name="_Toc177219645"/>
+      <w:bookmarkStart w:id="55" w:name="_Toc179111771"/>
       <w:r>
         <w:t>Planificación Estimada</w:t>
       </w:r>
@@ -4689,6 +4785,7 @@
         </w:numPr>
       </w:pPr>
       <w:r>
+        <w:lastRenderedPageBreak/>
         <w:t>Fin de la etapa de elaboración – Iteración 1:</w:t>
       </w:r>
       <w:r>
@@ -4719,7 +4816,6 @@
         </w:numPr>
       </w:pPr>
       <w:r>
-        <w:lastRenderedPageBreak/>
         <w:t xml:space="preserve">Fin de la etapa de elaboración – Iteración 2: </w:t>
       </w:r>
       <w:r>
@@ -4806,7 +4902,7 @@
       </w:pPr>
       <w:bookmarkStart w:id="56" w:name="_Toc228187394"/>
       <w:bookmarkStart w:id="57" w:name="_Toc234690206"/>
-      <w:bookmarkStart w:id="58" w:name="_Toc177219646"/>
+      <w:bookmarkStart w:id="58" w:name="_Toc179111772"/>
       <w:r>
         <w:t>Propuesta Económica</w:t>
       </w:r>
@@ -5324,7 +5420,7 @@
       </w:pPr>
       <w:bookmarkStart w:id="59" w:name="_Toc228187395"/>
       <w:bookmarkStart w:id="60" w:name="_Toc234690207"/>
-      <w:bookmarkStart w:id="61" w:name="_Toc177219647"/>
+      <w:bookmarkStart w:id="61" w:name="_Toc179111773"/>
       <w:r>
         <w:t>Anexos</w:t>
       </w:r>
@@ -5338,7 +5434,7 @@
       </w:pPr>
       <w:bookmarkStart w:id="62" w:name="_Toc228187396"/>
       <w:bookmarkStart w:id="63" w:name="_Toc234690208"/>
-      <w:bookmarkStart w:id="64" w:name="_Toc177219648"/>
+      <w:bookmarkStart w:id="64" w:name="_Toc179111774"/>
       <w:r>
         <w:t>Entrevistas</w:t>
       </w:r>
@@ -5398,8 +5494,9 @@
         <w:pStyle w:val="PSI-Ttulo2"/>
       </w:pPr>
       <w:bookmarkStart w:id="65" w:name="_Toc234690210"/>
-      <w:bookmarkStart w:id="66" w:name="_Toc177219649"/>
-      <w:r>
+      <w:bookmarkStart w:id="66" w:name="_Toc179111775"/>
+      <w:r>
+        <w:lastRenderedPageBreak/>
         <w:t>Otros</w:t>
       </w:r>
       <w:bookmarkEnd w:id="65"/>
@@ -5885,15 +5982,7 @@
       <w:spacing w:before="0"/>
     </w:pPr>
     <w:r>
-      <w:t xml:space="preserve">Agustín Collareda, Cintia </w:t>
-    </w:r>
-    <w:proofErr w:type="spellStart"/>
-    <w:r>
-      <w:t>Hernandez</w:t>
-    </w:r>
-    <w:proofErr w:type="spellEnd"/>
-    <w:r>
-      <w:t xml:space="preserve"> y Hugo Frey</w:t>
+      <w:t>Agustín Collareda, Cintia Hernandez y Hugo Frey</w:t>
     </w:r>
   </w:p>
 </w:ftr>

</xml_diff>

<commit_message>
Doc: Se revisaron los documentos de propuesta de desarrollo, plan de proyecto y la especificacion de requerimientos
</commit_message>
<xml_diff>
--- a/1. Etapa de inicio/Propuesta/Propuesta de Desarrollo_Vesta Risk Manager_T-Code.docx
+++ b/1. Etapa de inicio/Propuesta/Propuesta de Desarrollo_Vesta Risk Manager_T-Code.docx
@@ -358,25 +358,7 @@
           <w:sz w:val="36"/>
           <w:szCs w:val="36"/>
         </w:rPr>
-        <w:t xml:space="preserve">Vesta </w:t>
-      </w:r>
-      <w:proofErr w:type="spellStart"/>
-      <w:r>
-        <w:rPr>
-          <w:rFonts w:ascii="Cambria" w:hAnsi="Cambria"/>
-          <w:sz w:val="36"/>
-          <w:szCs w:val="36"/>
-        </w:rPr>
-        <w:t>Risk</w:t>
-      </w:r>
-      <w:proofErr w:type="spellEnd"/>
-      <w:r>
-        <w:rPr>
-          <w:rFonts w:ascii="Cambria" w:hAnsi="Cambria"/>
-          <w:sz w:val="36"/>
-          <w:szCs w:val="36"/>
-        </w:rPr>
-        <w:t xml:space="preserve"> Manager</w:t>
+        <w:t>Vesta Risk Manager</w:t>
       </w:r>
     </w:p>
     <w:p>
@@ -407,16 +389,8 @@
         <w:rPr>
           <w:lang w:val="es-AR"/>
         </w:rPr>
-        <w:t>T-</w:t>
-      </w:r>
-      <w:proofErr w:type="spellStart"/>
-      <w:r>
-        <w:rPr>
-          <w:lang w:val="es-AR"/>
-        </w:rPr>
-        <w:t>Code</w:t>
-      </w:r>
-      <w:proofErr w:type="spellEnd"/>
+        <w:t>T-Code</w:t>
+      </w:r>
       <w:r>
         <w:rPr>
           <w:lang w:val="es-AR"/>
@@ -944,7 +918,7 @@
       <w:r>
         <w:fldChar w:fldCharType="separate"/>
       </w:r>
-      <w:hyperlink w:anchor="_Toc179111753" w:history="1">
+      <w:hyperlink w:anchor="_Toc179189694" w:history="1">
         <w:r>
           <w:rPr>
             <w:rStyle w:val="Hipervnculo"/>
@@ -971,7 +945,7 @@
             <w:noProof/>
             <w:webHidden/>
           </w:rPr>
-          <w:instrText xml:space="preserve"> PAGEREF _Toc179111753 \h </w:instrText>
+          <w:instrText xml:space="preserve"> PAGEREF _Toc179189694 \h </w:instrText>
         </w:r>
         <w:r>
           <w:rPr>
@@ -1017,7 +991,7 @@
           <w14:ligatures w14:val="standardContextual"/>
         </w:rPr>
       </w:pPr>
-      <w:hyperlink w:anchor="_Toc179111754" w:history="1">
+      <w:hyperlink w:anchor="_Toc179189695" w:history="1">
         <w:r>
           <w:rPr>
             <w:rStyle w:val="Hipervnculo"/>
@@ -1044,7 +1018,7 @@
             <w:noProof/>
             <w:webHidden/>
           </w:rPr>
-          <w:instrText xml:space="preserve"> PAGEREF _Toc179111754 \h </w:instrText>
+          <w:instrText xml:space="preserve"> PAGEREF _Toc179189695 \h </w:instrText>
         </w:r>
         <w:r>
           <w:rPr>
@@ -1090,7 +1064,7 @@
           <w14:ligatures w14:val="standardContextual"/>
         </w:rPr>
       </w:pPr>
-      <w:hyperlink w:anchor="_Toc179111755" w:history="1">
+      <w:hyperlink w:anchor="_Toc179189696" w:history="1">
         <w:r>
           <w:rPr>
             <w:rStyle w:val="Hipervnculo"/>
@@ -1117,7 +1091,7 @@
             <w:noProof/>
             <w:webHidden/>
           </w:rPr>
-          <w:instrText xml:space="preserve"> PAGEREF _Toc179111755 \h </w:instrText>
+          <w:instrText xml:space="preserve"> PAGEREF _Toc179189696 \h </w:instrText>
         </w:r>
         <w:r>
           <w:rPr>
@@ -1163,7 +1137,7 @@
           <w14:ligatures w14:val="standardContextual"/>
         </w:rPr>
       </w:pPr>
-      <w:hyperlink w:anchor="_Toc179111756" w:history="1">
+      <w:hyperlink w:anchor="_Toc179189697" w:history="1">
         <w:r>
           <w:rPr>
             <w:rStyle w:val="Hipervnculo"/>
@@ -1190,7 +1164,7 @@
             <w:noProof/>
             <w:webHidden/>
           </w:rPr>
-          <w:instrText xml:space="preserve"> PAGEREF _Toc179111756 \h </w:instrText>
+          <w:instrText xml:space="preserve"> PAGEREF _Toc179189697 \h </w:instrText>
         </w:r>
         <w:r>
           <w:rPr>
@@ -1236,7 +1210,7 @@
           <w14:ligatures w14:val="standardContextual"/>
         </w:rPr>
       </w:pPr>
-      <w:hyperlink w:anchor="_Toc179111757" w:history="1">
+      <w:hyperlink w:anchor="_Toc179189698" w:history="1">
         <w:r>
           <w:rPr>
             <w:rStyle w:val="Hipervnculo"/>
@@ -1263,7 +1237,7 @@
             <w:noProof/>
             <w:webHidden/>
           </w:rPr>
-          <w:instrText xml:space="preserve"> PAGEREF _Toc179111757 \h </w:instrText>
+          <w:instrText xml:space="preserve"> PAGEREF _Toc179189698 \h </w:instrText>
         </w:r>
         <w:r>
           <w:rPr>
@@ -1309,7 +1283,7 @@
           <w14:ligatures w14:val="standardContextual"/>
         </w:rPr>
       </w:pPr>
-      <w:hyperlink w:anchor="_Toc179111758" w:history="1">
+      <w:hyperlink w:anchor="_Toc179189699" w:history="1">
         <w:r>
           <w:rPr>
             <w:rStyle w:val="Hipervnculo"/>
@@ -1336,7 +1310,7 @@
             <w:noProof/>
             <w:webHidden/>
           </w:rPr>
-          <w:instrText xml:space="preserve"> PAGEREF _Toc179111758 \h </w:instrText>
+          <w:instrText xml:space="preserve"> PAGEREF _Toc179189699 \h </w:instrText>
         </w:r>
         <w:r>
           <w:rPr>
@@ -1382,7 +1356,7 @@
           <w14:ligatures w14:val="standardContextual"/>
         </w:rPr>
       </w:pPr>
-      <w:hyperlink w:anchor="_Toc179111759" w:history="1">
+      <w:hyperlink w:anchor="_Toc179189700" w:history="1">
         <w:r>
           <w:rPr>
             <w:rStyle w:val="Hipervnculo"/>
@@ -1409,7 +1383,7 @@
             <w:noProof/>
             <w:webHidden/>
           </w:rPr>
-          <w:instrText xml:space="preserve"> PAGEREF _Toc179111759 \h </w:instrText>
+          <w:instrText xml:space="preserve"> PAGEREF _Toc179189700 \h </w:instrText>
         </w:r>
         <w:r>
           <w:rPr>
@@ -1455,7 +1429,7 @@
           <w14:ligatures w14:val="standardContextual"/>
         </w:rPr>
       </w:pPr>
-      <w:hyperlink w:anchor="_Toc179111760" w:history="1">
+      <w:hyperlink w:anchor="_Toc179189701" w:history="1">
         <w:r>
           <w:rPr>
             <w:rStyle w:val="Hipervnculo"/>
@@ -1482,7 +1456,7 @@
             <w:noProof/>
             <w:webHidden/>
           </w:rPr>
-          <w:instrText xml:space="preserve"> PAGEREF _Toc179111760 \h </w:instrText>
+          <w:instrText xml:space="preserve"> PAGEREF _Toc179189701 \h </w:instrText>
         </w:r>
         <w:r>
           <w:rPr>
@@ -1528,7 +1502,7 @@
           <w14:ligatures w14:val="standardContextual"/>
         </w:rPr>
       </w:pPr>
-      <w:hyperlink w:anchor="_Toc179111761" w:history="1">
+      <w:hyperlink w:anchor="_Toc179189702" w:history="1">
         <w:r>
           <w:rPr>
             <w:rStyle w:val="Hipervnculo"/>
@@ -1555,7 +1529,7 @@
             <w:noProof/>
             <w:webHidden/>
           </w:rPr>
-          <w:instrText xml:space="preserve"> PAGEREF _Toc179111761 \h </w:instrText>
+          <w:instrText xml:space="preserve"> PAGEREF _Toc179189702 \h </w:instrText>
         </w:r>
         <w:r>
           <w:rPr>
@@ -1601,7 +1575,7 @@
           <w14:ligatures w14:val="standardContextual"/>
         </w:rPr>
       </w:pPr>
-      <w:hyperlink w:anchor="_Toc179111762" w:history="1">
+      <w:hyperlink w:anchor="_Toc179189703" w:history="1">
         <w:r>
           <w:rPr>
             <w:rStyle w:val="Hipervnculo"/>
@@ -1628,7 +1602,7 @@
             <w:noProof/>
             <w:webHidden/>
           </w:rPr>
-          <w:instrText xml:space="preserve"> PAGEREF _Toc179111762 \h </w:instrText>
+          <w:instrText xml:space="preserve"> PAGEREF _Toc179189703 \h </w:instrText>
         </w:r>
         <w:r>
           <w:rPr>
@@ -1674,7 +1648,7 @@
           <w14:ligatures w14:val="standardContextual"/>
         </w:rPr>
       </w:pPr>
-      <w:hyperlink w:anchor="_Toc179111763" w:history="1">
+      <w:hyperlink w:anchor="_Toc179189704" w:history="1">
         <w:r>
           <w:rPr>
             <w:rStyle w:val="Hipervnculo"/>
@@ -1701,7 +1675,7 @@
             <w:noProof/>
             <w:webHidden/>
           </w:rPr>
-          <w:instrText xml:space="preserve"> PAGEREF _Toc179111763 \h </w:instrText>
+          <w:instrText xml:space="preserve"> PAGEREF _Toc179189704 \h </w:instrText>
         </w:r>
         <w:r>
           <w:rPr>
@@ -1747,7 +1721,7 @@
           <w14:ligatures w14:val="standardContextual"/>
         </w:rPr>
       </w:pPr>
-      <w:hyperlink w:anchor="_Toc179111764" w:history="1">
+      <w:hyperlink w:anchor="_Toc179189705" w:history="1">
         <w:r>
           <w:rPr>
             <w:rStyle w:val="Hipervnculo"/>
@@ -1774,7 +1748,7 @@
             <w:noProof/>
             <w:webHidden/>
           </w:rPr>
-          <w:instrText xml:space="preserve"> PAGEREF _Toc179111764 \h </w:instrText>
+          <w:instrText xml:space="preserve"> PAGEREF _Toc179189705 \h </w:instrText>
         </w:r>
         <w:r>
           <w:rPr>
@@ -1818,7 +1792,7 @@
           <w14:ligatures w14:val="standardContextual"/>
         </w:rPr>
       </w:pPr>
-      <w:hyperlink w:anchor="_Toc179111765" w:history="1">
+      <w:hyperlink w:anchor="_Toc179189706" w:history="1">
         <w:r>
           <w:rPr>
             <w:rStyle w:val="Hipervnculo"/>
@@ -1845,7 +1819,7 @@
             <w:noProof/>
             <w:webHidden/>
           </w:rPr>
-          <w:instrText xml:space="preserve"> PAGEREF _Toc179111765 \h </w:instrText>
+          <w:instrText xml:space="preserve"> PAGEREF _Toc179189706 \h </w:instrText>
         </w:r>
         <w:r>
           <w:rPr>
@@ -1889,7 +1863,7 @@
           <w14:ligatures w14:val="standardContextual"/>
         </w:rPr>
       </w:pPr>
-      <w:hyperlink w:anchor="_Toc179111766" w:history="1">
+      <w:hyperlink w:anchor="_Toc179189707" w:history="1">
         <w:r>
           <w:rPr>
             <w:rStyle w:val="Hipervnculo"/>
@@ -1916,7 +1890,7 @@
             <w:noProof/>
             <w:webHidden/>
           </w:rPr>
-          <w:instrText xml:space="preserve"> PAGEREF _Toc179111766 \h </w:instrText>
+          <w:instrText xml:space="preserve"> PAGEREF _Toc179189707 \h </w:instrText>
         </w:r>
         <w:r>
           <w:rPr>
@@ -1960,7 +1934,7 @@
           <w14:ligatures w14:val="standardContextual"/>
         </w:rPr>
       </w:pPr>
-      <w:hyperlink w:anchor="_Toc179111767" w:history="1">
+      <w:hyperlink w:anchor="_Toc179189708" w:history="1">
         <w:r>
           <w:rPr>
             <w:rStyle w:val="Hipervnculo"/>
@@ -1987,7 +1961,7 @@
             <w:noProof/>
             <w:webHidden/>
           </w:rPr>
-          <w:instrText xml:space="preserve"> PAGEREF _Toc179111767 \h </w:instrText>
+          <w:instrText xml:space="preserve"> PAGEREF _Toc179189708 \h </w:instrText>
         </w:r>
         <w:r>
           <w:rPr>
@@ -2031,7 +2005,7 @@
           <w14:ligatures w14:val="standardContextual"/>
         </w:rPr>
       </w:pPr>
-      <w:hyperlink w:anchor="_Toc179111768" w:history="1">
+      <w:hyperlink w:anchor="_Toc179189709" w:history="1">
         <w:r>
           <w:rPr>
             <w:rStyle w:val="Hipervnculo"/>
@@ -2058,7 +2032,7 @@
             <w:noProof/>
             <w:webHidden/>
           </w:rPr>
-          <w:instrText xml:space="preserve"> PAGEREF _Toc179111768 \h </w:instrText>
+          <w:instrText xml:space="preserve"> PAGEREF _Toc179189709 \h </w:instrText>
         </w:r>
         <w:r>
           <w:rPr>
@@ -2104,7 +2078,7 @@
           <w14:ligatures w14:val="standardContextual"/>
         </w:rPr>
       </w:pPr>
-      <w:hyperlink w:anchor="_Toc179111769" w:history="1">
+      <w:hyperlink w:anchor="_Toc179189710" w:history="1">
         <w:r>
           <w:rPr>
             <w:rStyle w:val="Hipervnculo"/>
@@ -2131,7 +2105,7 @@
             <w:noProof/>
             <w:webHidden/>
           </w:rPr>
-          <w:instrText xml:space="preserve"> PAGEREF _Toc179111769 \h </w:instrText>
+          <w:instrText xml:space="preserve"> PAGEREF _Toc179189710 \h </w:instrText>
         </w:r>
         <w:r>
           <w:rPr>
@@ -2175,7 +2149,7 @@
           <w14:ligatures w14:val="standardContextual"/>
         </w:rPr>
       </w:pPr>
-      <w:hyperlink w:anchor="_Toc179111770" w:history="1">
+      <w:hyperlink w:anchor="_Toc179189711" w:history="1">
         <w:r>
           <w:rPr>
             <w:rStyle w:val="Hipervnculo"/>
@@ -2202,7 +2176,7 @@
             <w:noProof/>
             <w:webHidden/>
           </w:rPr>
-          <w:instrText xml:space="preserve"> PAGEREF _Toc179111770 \h </w:instrText>
+          <w:instrText xml:space="preserve"> PAGEREF _Toc179189711 \h </w:instrText>
         </w:r>
         <w:r>
           <w:rPr>
@@ -2248,7 +2222,7 @@
           <w14:ligatures w14:val="standardContextual"/>
         </w:rPr>
       </w:pPr>
-      <w:hyperlink w:anchor="_Toc179111771" w:history="1">
+      <w:hyperlink w:anchor="_Toc179189712" w:history="1">
         <w:r>
           <w:rPr>
             <w:rStyle w:val="Hipervnculo"/>
@@ -2275,7 +2249,7 @@
             <w:noProof/>
             <w:webHidden/>
           </w:rPr>
-          <w:instrText xml:space="preserve"> PAGEREF _Toc179111771 \h </w:instrText>
+          <w:instrText xml:space="preserve"> PAGEREF _Toc179189712 \h </w:instrText>
         </w:r>
         <w:r>
           <w:rPr>
@@ -2321,7 +2295,7 @@
           <w14:ligatures w14:val="standardContextual"/>
         </w:rPr>
       </w:pPr>
-      <w:hyperlink w:anchor="_Toc179111772" w:history="1">
+      <w:hyperlink w:anchor="_Toc179189713" w:history="1">
         <w:r>
           <w:rPr>
             <w:rStyle w:val="Hipervnculo"/>
@@ -2348,7 +2322,7 @@
             <w:noProof/>
             <w:webHidden/>
           </w:rPr>
-          <w:instrText xml:space="preserve"> PAGEREF _Toc179111772 \h </w:instrText>
+          <w:instrText xml:space="preserve"> PAGEREF _Toc179189713 \h </w:instrText>
         </w:r>
         <w:r>
           <w:rPr>
@@ -2394,7 +2368,7 @@
           <w14:ligatures w14:val="standardContextual"/>
         </w:rPr>
       </w:pPr>
-      <w:hyperlink w:anchor="_Toc179111773" w:history="1">
+      <w:hyperlink w:anchor="_Toc179189714" w:history="1">
         <w:r>
           <w:rPr>
             <w:rStyle w:val="Hipervnculo"/>
@@ -2421,7 +2395,7 @@
             <w:noProof/>
             <w:webHidden/>
           </w:rPr>
-          <w:instrText xml:space="preserve"> PAGEREF _Toc179111773 \h </w:instrText>
+          <w:instrText xml:space="preserve"> PAGEREF _Toc179189714 \h </w:instrText>
         </w:r>
         <w:r>
           <w:rPr>
@@ -2467,7 +2441,7 @@
           <w14:ligatures w14:val="standardContextual"/>
         </w:rPr>
       </w:pPr>
-      <w:hyperlink w:anchor="_Toc179111774" w:history="1">
+      <w:hyperlink w:anchor="_Toc179189715" w:history="1">
         <w:r>
           <w:rPr>
             <w:rStyle w:val="Hipervnculo"/>
@@ -2494,7 +2468,7 @@
             <w:noProof/>
             <w:webHidden/>
           </w:rPr>
-          <w:instrText xml:space="preserve"> PAGEREF _Toc179111774 \h </w:instrText>
+          <w:instrText xml:space="preserve"> PAGEREF _Toc179189715 \h </w:instrText>
         </w:r>
         <w:r>
           <w:rPr>
@@ -2540,7 +2514,7 @@
           <w14:ligatures w14:val="standardContextual"/>
         </w:rPr>
       </w:pPr>
-      <w:hyperlink w:anchor="_Toc179111775" w:history="1">
+      <w:hyperlink w:anchor="_Toc179189716" w:history="1">
         <w:r>
           <w:rPr>
             <w:rStyle w:val="Hipervnculo"/>
@@ -2567,7 +2541,7 @@
             <w:noProof/>
             <w:webHidden/>
           </w:rPr>
-          <w:instrText xml:space="preserve"> PAGEREF _Toc179111775 \h </w:instrText>
+          <w:instrText xml:space="preserve"> PAGEREF _Toc179189716 \h </w:instrText>
         </w:r>
         <w:r>
           <w:rPr>
@@ -2626,7 +2600,7 @@
       <w:bookmarkStart w:id="0" w:name="_Toc524312826"/>
       <w:bookmarkStart w:id="1" w:name="_Toc228187377"/>
       <w:bookmarkStart w:id="2" w:name="_Toc234690188"/>
-      <w:bookmarkStart w:id="3" w:name="_Toc179111753"/>
+      <w:bookmarkStart w:id="3" w:name="_Toc179189694"/>
       <w:r>
         <w:t>Introducción</w:t>
       </w:r>
@@ -2642,7 +2616,7 @@
       <w:bookmarkStart w:id="4" w:name="_Toc524312827"/>
       <w:bookmarkStart w:id="5" w:name="_Toc228187378"/>
       <w:bookmarkStart w:id="6" w:name="_Toc234690189"/>
-      <w:bookmarkStart w:id="7" w:name="_Toc179111754"/>
+      <w:bookmarkStart w:id="7" w:name="_Toc179189695"/>
       <w:r>
         <w:t>P</w:t>
       </w:r>
@@ -2728,7 +2702,7 @@
       </w:pPr>
       <w:bookmarkStart w:id="8" w:name="_Toc228187379"/>
       <w:bookmarkStart w:id="9" w:name="_Toc234690190"/>
-      <w:bookmarkStart w:id="10" w:name="_Toc179111755"/>
+      <w:bookmarkStart w:id="10" w:name="_Toc179189696"/>
       <w:r>
         <w:t>Alcance</w:t>
       </w:r>
@@ -2757,15 +2731,7 @@
         <w:t xml:space="preserve">o </w:t>
       </w:r>
       <w:r>
-        <w:t xml:space="preserve">abarca la especificación de los requisitos técnicos y funcionales necesarios para el desarrollo del sistema de gestión de riesgos "Vesta </w:t>
-      </w:r>
-      <w:proofErr w:type="spellStart"/>
-      <w:r>
-        <w:t>Risk</w:t>
-      </w:r>
-      <w:proofErr w:type="spellEnd"/>
-      <w:r>
-        <w:t xml:space="preserve"> Manager". Incluye un análisis técnico y una propuesta técnica detallada que establece las características, el diseño, y los costos asociados al desarrollo del sistema. Este documento también sirve como acuerdo formal entre las partes involucradas, definiendo claramente las expectativas, los objetivos y las responsabilidades de cada una.</w:t>
+        <w:t>abarca la especificación de los requisitos técnicos y funcionales necesarios para el desarrollo del sistema de gestión de riesgos "Vesta Risk Manager". Incluye un análisis técnico y una propuesta técnica detallada que establece las características, el diseño, y los costos asociados al desarrollo del sistema. Este documento también sirve como acuerdo formal entre las partes involucradas, definiendo claramente las expectativas, los objetivos y las responsabilidades de cada una.</w:t>
       </w:r>
     </w:p>
     <w:p>
@@ -2776,22 +2742,14 @@
         </w:rPr>
       </w:pPr>
       <w:r>
-        <w:t xml:space="preserve">El documento no abarca la implementación detallada de cada componente del sistema ni la integración final con sistemas externos adicionales, salvo la integración especificada con </w:t>
-      </w:r>
-      <w:proofErr w:type="spellStart"/>
-      <w:r>
-        <w:t>UARGflow</w:t>
-      </w:r>
-      <w:proofErr w:type="spellEnd"/>
-      <w:r>
-        <w:t xml:space="preserve"> para el inicio de sesión de los usuarios. </w:t>
+        <w:t xml:space="preserve">El documento no abarca la implementación detallada de cada componente del sistema ni la integración final con sistemas externos adicionales, salvo la integración especificada con UARGflow para el inicio de sesión de los usuarios. </w:t>
       </w:r>
     </w:p>
     <w:p>
       <w:pPr>
         <w:pStyle w:val="PSI-Ttulo2"/>
       </w:pPr>
-      <w:bookmarkStart w:id="14" w:name="_Toc179111756"/>
+      <w:bookmarkStart w:id="14" w:name="_Toc179189697"/>
       <w:r>
         <w:t>Panorama General</w:t>
       </w:r>
@@ -2909,7 +2867,7 @@
       <w:pPr>
         <w:pStyle w:val="PSI-Ttulo2"/>
       </w:pPr>
-      <w:bookmarkStart w:id="15" w:name="_Toc179111757"/>
+      <w:bookmarkStart w:id="15" w:name="_Toc179189698"/>
       <w:r>
         <w:t>Acrónimos</w:t>
       </w:r>
@@ -2923,7 +2881,6 @@
           <w:numId w:val="13"/>
         </w:numPr>
       </w:pPr>
-      <w:proofErr w:type="spellStart"/>
       <w:r>
         <w:rPr>
           <w:b/>
@@ -2931,7 +2888,6 @@
         </w:rPr>
         <w:t>UARGflow</w:t>
       </w:r>
-      <w:proofErr w:type="spellEnd"/>
       <w:r>
         <w:t>: Sistema de autenticación utilizado por la Universidad Nacional de la Patagonia Austral (UNPA) UARG.</w:t>
       </w:r>
@@ -2940,7 +2896,7 @@
       <w:pPr>
         <w:pStyle w:val="PSI-Ttulo2"/>
       </w:pPr>
-      <w:bookmarkStart w:id="16" w:name="_Toc179111758"/>
+      <w:bookmarkStart w:id="16" w:name="_Toc179189699"/>
       <w:r>
         <w:t>Definiciones</w:t>
       </w:r>
@@ -2980,14 +2936,14 @@
       </w:pPr>
       <w:bookmarkStart w:id="17" w:name="_Toc228187381"/>
       <w:bookmarkStart w:id="18" w:name="_Toc234690192"/>
-      <w:bookmarkStart w:id="19" w:name="_Toc179111759"/>
-      <w:bookmarkStart w:id="20" w:name="_Toc200978415"/>
+      <w:bookmarkStart w:id="19" w:name="_Toc200978415"/>
+      <w:bookmarkStart w:id="20" w:name="_Toc179189700"/>
       <w:r>
         <w:t>Información General</w:t>
       </w:r>
       <w:bookmarkEnd w:id="17"/>
       <w:bookmarkEnd w:id="18"/>
-      <w:bookmarkEnd w:id="19"/>
+      <w:bookmarkEnd w:id="20"/>
     </w:p>
     <w:p>
       <w:pPr>
@@ -2995,7 +2951,7 @@
       </w:pPr>
       <w:bookmarkStart w:id="21" w:name="_Toc228187382"/>
       <w:bookmarkStart w:id="22" w:name="_Toc234690193"/>
-      <w:bookmarkStart w:id="23" w:name="_Toc179111760"/>
+      <w:bookmarkStart w:id="23" w:name="_Toc179189701"/>
       <w:r>
         <w:t>Grupo de desarrollo:</w:t>
       </w:r>
@@ -3094,7 +3050,7 @@
       </w:pPr>
       <w:bookmarkStart w:id="24" w:name="_Toc228187385"/>
       <w:bookmarkStart w:id="25" w:name="_Toc234690195"/>
-      <w:bookmarkStart w:id="26" w:name="_Toc179111761"/>
+      <w:bookmarkStart w:id="26" w:name="_Toc179189702"/>
       <w:r>
         <w:t>Actividad Principal del Equipo de Trabajo:</w:t>
       </w:r>
@@ -3104,15 +3060,7 @@
     </w:p>
     <w:p>
       <w:r>
-        <w:t xml:space="preserve">En la actualidad, el grupo está trabajando en el sistema Vesta </w:t>
-      </w:r>
-      <w:proofErr w:type="spellStart"/>
-      <w:r>
-        <w:t>Risk</w:t>
-      </w:r>
-      <w:proofErr w:type="spellEnd"/>
-      <w:r>
-        <w:t xml:space="preserve"> Manager</w:t>
+        <w:t>En la actualidad, el grupo está trabajando en el sistema Vesta Risk Manager</w:t>
       </w:r>
       <w:r>
         <w:t>,</w:t>
@@ -3185,7 +3133,7 @@
       </w:pPr>
       <w:bookmarkStart w:id="27" w:name="_Toc228187386"/>
       <w:bookmarkStart w:id="28" w:name="_Toc234690196"/>
-      <w:bookmarkStart w:id="29" w:name="_Toc179111762"/>
+      <w:bookmarkStart w:id="29" w:name="_Toc179189703"/>
       <w:r>
         <w:lastRenderedPageBreak/>
         <w:t>Antecedentes Vinculados a la Temática</w:t>
@@ -3207,15 +3155,7 @@
         <w:t xml:space="preserve">l desarrollo e implementación </w:t>
       </w:r>
       <w:r>
-        <w:t xml:space="preserve">del sistema Vesta </w:t>
-      </w:r>
-      <w:proofErr w:type="spellStart"/>
-      <w:r>
-        <w:t>Risk</w:t>
-      </w:r>
-      <w:proofErr w:type="spellEnd"/>
-      <w:r>
-        <w:t xml:space="preserve"> Manager, </w:t>
+        <w:t xml:space="preserve">del sistema Vesta Risk Manager, </w:t>
       </w:r>
       <w:r>
         <w:t xml:space="preserve">la gestión de riesgos en las asignaturas de las carreras de Analista en sistemas y Licenciatura en sistemas se realiza por medio de plantillas basadas en la metodología PSI. </w:t>
@@ -3226,28 +3166,28 @@
         <w:pStyle w:val="PSI-Ttulo1"/>
       </w:pPr>
       <w:bookmarkStart w:id="30" w:name="_Toc234690197"/>
-      <w:bookmarkStart w:id="31" w:name="_Toc179111763"/>
-      <w:bookmarkStart w:id="32" w:name="_Toc228187387"/>
+      <w:bookmarkStart w:id="31" w:name="_Toc228187387"/>
+      <w:bookmarkStart w:id="32" w:name="_Toc179189704"/>
       <w:r>
         <w:t>Propuesta</w:t>
       </w:r>
       <w:bookmarkEnd w:id="30"/>
+      <w:bookmarkEnd w:id="32"/>
+      <w:r>
+        <w:t xml:space="preserve"> </w:t>
+      </w:r>
+    </w:p>
+    <w:p>
+      <w:pPr>
+        <w:pStyle w:val="PSI-Ttulo2"/>
+      </w:pPr>
+      <w:bookmarkStart w:id="33" w:name="_Toc234690198"/>
+      <w:bookmarkStart w:id="34" w:name="_Toc179189705"/>
+      <w:r>
+        <w:t>Análisis Técnico</w:t>
+      </w:r>
+      <w:bookmarkEnd w:id="19"/>
       <w:bookmarkEnd w:id="31"/>
-      <w:r>
-        <w:t xml:space="preserve"> </w:t>
-      </w:r>
-    </w:p>
-    <w:p>
-      <w:pPr>
-        <w:pStyle w:val="PSI-Ttulo2"/>
-      </w:pPr>
-      <w:bookmarkStart w:id="33" w:name="_Toc234690198"/>
-      <w:bookmarkStart w:id="34" w:name="_Toc179111764"/>
-      <w:r>
-        <w:t>Análisis Técnico</w:t>
-      </w:r>
-      <w:bookmarkEnd w:id="20"/>
-      <w:bookmarkEnd w:id="32"/>
       <w:bookmarkEnd w:id="33"/>
       <w:bookmarkEnd w:id="34"/>
     </w:p>
@@ -3276,7 +3216,7 @@
       </w:pPr>
       <w:bookmarkStart w:id="35" w:name="_Toc228187388"/>
       <w:bookmarkStart w:id="36" w:name="_Toc234690199"/>
-      <w:bookmarkStart w:id="37" w:name="_Toc179111765"/>
+      <w:bookmarkStart w:id="37" w:name="_Toc179189706"/>
       <w:r>
         <w:t>Definición de problema:</w:t>
       </w:r>
@@ -3326,23 +3266,7 @@
           <w:b/>
           <w:bCs/>
         </w:rPr>
-        <w:t xml:space="preserve">Vesta </w:t>
-      </w:r>
-      <w:proofErr w:type="spellStart"/>
-      <w:r>
-        <w:rPr>
-          <w:b/>
-          <w:bCs/>
-        </w:rPr>
-        <w:t>Risk</w:t>
-      </w:r>
-      <w:proofErr w:type="spellEnd"/>
-      <w:r>
-        <w:rPr>
-          <w:b/>
-          <w:bCs/>
-        </w:rPr>
-        <w:t xml:space="preserve"> Manager</w:t>
+        <w:t>Vesta Risk Manager</w:t>
       </w:r>
       <w:r>
         <w:t> integre todas las ventajas que ofrecen las herramientas previamente utilizadas. Solo así podrá considerarse un éxito en la mejora de la gestión de riesgos, garantizando un proceso más eficiente y efectivo para los estudiantes y docentes involucrados.</w:t>
@@ -3354,7 +3278,7 @@
       </w:pPr>
       <w:bookmarkStart w:id="38" w:name="_Toc228187389"/>
       <w:bookmarkStart w:id="39" w:name="_Toc234690200"/>
-      <w:bookmarkStart w:id="40" w:name="_Toc179111766"/>
+      <w:bookmarkStart w:id="40" w:name="_Toc179189707"/>
       <w:r>
         <w:t>Características actuales del sistema</w:t>
       </w:r>
@@ -3383,7 +3307,7 @@
         <w:pStyle w:val="PSI-Ttulo3"/>
       </w:pPr>
       <w:bookmarkStart w:id="41" w:name="_Toc234690201"/>
-      <w:bookmarkStart w:id="42" w:name="_Toc179111767"/>
+      <w:bookmarkStart w:id="42" w:name="_Toc179189708"/>
       <w:r>
         <w:t>Descripción de procesos actuales</w:t>
       </w:r>
@@ -3535,7 +3459,7 @@
         <w:pStyle w:val="PSI-Ttulo3"/>
       </w:pPr>
       <w:bookmarkStart w:id="43" w:name="_Toc234690202"/>
-      <w:bookmarkStart w:id="44" w:name="_Toc179111768"/>
+      <w:bookmarkStart w:id="44" w:name="_Toc179189709"/>
       <w:r>
         <w:t>Requisitos detectados</w:t>
       </w:r>
@@ -3844,202 +3768,186 @@
     <w:p>
       <w:pPr>
         <w:pStyle w:val="PSI-Comentario"/>
+      </w:pPr>
+      <w:r>
+        <w:t xml:space="preserve">El sistema </w:t>
+      </w:r>
+      <w:r>
+        <w:t>marcara visualmente los riesgos que tengan una evaluación pendiente</w:t>
+      </w:r>
+      <w:r>
+        <w:t>.</w:t>
+      </w:r>
+    </w:p>
+    <w:p>
+      <w:pPr>
+        <w:pStyle w:val="PSI-Comentario"/>
         <w:rPr>
           <w:i/>
         </w:rPr>
       </w:pPr>
       <w:r>
+        <w:t xml:space="preserve">El sistema </w:t>
+      </w:r>
+      <w:r>
+        <w:rPr>
+          <w:iCs w:val="0"/>
+        </w:rPr>
+        <w:t>marcara</w:t>
+      </w:r>
+      <w:r>
+        <w:rPr>
+          <w:iCs w:val="0"/>
+        </w:rPr>
+        <w:t xml:space="preserve"> </w:t>
+      </w:r>
+      <w:r>
+        <w:rPr>
+          <w:iCs w:val="0"/>
+        </w:rPr>
+        <w:t xml:space="preserve">visualmente </w:t>
+      </w:r>
+      <w:r>
+        <w:rPr>
+          <w:iCs w:val="0"/>
+        </w:rPr>
+        <w:t>los</w:t>
+      </w:r>
+      <w:r>
+        <w:rPr>
+          <w:iCs w:val="0"/>
+        </w:rPr>
+        <w:t xml:space="preserve"> riesgos prioritarios sobre los que no se hayan realizado planes de </w:t>
+      </w:r>
+      <w:r>
+        <w:rPr>
+          <w:iCs w:val="0"/>
+        </w:rPr>
+        <w:t>minimización</w:t>
+      </w:r>
+      <w:r>
+        <w:rPr>
+          <w:iCs w:val="0"/>
+        </w:rPr>
+        <w:t>,</w:t>
+      </w:r>
+      <w:r>
+        <w:rPr>
+          <w:iCs w:val="0"/>
+        </w:rPr>
+        <w:t xml:space="preserve"> mitigación</w:t>
+      </w:r>
+      <w:r>
+        <w:rPr>
+          <w:iCs w:val="0"/>
+        </w:rPr>
+        <w:t xml:space="preserve"> y/o </w:t>
+      </w:r>
+      <w:r>
+        <w:rPr>
+          <w:iCs w:val="0"/>
+        </w:rPr>
+        <w:t>contingencia</w:t>
+      </w:r>
+      <w:r>
+        <w:t>.</w:t>
+      </w:r>
+    </w:p>
+    <w:p>
+      <w:pPr>
+        <w:pStyle w:val="PSI-Comentario"/>
+        <w:rPr>
+          <w:i/>
+        </w:rPr>
+      </w:pPr>
+      <w:r>
+        <w:lastRenderedPageBreak/>
+        <w:t xml:space="preserve">El sistema permitirá </w:t>
+      </w:r>
+      <w:r>
+        <w:t xml:space="preserve">a los usuarios </w:t>
+      </w:r>
+      <w:r>
+        <w:t>generar informes</w:t>
+      </w:r>
+      <w:r>
+        <w:t xml:space="preserve"> de incidencia</w:t>
+      </w:r>
+      <w:r>
+        <w:t>.</w:t>
+      </w:r>
+    </w:p>
+    <w:p>
+      <w:pPr>
+        <w:pStyle w:val="PSI-Comentario"/>
+        <w:rPr>
+          <w:i/>
+        </w:rPr>
+      </w:pPr>
+      <w:r>
+        <w:t xml:space="preserve">El sistema generara informes sobre las tareas </w:t>
+      </w:r>
+      <w:r>
+        <w:t>y</w:t>
+      </w:r>
+      <w:r>
+        <w:t>/o</w:t>
+      </w:r>
+      <w:r>
+        <w:t xml:space="preserve"> evolución de los riesgos </w:t>
+      </w:r>
+      <w:r>
+        <w:t>que se deben realizar en una iteración.</w:t>
+      </w:r>
+    </w:p>
+    <w:p>
+      <w:pPr>
+        <w:pStyle w:val="PSI-Comentario"/>
+        <w:rPr>
+          <w:i/>
+        </w:rPr>
+      </w:pPr>
+      <w:r>
+        <w:t>El sistema será capaz de presentar gráficos y resúmenes sobre la gestión de riesgo realizada.</w:t>
+      </w:r>
+    </w:p>
+    <w:p>
+      <w:pPr>
+        <w:pStyle w:val="PSI-Comentario"/>
+        <w:rPr>
+          <w:i/>
+        </w:rPr>
+      </w:pPr>
+      <w:r>
+        <w:t>El sistema será capaz de presentar la evolución de los riesgos y acciones tomadas durante cada iteración.</w:t>
+      </w:r>
+    </w:p>
+    <w:p>
+      <w:pPr>
+        <w:pStyle w:val="PSI-Comentario"/>
+        <w:rPr>
+          <w:i/>
+        </w:rPr>
+      </w:pPr>
+      <w:r>
         <w:t>El sistema permitirá</w:t>
       </w:r>
       <w:r>
         <w:t xml:space="preserve"> a los usuarios</w:t>
       </w:r>
       <w:r>
-        <w:t xml:space="preserve"> especificar</w:t>
-      </w:r>
-      <w:r>
-        <w:t xml:space="preserve"> cuando se realizará la próxima evaluación de los riesgos para un riesgo en particular o para un conjunto de riesgos.</w:t>
+        <w:t xml:space="preserve"> exportar informes, resúmenes y gráficos realizados.</w:t>
       </w:r>
     </w:p>
     <w:p>
       <w:pPr>
         <w:pStyle w:val="PSI-Comentario"/>
-      </w:pPr>
-      <w:r>
-        <w:t xml:space="preserve">El sistema </w:t>
-      </w:r>
-      <w:r>
-        <w:t>marcara visualmente los riesgos que tengan una evaluación pendiente</w:t>
-      </w:r>
-      <w:r>
-        <w:t>.</w:t>
-      </w:r>
-    </w:p>
-    <w:p>
-      <w:pPr>
-        <w:pStyle w:val="PSI-Comentario"/>
         <w:rPr>
           <w:i/>
         </w:rPr>
       </w:pPr>
       <w:r>
-        <w:lastRenderedPageBreak/>
-        <w:t xml:space="preserve">El sistema </w:t>
-      </w:r>
-      <w:r>
-        <w:rPr>
-          <w:iCs w:val="0"/>
-        </w:rPr>
-        <w:t>marcara</w:t>
-      </w:r>
-      <w:r>
-        <w:rPr>
-          <w:iCs w:val="0"/>
-        </w:rPr>
-        <w:t xml:space="preserve"> </w:t>
-      </w:r>
-      <w:r>
-        <w:rPr>
-          <w:iCs w:val="0"/>
-        </w:rPr>
-        <w:t xml:space="preserve">visualmente </w:t>
-      </w:r>
-      <w:r>
-        <w:rPr>
-          <w:iCs w:val="0"/>
-        </w:rPr>
-        <w:t>los</w:t>
-      </w:r>
-      <w:r>
-        <w:rPr>
-          <w:iCs w:val="0"/>
-        </w:rPr>
-        <w:t xml:space="preserve"> riesgos prioritarios sobre los que no se hayan realizado planes de </w:t>
-      </w:r>
-      <w:r>
-        <w:rPr>
-          <w:iCs w:val="0"/>
-        </w:rPr>
-        <w:t>minimización</w:t>
-      </w:r>
-      <w:r>
-        <w:rPr>
-          <w:iCs w:val="0"/>
-        </w:rPr>
-        <w:t>,</w:t>
-      </w:r>
-      <w:r>
-        <w:rPr>
-          <w:iCs w:val="0"/>
-        </w:rPr>
-        <w:t xml:space="preserve"> mitigación</w:t>
-      </w:r>
-      <w:r>
-        <w:rPr>
-          <w:iCs w:val="0"/>
-        </w:rPr>
-        <w:t xml:space="preserve"> y/o </w:t>
-      </w:r>
-      <w:r>
-        <w:rPr>
-          <w:iCs w:val="0"/>
-        </w:rPr>
-        <w:t>contingencia</w:t>
-      </w:r>
-      <w:r>
-        <w:t>.</w:t>
-      </w:r>
-    </w:p>
-    <w:p>
-      <w:pPr>
-        <w:pStyle w:val="PSI-Comentario"/>
-        <w:rPr>
-          <w:i/>
-        </w:rPr>
-      </w:pPr>
-      <w:r>
-        <w:t xml:space="preserve">El sistema permitirá </w:t>
-      </w:r>
-      <w:r>
-        <w:t xml:space="preserve">a los usuarios </w:t>
-      </w:r>
-      <w:r>
-        <w:t>generar informes</w:t>
-      </w:r>
-      <w:r>
-        <w:t xml:space="preserve"> de incidencia</w:t>
-      </w:r>
-      <w:r>
-        <w:t>.</w:t>
-      </w:r>
-    </w:p>
-    <w:p>
-      <w:pPr>
-        <w:pStyle w:val="PSI-Comentario"/>
-        <w:rPr>
-          <w:i/>
-        </w:rPr>
-      </w:pPr>
-      <w:r>
-        <w:t>El sistema generara informes sobre las tareas que se deben realizar en una iteración.</w:t>
-      </w:r>
-    </w:p>
-    <w:p>
-      <w:pPr>
-        <w:pStyle w:val="PSI-Comentario"/>
-        <w:rPr>
-          <w:i/>
-        </w:rPr>
-      </w:pPr>
-      <w:r>
-        <w:t>El sistema será capaz de presentar gráficos y resúmenes sobre la gestión de riesgo realizada.</w:t>
-      </w:r>
-    </w:p>
-    <w:p>
-      <w:pPr>
-        <w:pStyle w:val="PSI-Comentario"/>
-        <w:rPr>
-          <w:i/>
-        </w:rPr>
-      </w:pPr>
-      <w:r>
-        <w:t>El sistema será capaz de presentar la evolución de los riesgos y acciones tomadas durante cada iteración.</w:t>
-      </w:r>
-    </w:p>
-    <w:p>
-      <w:pPr>
-        <w:pStyle w:val="PSI-Comentario"/>
-        <w:rPr>
-          <w:i/>
-        </w:rPr>
-      </w:pPr>
-      <w:r>
-        <w:t>El sistema permitirá</w:t>
-      </w:r>
-      <w:r>
-        <w:t xml:space="preserve"> a los usuarios</w:t>
-      </w:r>
-      <w:r>
-        <w:t xml:space="preserve"> exportar informes, resúmenes y gráficos realizados.</w:t>
-      </w:r>
-    </w:p>
-    <w:p>
-      <w:pPr>
-        <w:pStyle w:val="PSI-Comentario"/>
-        <w:rPr>
-          <w:i/>
-        </w:rPr>
-      </w:pPr>
-      <w:r>
-        <w:t xml:space="preserve">El sistema deberá ser integrado con </w:t>
-      </w:r>
-      <w:proofErr w:type="spellStart"/>
-      <w:r>
-        <w:t>UARGflow</w:t>
-      </w:r>
-      <w:proofErr w:type="spellEnd"/>
-      <w:r>
-        <w:t xml:space="preserve"> para el inicio de sesión de los usuarios.</w:t>
+        <w:t>El sistema deberá ser integrado con UARGflow para el inicio de sesión de los usuarios.</w:t>
       </w:r>
     </w:p>
     <w:p>
@@ -4096,7 +4004,7 @@
       <w:pPr>
         <w:pStyle w:val="PSI-Ttulo2"/>
       </w:pPr>
-      <w:bookmarkStart w:id="48" w:name="_Toc179111769"/>
+      <w:bookmarkStart w:id="48" w:name="_Toc179189710"/>
       <w:r>
         <w:t>Propuesta Técnica</w:t>
       </w:r>
@@ -4111,7 +4019,7 @@
       </w:pPr>
       <w:bookmarkStart w:id="49" w:name="_Toc228187392"/>
       <w:bookmarkStart w:id="50" w:name="_Toc234690204"/>
-      <w:bookmarkStart w:id="51" w:name="_Toc179111770"/>
+      <w:bookmarkStart w:id="51" w:name="_Toc179189711"/>
       <w:r>
         <w:t>Casos de uso</w:t>
       </w:r>
@@ -4375,7 +4283,6 @@
         </w:numPr>
       </w:pPr>
       <w:r>
-        <w:lastRenderedPageBreak/>
         <w:t>Modificar</w:t>
       </w:r>
       <w:r>
@@ -4421,6 +4328,7 @@
         </w:numPr>
       </w:pPr>
       <w:r>
+        <w:lastRenderedPageBreak/>
         <w:t>Realizar evaluación de riesgo. El usuario responsable de un riesgo puede realizar evaluaciones del mismo</w:t>
       </w:r>
       <w:r>
@@ -4638,7 +4546,7 @@
       <w:bookmarkStart w:id="52" w:name="_Toc200978419"/>
       <w:bookmarkStart w:id="53" w:name="_Toc228187393"/>
       <w:bookmarkStart w:id="54" w:name="_Toc234690205"/>
-      <w:bookmarkStart w:id="55" w:name="_Toc179111771"/>
+      <w:bookmarkStart w:id="55" w:name="_Toc179189712"/>
       <w:r>
         <w:t>Planificación Estimada</w:t>
       </w:r>
@@ -4785,7 +4693,6 @@
         </w:numPr>
       </w:pPr>
       <w:r>
-        <w:lastRenderedPageBreak/>
         <w:t>Fin de la etapa de elaboración – Iteración 1:</w:t>
       </w:r>
       <w:r>
@@ -4834,6 +4741,7 @@
         </w:numPr>
       </w:pPr>
       <w:r>
+        <w:lastRenderedPageBreak/>
         <w:t xml:space="preserve">Fin de la etapa de construcción – Iteración 1: </w:t>
       </w:r>
       <w:r>
@@ -4902,7 +4810,7 @@
       </w:pPr>
       <w:bookmarkStart w:id="56" w:name="_Toc228187394"/>
       <w:bookmarkStart w:id="57" w:name="_Toc234690206"/>
-      <w:bookmarkStart w:id="58" w:name="_Toc179111772"/>
+      <w:bookmarkStart w:id="58" w:name="_Toc179189713"/>
       <w:r>
         <w:t>Propuesta Económica</w:t>
       </w:r>
@@ -5420,7 +5328,7 @@
       </w:pPr>
       <w:bookmarkStart w:id="59" w:name="_Toc228187395"/>
       <w:bookmarkStart w:id="60" w:name="_Toc234690207"/>
-      <w:bookmarkStart w:id="61" w:name="_Toc179111773"/>
+      <w:bookmarkStart w:id="61" w:name="_Toc179189714"/>
       <w:r>
         <w:t>Anexos</w:t>
       </w:r>
@@ -5434,7 +5342,7 @@
       </w:pPr>
       <w:bookmarkStart w:id="62" w:name="_Toc228187396"/>
       <w:bookmarkStart w:id="63" w:name="_Toc234690208"/>
-      <w:bookmarkStart w:id="64" w:name="_Toc179111774"/>
+      <w:bookmarkStart w:id="64" w:name="_Toc179189715"/>
       <w:r>
         <w:t>Entrevistas</w:t>
       </w:r>
@@ -5494,9 +5402,8 @@
         <w:pStyle w:val="PSI-Ttulo2"/>
       </w:pPr>
       <w:bookmarkStart w:id="65" w:name="_Toc234690210"/>
-      <w:bookmarkStart w:id="66" w:name="_Toc179111775"/>
-      <w:r>
-        <w:lastRenderedPageBreak/>
+      <w:bookmarkStart w:id="66" w:name="_Toc179189716"/>
+      <w:r>
         <w:t>Otros</w:t>
       </w:r>
       <w:bookmarkEnd w:id="65"/>
@@ -5523,30 +5430,8 @@
           <w:rPr>
             <w:rStyle w:val="Hipervnculo"/>
           </w:rPr>
-          <w:t xml:space="preserve">Plantillas de la metodología PSI utilizadas actualmente para la gestión de riesgo en las asignaturas de </w:t>
-        </w:r>
-        <w:proofErr w:type="spellStart"/>
-        <w:r>
-          <w:rPr>
-            <w:rStyle w:val="Hipervnculo"/>
-          </w:rPr>
-          <w:t>AdeS</w:t>
-        </w:r>
-        <w:proofErr w:type="spellEnd"/>
-        <w:r>
-          <w:rPr>
-            <w:rStyle w:val="Hipervnculo"/>
-          </w:rPr>
-          <w:t xml:space="preserve"> y </w:t>
-        </w:r>
-        <w:proofErr w:type="spellStart"/>
-        <w:r>
-          <w:rPr>
-            <w:rStyle w:val="Hipervnculo"/>
-          </w:rPr>
-          <w:t>LeS</w:t>
-        </w:r>
-        <w:proofErr w:type="spellEnd"/>
+          <w:t>Plantillas de la metodología PSI utilizadas actualmente para la gestión de riesgo en las asignaturas de AdeS y LeS</w:t>
+        </w:r>
       </w:hyperlink>
     </w:p>
     <w:p>
@@ -5608,16 +5493,8 @@
       <w:rPr>
         <w:lang w:val="es-AR"/>
       </w:rPr>
-      <w:t>T-</w:t>
+      <w:t>T-Code</w:t>
     </w:r>
-    <w:proofErr w:type="spellStart"/>
-    <w:r>
-      <w:rPr>
-        <w:lang w:val="es-AR"/>
-      </w:rPr>
-      <w:t>Code</w:t>
-    </w:r>
-    <w:proofErr w:type="spellEnd"/>
     <w:r>
       <w:rPr>
         <w:lang w:val="es-AR"/>
@@ -6439,15 +6316,7 @@
       </mc:AlternateContent>
     </w:r>
     <w:r>
-      <w:t xml:space="preserve">Vesta </w:t>
-    </w:r>
-    <w:proofErr w:type="spellStart"/>
-    <w:r>
-      <w:t>Risk</w:t>
-    </w:r>
-    <w:proofErr w:type="spellEnd"/>
-    <w:r>
-      <w:t xml:space="preserve"> Manager</w:t>
+      <w:t>Vesta Risk Manager</w:t>
     </w:r>
     <w:r>
       <w:tab/>
@@ -8701,7 +8570,7 @@
         <w:rFonts w:hint="default"/>
       </w:rPr>
     </w:lvl>
-    <w:lvl w:ilvl="1" w:tplc="2C0A0003" w:tentative="1">
+    <w:lvl w:ilvl="1" w:tplc="2C0A0003">
       <w:start w:val="1"/>
       <w:numFmt w:val="bullet"/>
       <w:lvlText w:val="o"/>

</xml_diff>